<commit_message>
add Getfilesize, add error code, updata file-dir.h
</commit_message>
<xml_diff>
--- a/doc/HttpUploader插件API设计.docx
+++ b/doc/HttpUploader插件API设计.docx
@@ -7,19 +7,11 @@
         <w:pStyle w:val="1"/>
         <w:spacing w:afterLines="500" w:after="1560"/>
       </w:pPr>
-      <w:proofErr w:type="spellStart"/>
-      <w:r>
-        <w:rPr>
-          <w:rFonts w:hint="eastAsia"/>
-        </w:rPr>
-        <w:t>HttpUploader</w:t>
-      </w:r>
-      <w:proofErr w:type="spellEnd"/>
-      <w:r>
-        <w:rPr>
-          <w:rFonts w:hint="eastAsia"/>
-        </w:rPr>
-        <w:t xml:space="preserve"> </w:t>
+      <w:r>
+        <w:rPr>
+          <w:rFonts w:hint="eastAsia"/>
+        </w:rPr>
+        <w:t xml:space="preserve">HttpUploader </w:t>
       </w:r>
       <w:r>
         <w:rPr>
@@ -257,7 +249,6 @@
             <w:pPr>
               <w:pStyle w:val="1"/>
               <w:rPr>
-                <w:rFonts w:hint="eastAsia"/>
                 <w:sz w:val="24"/>
                 <w:szCs w:val="24"/>
               </w:rPr>
@@ -272,6 +263,101 @@
             <w:pPr>
               <w:pStyle w:val="1"/>
               <w:cnfStyle w:val="000000000000" w:firstRow="0" w:lastRow="0" w:firstColumn="0" w:lastColumn="0" w:oddVBand="0" w:evenVBand="0" w:oddHBand="0" w:evenHBand="0" w:firstRowFirstColumn="0" w:firstRowLastColumn="0" w:lastRowFirstColumn="0" w:lastRowLastColumn="0"/>
+              <w:rPr>
+                <w:b w:val="0"/>
+                <w:sz w:val="24"/>
+                <w:szCs w:val="24"/>
+              </w:rPr>
+            </w:pPr>
+            <w:r>
+              <w:rPr>
+                <w:rFonts w:hint="eastAsia"/>
+                <w:b w:val="0"/>
+                <w:sz w:val="24"/>
+                <w:szCs w:val="24"/>
+              </w:rPr>
+              <w:t>胡海涛</w:t>
+            </w:r>
+          </w:p>
+        </w:tc>
+        <w:tc>
+          <w:tcPr>
+            <w:tcW w:w="1559" w:type="dxa"/>
+          </w:tcPr>
+          <w:p>
+            <w:pPr>
+              <w:pStyle w:val="1"/>
+              <w:cnfStyle w:val="000000000000" w:firstRow="0" w:lastRow="0" w:firstColumn="0" w:lastColumn="0" w:oddVBand="0" w:evenVBand="0" w:oddHBand="0" w:evenHBand="0" w:firstRowFirstColumn="0" w:firstRowLastColumn="0" w:lastRowFirstColumn="0" w:lastRowLastColumn="0"/>
+              <w:rPr>
+                <w:b w:val="0"/>
+                <w:sz w:val="24"/>
+                <w:szCs w:val="24"/>
+              </w:rPr>
+            </w:pPr>
+            <w:r>
+              <w:rPr>
+                <w:rFonts w:hint="eastAsia"/>
+                <w:b w:val="0"/>
+                <w:sz w:val="24"/>
+                <w:szCs w:val="24"/>
+              </w:rPr>
+              <w:t>2012-12-06</w:t>
+            </w:r>
+          </w:p>
+        </w:tc>
+        <w:tc>
+          <w:tcPr>
+            <w:tcW w:w="4303" w:type="dxa"/>
+          </w:tcPr>
+          <w:p>
+            <w:pPr>
+              <w:pStyle w:val="1"/>
+              <w:cnfStyle w:val="000000000000" w:firstRow="0" w:lastRow="0" w:firstColumn="0" w:lastColumn="0" w:oddVBand="0" w:evenVBand="0" w:oddHBand="0" w:evenHBand="0" w:firstRowFirstColumn="0" w:firstRowLastColumn="0" w:lastRowFirstColumn="0" w:lastRowLastColumn="0"/>
+              <w:rPr>
+                <w:b w:val="0"/>
+                <w:sz w:val="24"/>
+                <w:szCs w:val="24"/>
+              </w:rPr>
+            </w:pPr>
+            <w:r>
+              <w:rPr>
+                <w:rFonts w:hint="eastAsia"/>
+                <w:b w:val="0"/>
+                <w:sz w:val="24"/>
+                <w:szCs w:val="24"/>
+              </w:rPr>
+              <w:t>增加函数、属性</w:t>
+            </w:r>
+          </w:p>
+        </w:tc>
+      </w:tr>
+      <w:tr>
+        <w:trPr>
+          <w:cnfStyle w:val="000000100000" w:firstRow="0" w:lastRow="0" w:firstColumn="0" w:lastColumn="0" w:oddVBand="0" w:evenVBand="0" w:oddHBand="1" w:evenHBand="0" w:firstRowFirstColumn="0" w:firstRowLastColumn="0" w:lastRowFirstColumn="0" w:lastRowLastColumn="0"/>
+        </w:trPr>
+        <w:tc>
+          <w:tcPr>
+            <w:cnfStyle w:val="001000000000" w:firstRow="0" w:lastRow="0" w:firstColumn="1" w:lastColumn="0" w:oddVBand="0" w:evenVBand="0" w:oddHBand="0" w:evenHBand="0" w:firstRowFirstColumn="0" w:firstRowLastColumn="0" w:lastRowFirstColumn="0" w:lastRowLastColumn="0"/>
+            <w:tcW w:w="1242" w:type="dxa"/>
+          </w:tcPr>
+          <w:p>
+            <w:pPr>
+              <w:pStyle w:val="1"/>
+              <w:rPr>
+                <w:sz w:val="24"/>
+                <w:szCs w:val="24"/>
+              </w:rPr>
+            </w:pPr>
+          </w:p>
+        </w:tc>
+        <w:tc>
+          <w:tcPr>
+            <w:tcW w:w="1418" w:type="dxa"/>
+          </w:tcPr>
+          <w:p>
+            <w:pPr>
+              <w:pStyle w:val="1"/>
+              <w:cnfStyle w:val="000000100000" w:firstRow="0" w:lastRow="0" w:firstColumn="0" w:lastColumn="0" w:oddVBand="0" w:evenVBand="0" w:oddHBand="1" w:evenHBand="0" w:firstRowFirstColumn="0" w:firstRowLastColumn="0" w:lastRowFirstColumn="0" w:lastRowLastColumn="0"/>
               <w:rPr>
                 <w:rFonts w:hint="eastAsia"/>
                 <w:b w:val="0"/>
@@ -297,7 +383,7 @@
           <w:p>
             <w:pPr>
               <w:pStyle w:val="1"/>
-              <w:cnfStyle w:val="000000000000" w:firstRow="0" w:lastRow="0" w:firstColumn="0" w:lastColumn="0" w:oddVBand="0" w:evenVBand="0" w:oddHBand="0" w:evenHBand="0" w:firstRowFirstColumn="0" w:firstRowLastColumn="0" w:lastRowFirstColumn="0" w:lastRowLastColumn="0"/>
+              <w:cnfStyle w:val="000000100000" w:firstRow="0" w:lastRow="0" w:firstColumn="0" w:lastColumn="0" w:oddVBand="0" w:evenVBand="0" w:oddHBand="1" w:evenHBand="0" w:firstRowFirstColumn="0" w:firstRowLastColumn="0" w:lastRowFirstColumn="0" w:lastRowLastColumn="0"/>
               <w:rPr>
                 <w:rFonts w:hint="eastAsia"/>
                 <w:b w:val="0"/>
@@ -312,7 +398,7 @@
                 <w:sz w:val="24"/>
                 <w:szCs w:val="24"/>
               </w:rPr>
-              <w:t>2012-12-06</w:t>
+              <w:t>2012-12-10</w:t>
             </w:r>
           </w:p>
         </w:tc>
@@ -323,7 +409,7 @@
           <w:p>
             <w:pPr>
               <w:pStyle w:val="1"/>
-              <w:cnfStyle w:val="000000000000" w:firstRow="0" w:lastRow="0" w:firstColumn="0" w:lastColumn="0" w:oddVBand="0" w:evenVBand="0" w:oddHBand="0" w:evenHBand="0" w:firstRowFirstColumn="0" w:firstRowLastColumn="0" w:lastRowFirstColumn="0" w:lastRowLastColumn="0"/>
+              <w:cnfStyle w:val="000000100000" w:firstRow="0" w:lastRow="0" w:firstColumn="0" w:lastColumn="0" w:oddVBand="0" w:evenVBand="0" w:oddHBand="1" w:evenHBand="0" w:firstRowFirstColumn="0" w:firstRowLastColumn="0" w:lastRowFirstColumn="0" w:lastRowLastColumn="0"/>
               <w:rPr>
                 <w:rFonts w:hint="eastAsia"/>
                 <w:b w:val="0"/>
@@ -338,10 +424,8 @@
                 <w:sz w:val="24"/>
                 <w:szCs w:val="24"/>
               </w:rPr>
-              <w:t>增加函数、属性</w:t>
+              <w:t>增加函数、错误码</w:t>
             </w:r>
-            <w:bookmarkStart w:id="0" w:name="_GoBack"/>
-            <w:bookmarkEnd w:id="0"/>
           </w:p>
         </w:tc>
       </w:tr>
@@ -373,9 +457,6 @@
     <w:p>
       <w:pPr>
         <w:pStyle w:val="2"/>
-        <w:rPr>
-          <w:rFonts w:hint="eastAsia"/>
-        </w:rPr>
       </w:pPr>
       <w:r>
         <w:rPr>
@@ -387,9 +468,6 @@
     <w:p>
       <w:pPr>
         <w:pStyle w:val="a5"/>
-        <w:rPr>
-          <w:rFonts w:hint="eastAsia"/>
-        </w:rPr>
       </w:pPr>
       <w:r>
         <w:rPr>
@@ -397,14 +475,12 @@
         </w:rPr>
         <w:t>一共有两个对象，对象名的前缀为</w:t>
       </w:r>
-      <w:proofErr w:type="spellStart"/>
       <w:r>
         <w:rPr>
           <w:rFonts w:hint="eastAsia"/>
         </w:rPr>
         <w:t>IBMUploader</w:t>
       </w:r>
-      <w:proofErr w:type="spellEnd"/>
       <w:r>
         <w:rPr>
           <w:rFonts w:hint="eastAsia"/>
@@ -439,33 +515,17 @@
         <w:rPr>
           <w:rFonts w:hint="eastAsia"/>
         </w:rPr>
-        <w:t xml:space="preserve">new </w:t>
-      </w:r>
-      <w:proofErr w:type="spellStart"/>
-      <w:r>
-        <w:rPr>
-          <w:rFonts w:hint="eastAsia"/>
-        </w:rPr>
-        <w:t>ActiveXObject</w:t>
-      </w:r>
-      <w:proofErr w:type="spellEnd"/>
-      <w:r>
-        <w:rPr>
-          <w:rFonts w:hint="eastAsia"/>
-        </w:rPr>
-        <w:t>(</w:t>
+        <w:t>new ActiveXObject(</w:t>
       </w:r>
       <w:r>
         <w:t>“</w:t>
       </w:r>
-      <w:proofErr w:type="spellStart"/>
       <w:r>
         <w:rPr>
           <w:rFonts w:hint="eastAsia"/>
         </w:rPr>
         <w:t>IBMUploader.XXXXXX</w:t>
       </w:r>
-      <w:proofErr w:type="spellEnd"/>
       <w:r>
         <w:t>”</w:t>
       </w:r>
@@ -513,21 +573,7 @@
         <w:rPr>
           <w:rFonts w:hint="eastAsia"/>
         </w:rPr>
-        <w:t>负责文件选择，功能上支持</w:t>
-      </w:r>
-      <w:proofErr w:type="gramStart"/>
-      <w:r>
-        <w:rPr>
-          <w:rFonts w:hint="eastAsia"/>
-        </w:rPr>
-        <w:t>单文件</w:t>
-      </w:r>
-      <w:proofErr w:type="gramEnd"/>
-      <w:r>
-        <w:rPr>
-          <w:rFonts w:hint="eastAsia"/>
-        </w:rPr>
-        <w:t>选择，多文件选择和文件夹选择，并且支持文件类型过滤。</w:t>
+        <w:t>负责文件选择，功能上支持单文件选择，多文件选择和文件夹选择，并且支持文件类型过滤。</w:t>
       </w:r>
     </w:p>
     <w:p>
@@ -545,21 +591,8 @@
       <w:pPr>
         <w:pStyle w:val="a"/>
       </w:pPr>
-      <w:proofErr w:type="spellStart"/>
-      <w:r>
-        <w:t>bool</w:t>
-      </w:r>
-      <w:proofErr w:type="spellEnd"/>
-      <w:r>
-        <w:t xml:space="preserve"> </w:t>
-      </w:r>
-      <w:proofErr w:type="spellStart"/>
-      <w:r>
-        <w:t>ShowDialog</w:t>
-      </w:r>
-      <w:proofErr w:type="spellEnd"/>
-      <w:r>
-        <w:t>(void)</w:t>
+      <w:r>
+        <w:t>bool ShowDialog(void)</w:t>
       </w:r>
     </w:p>
     <w:p>
@@ -581,21 +614,12 @@
           <w:szCs w:val="24"/>
         </w:rPr>
       </w:pPr>
-      <w:proofErr w:type="spellStart"/>
-      <w:proofErr w:type="gramStart"/>
-      <w:r>
-        <w:rPr>
-          <w:rFonts w:hint="eastAsia"/>
-        </w:rPr>
-        <w:t>param</w:t>
-      </w:r>
-      <w:proofErr w:type="spellEnd"/>
-      <w:proofErr w:type="gramEnd"/>
-      <w:r>
-        <w:rPr>
-          <w:rFonts w:hint="eastAsia"/>
-        </w:rPr>
-        <w:t>:</w:t>
+      <w:r>
+        <w:rPr>
+          <w:rFonts w:hint="eastAsia"/>
+          <w:i/>
+        </w:rPr>
+        <w:t>param:</w:t>
       </w:r>
       <w:r>
         <w:rPr>
@@ -616,21 +640,91 @@
       <w:pPr>
         <w:pStyle w:val="a5"/>
       </w:pPr>
-      <w:proofErr w:type="gramStart"/>
       <w:r>
         <w:rPr>
           <w:rFonts w:hint="eastAsia"/>
           <w:i/>
         </w:rPr>
-        <w:t>return</w:t>
-      </w:r>
-      <w:proofErr w:type="gramEnd"/>
+        <w:t xml:space="preserve">return: </w:t>
+      </w:r>
+      <w:r>
+        <w:rPr>
+          <w:rFonts w:hint="eastAsia"/>
+        </w:rPr>
+        <w:t>true or false</w:t>
+      </w:r>
+    </w:p>
+    <w:p>
+      <w:pPr>
+        <w:pStyle w:val="a"/>
+      </w:pPr>
+      <w:r>
+        <w:rPr>
+          <w:rFonts w:hint="eastAsia"/>
+        </w:rPr>
+        <w:t xml:space="preserve">bool </w:t>
+      </w:r>
+      <w:r>
+        <w:t>ShowFolder</w:t>
+      </w:r>
+      <w:r>
+        <w:rPr>
+          <w:rFonts w:hint="eastAsia"/>
+        </w:rPr>
+        <w:t>(void)</w:t>
+      </w:r>
+    </w:p>
+    <w:p>
+      <w:pPr>
+        <w:pStyle w:val="a5"/>
+      </w:pPr>
+      <w:r>
+        <w:rPr>
+          <w:rFonts w:hint="eastAsia"/>
+        </w:rPr>
+        <w:t>显示选择文件夹对话框</w:t>
+      </w:r>
+    </w:p>
+    <w:p>
+      <w:pPr>
+        <w:pStyle w:val="a5"/>
+      </w:pPr>
       <w:r>
         <w:rPr>
           <w:rFonts w:hint="eastAsia"/>
           <w:i/>
         </w:rPr>
-        <w:t xml:space="preserve">: </w:t>
+        <w:t>param:</w:t>
+      </w:r>
+      <w:r>
+        <w:rPr>
+          <w:rFonts w:hint="eastAsia"/>
+        </w:rPr>
+        <w:t xml:space="preserve"> </w:t>
+      </w:r>
+      <w:r>
+        <w:rPr>
+          <w:rFonts w:hint="eastAsia"/>
+        </w:rPr>
+        <w:t>void</w:t>
+      </w:r>
+    </w:p>
+    <w:p>
+      <w:pPr>
+        <w:pStyle w:val="a5"/>
+      </w:pPr>
+      <w:r>
+        <w:rPr>
+          <w:rFonts w:hint="eastAsia"/>
+          <w:i/>
+        </w:rPr>
+        <w:t>return:</w:t>
+      </w:r>
+      <w:r>
+        <w:rPr>
+          <w:rFonts w:hint="eastAsia"/>
+        </w:rPr>
+        <w:t xml:space="preserve"> </w:t>
       </w:r>
       <w:r>
         <w:rPr>
@@ -643,25 +737,148 @@
       <w:pPr>
         <w:pStyle w:val="a"/>
       </w:pPr>
-      <w:proofErr w:type="spellStart"/>
-      <w:r>
-        <w:rPr>
-          <w:rFonts w:hint="eastAsia"/>
-        </w:rPr>
-        <w:t>bool</w:t>
-      </w:r>
-      <w:proofErr w:type="spellEnd"/>
+      <w:r>
+        <w:rPr>
+          <w:rFonts w:hint="eastAsia"/>
+        </w:rPr>
+        <w:t xml:space="preserve">object </w:t>
+      </w:r>
+      <w:r>
+        <w:t>GetSelectedFiles</w:t>
+      </w:r>
+      <w:r>
+        <w:rPr>
+          <w:rFonts w:hint="eastAsia"/>
+        </w:rPr>
+        <w:t>(void)</w:t>
+      </w:r>
+    </w:p>
+    <w:p>
+      <w:pPr>
+        <w:pStyle w:val="a5"/>
+      </w:pPr>
+      <w:r>
+        <w:rPr>
+          <w:rFonts w:hint="eastAsia"/>
+        </w:rPr>
+        <w:t>得到已经选择的文件路径数组</w:t>
+      </w:r>
+    </w:p>
+    <w:p>
+      <w:pPr>
+        <w:pStyle w:val="a5"/>
+      </w:pPr>
+      <w:r>
+        <w:rPr>
+          <w:rFonts w:hint="eastAsia"/>
+          <w:i/>
+        </w:rPr>
+        <w:t>param:</w:t>
+      </w:r>
+      <w:r>
+        <w:rPr>
+          <w:rFonts w:hint="eastAsia"/>
+        </w:rPr>
+        <w:t xml:space="preserve"> void</w:t>
+      </w:r>
+    </w:p>
+    <w:p>
+      <w:pPr>
+        <w:pStyle w:val="a5"/>
+      </w:pPr>
+      <w:r>
+        <w:rPr>
+          <w:rFonts w:hint="eastAsia"/>
+          <w:i/>
+        </w:rPr>
+        <w:t>return:</w:t>
+      </w:r>
       <w:r>
         <w:rPr>
           <w:rFonts w:hint="eastAsia"/>
         </w:rPr>
         <w:t xml:space="preserve"> </w:t>
       </w:r>
-      <w:proofErr w:type="spellStart"/>
-      <w:r>
-        <w:t>ShowFolder</w:t>
-      </w:r>
-      <w:proofErr w:type="spellEnd"/>
+      <w:r>
+        <w:rPr>
+          <w:rFonts w:hint="eastAsia"/>
+        </w:rPr>
+        <w:t>返回一个对象，该对象具有以下方法：</w:t>
+      </w:r>
+      <w:r>
+        <w:rPr>
+          <w:rFonts w:hint="eastAsia"/>
+        </w:rPr>
+        <w:t xml:space="preserve"> lbound(dim), ubound(dim), getItem(idx), Size(void), At(idx)</w:t>
+      </w:r>
+      <w:r>
+        <w:rPr>
+          <w:rFonts w:hint="eastAsia"/>
+        </w:rPr>
+        <w:t>，其中</w:t>
+      </w:r>
+      <w:r>
+        <w:rPr>
+          <w:rFonts w:hint="eastAsia"/>
+        </w:rPr>
+        <w:t>lbound, ubound, Size</w:t>
+      </w:r>
+      <w:r>
+        <w:rPr>
+          <w:rFonts w:hint="eastAsia"/>
+        </w:rPr>
+        <w:t>分别返回下标，上标和已选择文件的个数，</w:t>
+      </w:r>
+      <w:r>
+        <w:rPr>
+          <w:rFonts w:hint="eastAsia"/>
+        </w:rPr>
+        <w:t>getItem</w:t>
+      </w:r>
+      <w:r>
+        <w:rPr>
+          <w:rFonts w:hint="eastAsia"/>
+        </w:rPr>
+        <w:t>和</w:t>
+      </w:r>
+      <w:r>
+        <w:rPr>
+          <w:rFonts w:hint="eastAsia"/>
+        </w:rPr>
+        <w:t>At</w:t>
+      </w:r>
+      <w:r>
+        <w:rPr>
+          <w:rFonts w:hint="eastAsia"/>
+        </w:rPr>
+        <w:t>效果一样，返回对象索引的文件名（</w:t>
+      </w:r>
+      <w:r>
+        <w:rPr>
+          <w:rFonts w:hint="eastAsia"/>
+        </w:rPr>
+        <w:t>string</w:t>
+      </w:r>
+      <w:r>
+        <w:rPr>
+          <w:rFonts w:hint="eastAsia"/>
+        </w:rPr>
+        <w:t>）</w:t>
+      </w:r>
+    </w:p>
+    <w:p>
+      <w:pPr>
+        <w:pStyle w:val="a"/>
+      </w:pPr>
+      <w:r>
+        <w:rPr>
+          <w:rFonts w:hint="eastAsia"/>
+        </w:rPr>
+        <w:t xml:space="preserve">object </w:t>
+      </w:r>
+      <w:r>
+        <w:t>GetClipboardFiles</w:t>
+      </w:r>
       <w:r>
         <w:rPr>
           <w:rFonts w:hint="eastAsia"/>
@@ -677,28 +894,19 @@
         <w:rPr>
           <w:rFonts w:hint="eastAsia"/>
         </w:rPr>
-        <w:t>显示选择文件夹对话框</w:t>
-      </w:r>
-    </w:p>
-    <w:p>
-      <w:pPr>
-        <w:pStyle w:val="a5"/>
-      </w:pPr>
-      <w:proofErr w:type="spellStart"/>
-      <w:proofErr w:type="gramStart"/>
-      <w:r>
-        <w:rPr>
-          <w:rFonts w:hint="eastAsia"/>
-        </w:rPr>
-        <w:t>param</w:t>
-      </w:r>
-      <w:proofErr w:type="spellEnd"/>
-      <w:proofErr w:type="gramEnd"/>
-      <w:r>
-        <w:rPr>
-          <w:rFonts w:hint="eastAsia"/>
-        </w:rPr>
-        <w:t>:</w:t>
+        <w:t>获取剪贴板中的文件路径数组</w:t>
+      </w:r>
+    </w:p>
+    <w:p>
+      <w:pPr>
+        <w:pStyle w:val="a5"/>
+      </w:pPr>
+      <w:r>
+        <w:rPr>
+          <w:rFonts w:hint="eastAsia"/>
+          <w:i/>
+        </w:rPr>
+        <w:t>param:</w:t>
       </w:r>
       <w:r>
         <w:rPr>
@@ -716,22 +924,77 @@
     <w:p>
       <w:pPr>
         <w:pStyle w:val="a5"/>
-      </w:pPr>
-      <w:proofErr w:type="gramStart"/>
+        <w:rPr>
+          <w:rFonts w:hint="eastAsia"/>
+        </w:rPr>
+      </w:pPr>
       <w:r>
         <w:rPr>
           <w:rFonts w:hint="eastAsia"/>
           <w:i/>
         </w:rPr>
-        <w:t>return</w:t>
-      </w:r>
-      <w:proofErr w:type="gramEnd"/>
+        <w:t>return:</w:t>
+      </w:r>
+      <w:r>
+        <w:rPr>
+          <w:rFonts w:hint="eastAsia"/>
+        </w:rPr>
+        <w:t xml:space="preserve"> </w:t>
+      </w:r>
+      <w:r>
+        <w:rPr>
+          <w:rFonts w:hint="eastAsia"/>
+        </w:rPr>
+        <w:t>同</w:t>
+      </w:r>
+      <w:r>
+        <w:rPr>
+          <w:rFonts w:hint="eastAsia"/>
+        </w:rPr>
+        <w:t>GetSelectedFiles</w:t>
+      </w:r>
+    </w:p>
+    <w:p>
+      <w:pPr>
+        <w:pStyle w:val="a"/>
+        <w:rPr>
+          <w:rFonts w:hint="eastAsia"/>
+        </w:rPr>
+      </w:pPr>
+      <w:r>
+        <w:rPr>
+          <w:rFonts w:hint="eastAsia"/>
+        </w:rPr>
+        <w:t>Integer GetFileSize(file)</w:t>
+      </w:r>
+    </w:p>
+    <w:p>
+      <w:pPr>
+        <w:pStyle w:val="a5"/>
+        <w:rPr>
+          <w:rFonts w:hint="eastAsia"/>
+        </w:rPr>
+      </w:pPr>
+      <w:r>
+        <w:rPr>
+          <w:rFonts w:hint="eastAsia"/>
+        </w:rPr>
+        <w:t>获取指定路径文件大小</w:t>
+      </w:r>
+    </w:p>
+    <w:p>
+      <w:pPr>
+        <w:pStyle w:val="a5"/>
+        <w:rPr>
+          <w:rFonts w:hint="eastAsia"/>
+        </w:rPr>
+      </w:pPr>
       <w:r>
         <w:rPr>
           <w:rFonts w:hint="eastAsia"/>
           <w:i/>
         </w:rPr>
-        <w:t>:</w:t>
+        <w:t>param:</w:t>
       </w:r>
       <w:r>
         <w:rPr>
@@ -743,6 +1006,373 @@
         <w:rPr>
           <w:rFonts w:hint="eastAsia"/>
         </w:rPr>
+        <w:t>文件路径</w:t>
+      </w:r>
+    </w:p>
+    <w:p>
+      <w:pPr>
+        <w:pStyle w:val="a5"/>
+      </w:pPr>
+      <w:r>
+        <w:rPr>
+          <w:rFonts w:hint="eastAsia"/>
+          <w:i/>
+        </w:rPr>
+        <w:t>return:</w:t>
+      </w:r>
+      <w:r>
+        <w:rPr>
+          <w:rFonts w:hint="eastAsia"/>
+        </w:rPr>
+        <w:t xml:space="preserve"> </w:t>
+      </w:r>
+      <w:r>
+        <w:rPr>
+          <w:rFonts w:hint="eastAsia"/>
+        </w:rPr>
+        <w:t>文件大小</w:t>
+      </w:r>
+    </w:p>
+    <w:p>
+      <w:pPr>
+        <w:pStyle w:val="3"/>
+      </w:pPr>
+      <w:r>
+        <w:rPr>
+          <w:rFonts w:hint="eastAsia"/>
+        </w:rPr>
+        <w:t>属性：</w:t>
+      </w:r>
+    </w:p>
+    <w:p>
+      <w:pPr>
+        <w:pStyle w:val="a"/>
+      </w:pPr>
+      <w:r>
+        <w:t>FileFilter</w:t>
+      </w:r>
+    </w:p>
+    <w:p>
+      <w:pPr>
+        <w:pStyle w:val="a5"/>
+      </w:pPr>
+      <w:r>
+        <w:rPr>
+          <w:rFonts w:hint="eastAsia"/>
+        </w:rPr>
+        <w:t xml:space="preserve">string, </w:t>
+      </w:r>
+      <w:r>
+        <w:rPr>
+          <w:rFonts w:hint="eastAsia"/>
+        </w:rPr>
+        <w:t>文件类型过滤器，应用于文件选择，多种类型使用</w:t>
+      </w:r>
+      <w:r>
+        <w:rPr>
+          <w:rFonts w:hint="eastAsia"/>
+        </w:rPr>
+        <w:t xml:space="preserve"> , </w:t>
+      </w:r>
+      <w:r>
+        <w:rPr>
+          <w:rFonts w:hint="eastAsia"/>
+        </w:rPr>
+        <w:t>隔开，如：</w:t>
+      </w:r>
+      <w:r>
+        <w:rPr>
+          <w:rFonts w:hint="eastAsia"/>
+        </w:rPr>
+        <w:t>exe,jpg</w:t>
+      </w:r>
+      <w:r>
+        <w:rPr>
+          <w:rFonts w:hint="eastAsia"/>
+        </w:rPr>
+        <w:t>不限制类型使用</w:t>
+      </w:r>
+      <w:r>
+        <w:rPr>
+          <w:rFonts w:hint="eastAsia"/>
+        </w:rPr>
+        <w:t xml:space="preserve"> *</w:t>
+      </w:r>
+    </w:p>
+    <w:p>
+      <w:pPr>
+        <w:pStyle w:val="a"/>
+      </w:pPr>
+      <w:r>
+        <w:t>AllowMultiSelect</w:t>
+      </w:r>
+    </w:p>
+    <w:p>
+      <w:pPr>
+        <w:pStyle w:val="a5"/>
+      </w:pPr>
+      <w:r>
+        <w:rPr>
+          <w:rFonts w:hint="eastAsia"/>
+        </w:rPr>
+        <w:lastRenderedPageBreak/>
+        <w:t xml:space="preserve">int, </w:t>
+      </w:r>
+      <w:r>
+        <w:rPr>
+          <w:rFonts w:hint="eastAsia"/>
+        </w:rPr>
+        <w:t>是否允许多文件选择，</w:t>
+      </w:r>
+      <w:r>
+        <w:rPr>
+          <w:rFonts w:hint="eastAsia"/>
+        </w:rPr>
+        <w:t>0</w:t>
+      </w:r>
+      <w:r>
+        <w:rPr>
+          <w:rFonts w:hint="eastAsia"/>
+        </w:rPr>
+        <w:t>为不允许，</w:t>
+      </w:r>
+      <w:r>
+        <w:rPr>
+          <w:rFonts w:hint="eastAsia"/>
+        </w:rPr>
+        <w:t>1</w:t>
+      </w:r>
+      <w:r>
+        <w:rPr>
+          <w:rFonts w:hint="eastAsia"/>
+        </w:rPr>
+        <w:t>为允许</w:t>
+      </w:r>
+    </w:p>
+    <w:p>
+      <w:pPr>
+        <w:pStyle w:val="2"/>
+      </w:pPr>
+      <w:r>
+        <w:rPr>
+          <w:rFonts w:hint="eastAsia"/>
+        </w:rPr>
+        <w:t>Uploader</w:t>
+      </w:r>
+      <w:r>
+        <w:rPr>
+          <w:rFonts w:hint="eastAsia"/>
+        </w:rPr>
+        <w:t>对象</w:t>
+      </w:r>
+    </w:p>
+    <w:p>
+      <w:pPr>
+        <w:pStyle w:val="a5"/>
+      </w:pPr>
+      <w:r>
+        <w:rPr>
+          <w:rFonts w:hint="eastAsia"/>
+        </w:rPr>
+        <w:t>该对象负责上传，</w:t>
+      </w:r>
+      <w:r>
+        <w:rPr>
+          <w:rFonts w:hint="eastAsia"/>
+        </w:rPr>
+        <w:t>MD5</w:t>
+      </w:r>
+      <w:r>
+        <w:rPr>
+          <w:rFonts w:hint="eastAsia"/>
+        </w:rPr>
+        <w:t>计算及工作状态回调</w:t>
+      </w:r>
+    </w:p>
+    <w:p>
+      <w:pPr>
+        <w:pStyle w:val="3"/>
+      </w:pPr>
+      <w:r>
+        <w:rPr>
+          <w:rFonts w:hint="eastAsia"/>
+        </w:rPr>
+        <w:t>方法：</w:t>
+      </w:r>
+    </w:p>
+    <w:p>
+      <w:pPr>
+        <w:pStyle w:val="a"/>
+      </w:pPr>
+      <w:r>
+        <w:rPr>
+          <w:rFonts w:hint="eastAsia"/>
+        </w:rPr>
+        <w:t xml:space="preserve">bool </w:t>
+      </w:r>
+      <w:r>
+        <w:t>AddField</w:t>
+      </w:r>
+      <w:r>
+        <w:rPr>
+          <w:rFonts w:hint="eastAsia"/>
+        </w:rPr>
+        <w:t>(key, value)</w:t>
+      </w:r>
+    </w:p>
+    <w:p>
+      <w:pPr>
+        <w:pStyle w:val="a5"/>
+      </w:pPr>
+      <w:r>
+        <w:rPr>
+          <w:rFonts w:hint="eastAsia"/>
+        </w:rPr>
+        <w:t>增加一个</w:t>
+      </w:r>
+      <w:r>
+        <w:rPr>
+          <w:rFonts w:hint="eastAsia"/>
+        </w:rPr>
+        <w:t>post</w:t>
+      </w:r>
+      <w:r>
+        <w:rPr>
+          <w:rFonts w:hint="eastAsia"/>
+        </w:rPr>
+        <w:t>字段</w:t>
+      </w:r>
+    </w:p>
+    <w:p>
+      <w:pPr>
+        <w:pStyle w:val="a5"/>
+      </w:pPr>
+      <w:r>
+        <w:rPr>
+          <w:rFonts w:hint="eastAsia"/>
+          <w:i/>
+        </w:rPr>
+        <w:t>param:</w:t>
+      </w:r>
+      <w:r>
+        <w:rPr>
+          <w:rFonts w:hint="eastAsia"/>
+        </w:rPr>
+        <w:t xml:space="preserve"> key </w:t>
+      </w:r>
+      <w:r>
+        <w:rPr>
+          <w:rFonts w:hint="eastAsia"/>
+        </w:rPr>
+        <w:t>字段名</w:t>
+      </w:r>
+      <w:r>
+        <w:rPr>
+          <w:rFonts w:hint="eastAsia"/>
+        </w:rPr>
+        <w:t xml:space="preserve"> value </w:t>
+      </w:r>
+      <w:r>
+        <w:rPr>
+          <w:rFonts w:hint="eastAsia"/>
+        </w:rPr>
+        <w:t>字段值（两个均为</w:t>
+      </w:r>
+      <w:r>
+        <w:rPr>
+          <w:rFonts w:hint="eastAsia"/>
+        </w:rPr>
+        <w:t>string</w:t>
+      </w:r>
+      <w:r>
+        <w:rPr>
+          <w:rFonts w:hint="eastAsia"/>
+        </w:rPr>
+        <w:t>）</w:t>
+      </w:r>
+    </w:p>
+    <w:p>
+      <w:pPr>
+        <w:pStyle w:val="a5"/>
+      </w:pPr>
+      <w:r>
+        <w:rPr>
+          <w:rFonts w:hint="eastAsia"/>
+          <w:i/>
+        </w:rPr>
+        <w:t>return:</w:t>
+      </w:r>
+      <w:r>
+        <w:rPr>
+          <w:rFonts w:hint="eastAsia"/>
+        </w:rPr>
+        <w:t xml:space="preserve"> true or false</w:t>
+      </w:r>
+    </w:p>
+    <w:p>
+      <w:pPr>
+        <w:pStyle w:val="a"/>
+      </w:pPr>
+      <w:r>
+        <w:rPr>
+          <w:rFonts w:hint="eastAsia"/>
+        </w:rPr>
+        <w:t xml:space="preserve">bool </w:t>
+      </w:r>
+      <w:r>
+        <w:t>ClearFields</w:t>
+      </w:r>
+      <w:r>
+        <w:rPr>
+          <w:rFonts w:hint="eastAsia"/>
+        </w:rPr>
+        <w:t>(void)</w:t>
+      </w:r>
+    </w:p>
+    <w:p>
+      <w:pPr>
+        <w:pStyle w:val="a5"/>
+      </w:pPr>
+      <w:r>
+        <w:rPr>
+          <w:rFonts w:hint="eastAsia"/>
+        </w:rPr>
+        <w:t>清除所有添加的字段</w:t>
+      </w:r>
+    </w:p>
+    <w:p>
+      <w:pPr>
+        <w:pStyle w:val="a5"/>
+      </w:pPr>
+      <w:r>
+        <w:rPr>
+          <w:rFonts w:hint="eastAsia"/>
+          <w:i/>
+        </w:rPr>
+        <w:t>param:</w:t>
+      </w:r>
+      <w:r>
+        <w:rPr>
+          <w:rFonts w:hint="eastAsia"/>
+        </w:rPr>
+        <w:t xml:space="preserve"> void</w:t>
+      </w:r>
+    </w:p>
+    <w:p>
+      <w:pPr>
+        <w:pStyle w:val="a5"/>
+      </w:pPr>
+      <w:r>
+        <w:rPr>
+          <w:rFonts w:hint="eastAsia"/>
+          <w:i/>
+        </w:rPr>
+        <w:t xml:space="preserve">return: </w:t>
+      </w:r>
+      <w:r>
+        <w:rPr>
+          <w:rFonts w:hint="eastAsia"/>
+        </w:rPr>
         <w:t>true or false</w:t>
       </w:r>
     </w:p>
@@ -754,13 +1384,11 @@
         <w:rPr>
           <w:rFonts w:hint="eastAsia"/>
         </w:rPr>
-        <w:t xml:space="preserve">object </w:t>
-      </w:r>
-      <w:proofErr w:type="spellStart"/>
-      <w:r>
-        <w:t>GetSelectedFiles</w:t>
-      </w:r>
-      <w:proofErr w:type="spellEnd"/>
+        <w:t xml:space="preserve">bool </w:t>
+      </w:r>
+      <w:r>
+        <w:t>CheckFile</w:t>
+      </w:r>
       <w:r>
         <w:rPr>
           <w:rFonts w:hint="eastAsia"/>
@@ -776,28 +1404,25 @@
         <w:rPr>
           <w:rFonts w:hint="eastAsia"/>
         </w:rPr>
-        <w:t>得到已经选择的文件路径数组</w:t>
-      </w:r>
-    </w:p>
-    <w:p>
-      <w:pPr>
-        <w:pStyle w:val="a5"/>
-      </w:pPr>
-      <w:proofErr w:type="spellStart"/>
-      <w:proofErr w:type="gramStart"/>
-      <w:r>
-        <w:rPr>
-          <w:rFonts w:hint="eastAsia"/>
-        </w:rPr>
-        <w:t>param</w:t>
-      </w:r>
-      <w:proofErr w:type="spellEnd"/>
-      <w:proofErr w:type="gramEnd"/>
-      <w:r>
-        <w:rPr>
-          <w:rFonts w:hint="eastAsia"/>
-        </w:rPr>
-        <w:t>:</w:t>
+        <w:t>计算文件</w:t>
+      </w:r>
+      <w:r>
+        <w:rPr>
+          <w:rFonts w:hint="eastAsia"/>
+        </w:rPr>
+        <w:t>MD5</w:t>
+      </w:r>
+    </w:p>
+    <w:p>
+      <w:pPr>
+        <w:pStyle w:val="a5"/>
+      </w:pPr>
+      <w:r>
+        <w:rPr>
+          <w:rFonts w:hint="eastAsia"/>
+          <w:i/>
+        </w:rPr>
+        <w:t>param:</w:t>
       </w:r>
       <w:r>
         <w:rPr>
@@ -821,167 +1446,85 @@
         <w:rPr>
           <w:rFonts w:hint="eastAsia"/>
         </w:rPr>
+        <w:t xml:space="preserve"> true or false</w:t>
+      </w:r>
+    </w:p>
+    <w:p>
+      <w:pPr>
+        <w:pStyle w:val="a"/>
+      </w:pPr>
+      <w:r>
+        <w:rPr>
+          <w:rFonts w:hint="eastAsia"/>
+        </w:rPr>
+        <w:t xml:space="preserve">bool </w:t>
+      </w:r>
+      <w:r>
+        <w:rPr>
+          <w:rFonts w:hint="eastAsia"/>
+        </w:rPr>
+        <w:t>Post(void)</w:t>
+      </w:r>
+    </w:p>
+    <w:p>
+      <w:pPr>
+        <w:pStyle w:val="a5"/>
+      </w:pPr>
+      <w:r>
+        <w:rPr>
+          <w:rFonts w:hint="eastAsia"/>
+        </w:rPr>
+        <w:t>开始上传文件</w:t>
+      </w:r>
+    </w:p>
+    <w:p>
+      <w:pPr>
+        <w:pStyle w:val="a5"/>
+      </w:pPr>
+      <w:r>
+        <w:rPr>
+          <w:rFonts w:hint="eastAsia"/>
+          <w:i/>
+        </w:rPr>
+        <w:t>param:</w:t>
+      </w:r>
+      <w:r>
+        <w:rPr>
+          <w:rFonts w:hint="eastAsia"/>
+          <w:i/>
+        </w:rPr>
         <w:t xml:space="preserve"> </w:t>
       </w:r>
       <w:r>
         <w:rPr>
           <w:rFonts w:hint="eastAsia"/>
         </w:rPr>
-        <w:t>返回一个对象，该对象具有以下方法：</w:t>
-      </w:r>
-      <w:r>
-        <w:rPr>
-          <w:rFonts w:hint="eastAsia"/>
+        <w:t>void</w:t>
+      </w:r>
+    </w:p>
+    <w:p>
+      <w:pPr>
+        <w:pStyle w:val="a5"/>
+      </w:pPr>
+      <w:r>
+        <w:rPr>
+          <w:rFonts w:hint="eastAsia"/>
+          <w:i/>
+        </w:rPr>
+        <w:t>return:</w:t>
+      </w:r>
+      <w:r>
+        <w:rPr>
+          <w:rFonts w:hint="eastAsia"/>
+          <w:i/>
         </w:rPr>
         <w:t xml:space="preserve"> </w:t>
       </w:r>
-      <w:proofErr w:type="spellStart"/>
-      <w:r>
-        <w:rPr>
-          <w:rFonts w:hint="eastAsia"/>
-        </w:rPr>
-        <w:t>lbound</w:t>
-      </w:r>
-      <w:proofErr w:type="spellEnd"/>
-      <w:r>
-        <w:rPr>
-          <w:rFonts w:hint="eastAsia"/>
-        </w:rPr>
-        <w:t xml:space="preserve">(dim), </w:t>
-      </w:r>
-      <w:proofErr w:type="spellStart"/>
-      <w:r>
-        <w:rPr>
-          <w:rFonts w:hint="eastAsia"/>
-        </w:rPr>
-        <w:t>ubound</w:t>
-      </w:r>
-      <w:proofErr w:type="spellEnd"/>
-      <w:r>
-        <w:rPr>
-          <w:rFonts w:hint="eastAsia"/>
-        </w:rPr>
-        <w:t xml:space="preserve">(dim), </w:t>
-      </w:r>
-      <w:proofErr w:type="spellStart"/>
-      <w:r>
-        <w:rPr>
-          <w:rFonts w:hint="eastAsia"/>
-        </w:rPr>
-        <w:t>getItem</w:t>
-      </w:r>
-      <w:proofErr w:type="spellEnd"/>
-      <w:r>
-        <w:rPr>
-          <w:rFonts w:hint="eastAsia"/>
-        </w:rPr>
-        <w:t>(</w:t>
-      </w:r>
-      <w:proofErr w:type="spellStart"/>
-      <w:r>
-        <w:rPr>
-          <w:rFonts w:hint="eastAsia"/>
-        </w:rPr>
-        <w:t>idx</w:t>
-      </w:r>
-      <w:proofErr w:type="spellEnd"/>
-      <w:r>
-        <w:rPr>
-          <w:rFonts w:hint="eastAsia"/>
-        </w:rPr>
-        <w:t>), Size(void), At(</w:t>
-      </w:r>
-      <w:proofErr w:type="spellStart"/>
-      <w:r>
-        <w:rPr>
-          <w:rFonts w:hint="eastAsia"/>
-        </w:rPr>
-        <w:t>idx</w:t>
-      </w:r>
-      <w:proofErr w:type="spellEnd"/>
-      <w:r>
-        <w:rPr>
-          <w:rFonts w:hint="eastAsia"/>
-        </w:rPr>
-        <w:t>)</w:t>
-      </w:r>
-      <w:r>
-        <w:rPr>
-          <w:rFonts w:hint="eastAsia"/>
-        </w:rPr>
-        <w:t>，其中</w:t>
-      </w:r>
-      <w:proofErr w:type="spellStart"/>
-      <w:r>
-        <w:rPr>
-          <w:rFonts w:hint="eastAsia"/>
-        </w:rPr>
-        <w:t>lbound</w:t>
-      </w:r>
-      <w:proofErr w:type="spellEnd"/>
-      <w:r>
-        <w:rPr>
-          <w:rFonts w:hint="eastAsia"/>
-        </w:rPr>
-        <w:t xml:space="preserve">, </w:t>
-      </w:r>
-      <w:proofErr w:type="spellStart"/>
-      <w:r>
-        <w:rPr>
-          <w:rFonts w:hint="eastAsia"/>
-        </w:rPr>
-        <w:t>ubound</w:t>
-      </w:r>
-      <w:proofErr w:type="spellEnd"/>
-      <w:r>
-        <w:rPr>
-          <w:rFonts w:hint="eastAsia"/>
-        </w:rPr>
-        <w:t>, Size</w:t>
-      </w:r>
-      <w:r>
-        <w:rPr>
-          <w:rFonts w:hint="eastAsia"/>
-        </w:rPr>
-        <w:t>分别返回下标，上标和已选择文件的个数，</w:t>
-      </w:r>
-      <w:proofErr w:type="spellStart"/>
-      <w:r>
-        <w:rPr>
-          <w:rFonts w:hint="eastAsia"/>
-        </w:rPr>
-        <w:t>getItem</w:t>
-      </w:r>
-      <w:proofErr w:type="spellEnd"/>
-      <w:r>
-        <w:rPr>
-          <w:rFonts w:hint="eastAsia"/>
-        </w:rPr>
-        <w:t>和</w:t>
-      </w:r>
-      <w:r>
-        <w:rPr>
-          <w:rFonts w:hint="eastAsia"/>
-        </w:rPr>
-        <w:t>At</w:t>
-      </w:r>
-      <w:r>
-        <w:rPr>
-          <w:rFonts w:hint="eastAsia"/>
-        </w:rPr>
-        <w:t>效果一样，返回对象索引的文件名（</w:t>
-      </w:r>
-      <w:r>
-        <w:rPr>
-          <w:rFonts w:hint="eastAsia"/>
-        </w:rPr>
-        <w:t>string</w:t>
-      </w:r>
-      <w:r>
-        <w:rPr>
-          <w:rFonts w:hint="eastAsia"/>
-        </w:rPr>
-        <w:t>）</w:t>
+      <w:r>
+        <w:rPr>
+          <w:rFonts w:hint="eastAsia"/>
+        </w:rPr>
+        <w:t>true or false</w:t>
       </w:r>
     </w:p>
     <w:p>
@@ -992,50 +1535,107 @@
         <w:rPr>
           <w:rFonts w:hint="eastAsia"/>
         </w:rPr>
-        <w:t xml:space="preserve">object </w:t>
-      </w:r>
-      <w:proofErr w:type="spellStart"/>
-      <w:r>
-        <w:t>GetClipboardFiles</w:t>
-      </w:r>
-      <w:proofErr w:type="spellEnd"/>
-      <w:r>
-        <w:rPr>
-          <w:rFonts w:hint="eastAsia"/>
-        </w:rPr>
-        <w:t>(void)</w:t>
-      </w:r>
-    </w:p>
-    <w:p>
-      <w:pPr>
-        <w:pStyle w:val="a5"/>
-      </w:pPr>
-      <w:r>
-        <w:rPr>
-          <w:rFonts w:hint="eastAsia"/>
-        </w:rPr>
-        <w:t>获取剪贴板中的文件路径数组</w:t>
-      </w:r>
-    </w:p>
-    <w:p>
-      <w:pPr>
-        <w:pStyle w:val="a5"/>
-      </w:pPr>
-      <w:proofErr w:type="spellStart"/>
-      <w:proofErr w:type="gramStart"/>
-      <w:r>
-        <w:rPr>
-          <w:rFonts w:hint="eastAsia"/>
-        </w:rPr>
-        <w:t>param</w:t>
-      </w:r>
-      <w:proofErr w:type="spellEnd"/>
-      <w:proofErr w:type="gramEnd"/>
-      <w:r>
-        <w:rPr>
-          <w:rFonts w:hint="eastAsia"/>
-        </w:rPr>
-        <w:t xml:space="preserve">: </w:t>
+        <w:t>bool PostFromPosition(position)</w:t>
+      </w:r>
+    </w:p>
+    <w:p>
+      <w:pPr>
+        <w:pStyle w:val="a5"/>
+      </w:pPr>
+      <w:r>
+        <w:rPr>
+          <w:rFonts w:hint="eastAsia"/>
+        </w:rPr>
+        <w:t>从指定位置开始上传</w:t>
+      </w:r>
+    </w:p>
+    <w:p>
+      <w:pPr>
+        <w:pStyle w:val="a5"/>
+      </w:pPr>
+      <w:r>
+        <w:rPr>
+          <w:rFonts w:hint="eastAsia"/>
+          <w:i/>
+        </w:rPr>
+        <w:t>param:</w:t>
+      </w:r>
+      <w:r>
+        <w:rPr>
+          <w:rFonts w:hint="eastAsia"/>
+        </w:rPr>
+        <w:t xml:space="preserve"> position </w:t>
+      </w:r>
+      <w:r>
+        <w:rPr>
+          <w:rFonts w:hint="eastAsia"/>
+        </w:rPr>
+        <w:t>数字类型</w:t>
+      </w:r>
+    </w:p>
+    <w:p>
+      <w:pPr>
+        <w:pStyle w:val="a5"/>
+      </w:pPr>
+      <w:r>
+        <w:rPr>
+          <w:rFonts w:hint="eastAsia"/>
+          <w:i/>
+        </w:rPr>
+        <w:t>return:</w:t>
+      </w:r>
+      <w:r>
+        <w:rPr>
+          <w:rFonts w:hint="eastAsia"/>
+        </w:rPr>
+        <w:t xml:space="preserve"> true or false</w:t>
+      </w:r>
+    </w:p>
+    <w:p>
+      <w:pPr>
+        <w:pStyle w:val="a"/>
+      </w:pPr>
+      <w:r>
+        <w:rPr>
+          <w:rFonts w:hint="eastAsia"/>
+        </w:rPr>
+        <w:t xml:space="preserve">bool </w:t>
+      </w:r>
+      <w:r>
+        <w:rPr>
+          <w:rFonts w:hint="eastAsia"/>
+        </w:rPr>
+        <w:t>Stop(void)</w:t>
+      </w:r>
+    </w:p>
+    <w:p>
+      <w:pPr>
+        <w:pStyle w:val="a5"/>
+      </w:pPr>
+      <w:r>
+        <w:rPr>
+          <w:rFonts w:hint="eastAsia"/>
+        </w:rPr>
+        <w:t>停止文件上传</w:t>
+      </w:r>
+    </w:p>
+    <w:p>
+      <w:pPr>
+        <w:pStyle w:val="a5"/>
+      </w:pPr>
+      <w:r>
+        <w:rPr>
+          <w:rFonts w:hint="eastAsia"/>
+          <w:i/>
+        </w:rPr>
+        <w:t>param:</w:t>
+      </w:r>
+      <w:r>
+        <w:rPr>
+          <w:rFonts w:hint="eastAsia"/>
+          <w:i/>
+        </w:rPr>
+        <w:t xml:space="preserve"> </w:t>
       </w:r>
       <w:r>
         <w:rPr>
@@ -1047,17 +1647,21 @@
     <w:p>
       <w:pPr>
         <w:pStyle w:val="a5"/>
-      </w:pPr>
-      <w:r>
-        <w:rPr>
-          <w:rFonts w:hint="eastAsia"/>
+        <w:rPr>
           <w:i/>
         </w:rPr>
+      </w:pPr>
+      <w:r>
+        <w:rPr>
+          <w:rFonts w:hint="eastAsia"/>
+          <w:i/>
+        </w:rPr>
         <w:t>return:</w:t>
       </w:r>
       <w:r>
         <w:rPr>
           <w:rFonts w:hint="eastAsia"/>
+          <w:i/>
         </w:rPr>
         <w:t xml:space="preserve"> </w:t>
       </w:r>
@@ -1065,16 +1669,13 @@
         <w:rPr>
           <w:rFonts w:hint="eastAsia"/>
         </w:rPr>
-        <w:t>同</w:t>
-      </w:r>
-      <w:proofErr w:type="spellStart"/>
-      <w:r>
-        <w:rPr>
-          <w:rFonts w:hint="eastAsia"/>
-        </w:rPr>
-        <w:t>GetSelectedFiles</w:t>
-      </w:r>
-      <w:proofErr w:type="spellEnd"/>
+        <w:t>true or false</w:t>
+      </w:r>
+    </w:p>
+    <w:p>
+      <w:pPr>
+        <w:pStyle w:val="a5"/>
+      </w:pPr>
     </w:p>
     <w:p>
       <w:pPr>
@@ -1089,992 +1690,228 @@
     </w:p>
     <w:p>
       <w:pPr>
+        <w:pStyle w:val="a5"/>
+      </w:pPr>
+      <w:r>
+        <w:rPr>
+          <w:rFonts w:hint="eastAsia"/>
+        </w:rPr>
+        <w:t>属性中，有些必须被赋值才能上传，有些在上传过程中，会自动修改，用来被回调函获取状态</w:t>
+      </w:r>
+      <w:r>
+        <w:rPr>
+          <w:rFonts w:hint="eastAsia"/>
+        </w:rPr>
+        <w:t>，部分属性只能读取，不能被赋值。</w:t>
+      </w:r>
+    </w:p>
+    <w:p>
+      <w:pPr>
         <w:pStyle w:val="a"/>
       </w:pPr>
-      <w:proofErr w:type="spellStart"/>
-      <w:r>
-        <w:t>FileFilter</w:t>
-      </w:r>
-      <w:proofErr w:type="spellEnd"/>
-    </w:p>
-    <w:p>
-      <w:pPr>
-        <w:pStyle w:val="a5"/>
-      </w:pPr>
-      <w:r>
-        <w:rPr>
-          <w:rFonts w:hint="eastAsia"/>
-        </w:rPr>
+      <w:r>
+        <w:t>Object</w:t>
+      </w:r>
+    </w:p>
+    <w:p>
+      <w:pPr>
+        <w:pStyle w:val="a5"/>
+      </w:pPr>
+      <w:r>
+        <w:rPr>
+          <w:rFonts w:hint="eastAsia"/>
+        </w:rPr>
+        <w:t xml:space="preserve">obj, </w:t>
+      </w:r>
+      <w:r>
+        <w:rPr>
+          <w:rFonts w:hint="eastAsia"/>
+        </w:rPr>
+        <w:t>设置用来回调的</w:t>
+      </w:r>
+      <w:r>
+        <w:rPr>
+          <w:rFonts w:hint="eastAsia"/>
+        </w:rPr>
+        <w:t>JS</w:t>
+      </w:r>
+      <w:r>
+        <w:rPr>
+          <w:rFonts w:hint="eastAsia"/>
+        </w:rPr>
+        <w:t>对象，插件内部不对该对象做任何更改，仅在回调中将其做为第一个参数传回</w:t>
+      </w:r>
+    </w:p>
+    <w:p>
+      <w:pPr>
+        <w:pStyle w:val="a"/>
+      </w:pPr>
+      <w:r>
+        <w:t>PostUrl</w:t>
+      </w:r>
+    </w:p>
+    <w:p>
+      <w:pPr>
+        <w:pStyle w:val="a5"/>
+      </w:pPr>
+      <w:r>
+        <w:rPr>
+          <w:rFonts w:hint="eastAsia"/>
+        </w:rPr>
+        <w:lastRenderedPageBreak/>
         <w:t xml:space="preserve">string, </w:t>
       </w:r>
       <w:r>
         <w:rPr>
           <w:rFonts w:hint="eastAsia"/>
         </w:rPr>
-        <w:t>文件类型过滤器，应用于文件选择，多种类型使用</w:t>
-      </w:r>
-      <w:r>
-        <w:rPr>
-          <w:rFonts w:hint="eastAsia"/>
-        </w:rPr>
-        <w:t xml:space="preserve"> , </w:t>
-      </w:r>
-      <w:r>
-        <w:rPr>
-          <w:rFonts w:hint="eastAsia"/>
-        </w:rPr>
-        <w:t>隔开，如：</w:t>
-      </w:r>
-      <w:proofErr w:type="spellStart"/>
-      <w:r>
-        <w:rPr>
-          <w:rFonts w:hint="eastAsia"/>
-        </w:rPr>
-        <w:t>exe,jpg</w:t>
-      </w:r>
-      <w:proofErr w:type="spellEnd"/>
-      <w:r>
-        <w:rPr>
-          <w:rFonts w:hint="eastAsia"/>
-        </w:rPr>
-        <w:t>不限制类型使用</w:t>
-      </w:r>
-      <w:r>
-        <w:rPr>
-          <w:rFonts w:hint="eastAsia"/>
-        </w:rPr>
-        <w:t xml:space="preserve"> *</w:t>
+        <w:t>上传地址</w:t>
       </w:r>
     </w:p>
     <w:p>
       <w:pPr>
         <w:pStyle w:val="a"/>
       </w:pPr>
-      <w:proofErr w:type="spellStart"/>
-      <w:r>
-        <w:t>AllowMultiSelect</w:t>
-      </w:r>
-      <w:proofErr w:type="spellEnd"/>
-    </w:p>
-    <w:p>
-      <w:pPr>
-        <w:pStyle w:val="a5"/>
-      </w:pPr>
-      <w:proofErr w:type="spellStart"/>
-      <w:r>
-        <w:rPr>
-          <w:rFonts w:hint="eastAsia"/>
-        </w:rPr>
-        <w:t>int</w:t>
-      </w:r>
-      <w:proofErr w:type="spellEnd"/>
-      <w:r>
-        <w:rPr>
-          <w:rFonts w:hint="eastAsia"/>
-        </w:rPr>
-        <w:t xml:space="preserve">, </w:t>
-      </w:r>
-      <w:r>
-        <w:rPr>
-          <w:rFonts w:hint="eastAsia"/>
-        </w:rPr>
-        <w:t>是否允许多文件选择，</w:t>
-      </w:r>
-      <w:r>
-        <w:rPr>
-          <w:rFonts w:hint="eastAsia"/>
-        </w:rPr>
-        <w:t>0</w:t>
-      </w:r>
-      <w:r>
-        <w:rPr>
-          <w:rFonts w:hint="eastAsia"/>
-        </w:rPr>
-        <w:t>为不允许，</w:t>
-      </w:r>
-      <w:r>
-        <w:rPr>
-          <w:rFonts w:hint="eastAsia"/>
-        </w:rPr>
-        <w:t>1</w:t>
-      </w:r>
-      <w:r>
-        <w:rPr>
-          <w:rFonts w:hint="eastAsia"/>
-        </w:rPr>
-        <w:t>为允许</w:t>
-      </w:r>
-    </w:p>
-    <w:p>
-      <w:pPr>
-        <w:pStyle w:val="2"/>
-      </w:pPr>
-      <w:proofErr w:type="spellStart"/>
-      <w:r>
-        <w:rPr>
-          <w:rFonts w:hint="eastAsia"/>
-        </w:rPr>
-        <w:t>Uploader</w:t>
-      </w:r>
-      <w:proofErr w:type="spellEnd"/>
-      <w:r>
-        <w:rPr>
-          <w:rFonts w:hint="eastAsia"/>
-        </w:rPr>
-        <w:t>对象</w:t>
-      </w:r>
-    </w:p>
-    <w:p>
-      <w:pPr>
-        <w:pStyle w:val="a5"/>
-      </w:pPr>
-      <w:r>
-        <w:rPr>
-          <w:rFonts w:hint="eastAsia"/>
-        </w:rPr>
-        <w:t>该对象负责上传，</w:t>
-      </w:r>
-      <w:r>
-        <w:rPr>
-          <w:rFonts w:hint="eastAsia"/>
-        </w:rPr>
-        <w:t>MD5</w:t>
-      </w:r>
-      <w:r>
-        <w:rPr>
-          <w:rFonts w:hint="eastAsia"/>
-        </w:rPr>
-        <w:t>计算及工作状态回调</w:t>
-      </w:r>
-    </w:p>
-    <w:p>
-      <w:pPr>
-        <w:pStyle w:val="3"/>
-      </w:pPr>
-      <w:r>
-        <w:rPr>
-          <w:rFonts w:hint="eastAsia"/>
-        </w:rPr>
-        <w:lastRenderedPageBreak/>
-        <w:t>方法：</w:t>
+      <w:r>
+        <w:t>OnPost</w:t>
+      </w:r>
+    </w:p>
+    <w:p>
+      <w:pPr>
+        <w:pStyle w:val="a5"/>
+      </w:pPr>
+      <w:r>
+        <w:rPr>
+          <w:rFonts w:hint="eastAsia"/>
+        </w:rPr>
+        <w:t xml:space="preserve">function, </w:t>
+      </w:r>
+      <w:r>
+        <w:rPr>
+          <w:rFonts w:hint="eastAsia"/>
+        </w:rPr>
+        <w:t>设置上传回调函数</w:t>
+      </w:r>
+    </w:p>
+    <w:p>
+      <w:pPr>
+        <w:pStyle w:val="a5"/>
+      </w:pPr>
+      <w:r>
+        <w:rPr>
+          <w:rFonts w:hint="eastAsia"/>
+        </w:rPr>
+        <w:t>函数原型：</w:t>
+      </w:r>
+    </w:p>
+    <w:p>
+      <w:pPr>
+        <w:pStyle w:val="a5"/>
+      </w:pPr>
+      <w:r>
+        <w:rPr>
+          <w:rFonts w:hint="eastAsia"/>
+        </w:rPr>
+        <w:t>void OnPost(</w:t>
+      </w:r>
+      <w:r>
+        <w:t>obj, speed, posted</w:t>
+      </w:r>
+      <w:r>
+        <w:rPr>
+          <w:rFonts w:hint="eastAsia"/>
+        </w:rPr>
+        <w:t>_l</w:t>
+      </w:r>
+      <w:r>
+        <w:t xml:space="preserve">ength, percent, </w:t>
+      </w:r>
+      <w:r>
+        <w:rPr>
+          <w:rFonts w:hint="eastAsia"/>
+        </w:rPr>
+        <w:t>left_</w:t>
+      </w:r>
+      <w:r>
+        <w:t>time)</w:t>
+      </w:r>
+    </w:p>
+    <w:p>
+      <w:pPr>
+        <w:pStyle w:val="a5"/>
+      </w:pPr>
+      <w:r>
+        <w:rPr>
+          <w:rFonts w:hint="eastAsia"/>
+        </w:rPr>
+        <w:t xml:space="preserve">obj </w:t>
+      </w:r>
+      <w:r>
+        <w:rPr>
+          <w:rFonts w:hint="eastAsia"/>
+        </w:rPr>
+        <w:t>插件</w:t>
+      </w:r>
+      <w:r>
+        <w:rPr>
+          <w:rFonts w:hint="eastAsia"/>
+        </w:rPr>
+        <w:t>Object</w:t>
+      </w:r>
+      <w:r>
+        <w:rPr>
+          <w:rFonts w:hint="eastAsia"/>
+        </w:rPr>
+        <w:t>属性设置的对象，</w:t>
+      </w:r>
+      <w:r>
+        <w:rPr>
+          <w:rFonts w:hint="eastAsia"/>
+        </w:rPr>
+        <w:t>speed(byte/s)</w:t>
+      </w:r>
+      <w:r>
+        <w:rPr>
+          <w:rFonts w:hint="eastAsia"/>
+        </w:rPr>
+        <w:t>,</w:t>
+      </w:r>
+      <w:r>
+        <w:rPr>
+          <w:rFonts w:hint="eastAsia"/>
+        </w:rPr>
+        <w:t xml:space="preserve"> posted_length(byte)</w:t>
+      </w:r>
+      <w:r>
+        <w:rPr>
+          <w:rFonts w:hint="eastAsia"/>
+        </w:rPr>
+        <w:t>, left_time(second)</w:t>
       </w:r>
     </w:p>
     <w:p>
       <w:pPr>
         <w:pStyle w:val="a"/>
       </w:pPr>
-      <w:proofErr w:type="spellStart"/>
-      <w:r>
-        <w:rPr>
-          <w:rFonts w:hint="eastAsia"/>
-        </w:rPr>
-        <w:t>bool</w:t>
-      </w:r>
-      <w:proofErr w:type="spellEnd"/>
-      <w:r>
-        <w:rPr>
-          <w:rFonts w:hint="eastAsia"/>
-        </w:rPr>
-        <w:t xml:space="preserve"> </w:t>
-      </w:r>
-      <w:proofErr w:type="spellStart"/>
-      <w:r>
-        <w:t>AddField</w:t>
-      </w:r>
-      <w:proofErr w:type="spellEnd"/>
-      <w:r>
-        <w:rPr>
-          <w:rFonts w:hint="eastAsia"/>
-        </w:rPr>
-        <w:t>(key, value)</w:t>
-      </w:r>
-    </w:p>
-    <w:p>
-      <w:pPr>
-        <w:pStyle w:val="a5"/>
-      </w:pPr>
-      <w:r>
-        <w:rPr>
-          <w:rFonts w:hint="eastAsia"/>
-        </w:rPr>
-        <w:t>增加一个</w:t>
-      </w:r>
-      <w:r>
-        <w:rPr>
-          <w:rFonts w:hint="eastAsia"/>
-        </w:rPr>
-        <w:t>post</w:t>
-      </w:r>
-      <w:r>
-        <w:rPr>
-          <w:rFonts w:hint="eastAsia"/>
-        </w:rPr>
-        <w:t>字段</w:t>
-      </w:r>
-    </w:p>
-    <w:p>
-      <w:pPr>
-        <w:pStyle w:val="a5"/>
-      </w:pPr>
-      <w:proofErr w:type="spellStart"/>
-      <w:r>
-        <w:rPr>
-          <w:rFonts w:hint="eastAsia"/>
-          <w:i/>
-        </w:rPr>
-        <w:t>param</w:t>
-      </w:r>
-      <w:proofErr w:type="spellEnd"/>
-      <w:r>
-        <w:rPr>
-          <w:rFonts w:hint="eastAsia"/>
-          <w:i/>
-        </w:rPr>
-        <w:t>:</w:t>
-      </w:r>
-      <w:r>
-        <w:rPr>
-          <w:rFonts w:hint="eastAsia"/>
-        </w:rPr>
-        <w:t xml:space="preserve"> key </w:t>
-      </w:r>
-      <w:r>
-        <w:rPr>
-          <w:rFonts w:hint="eastAsia"/>
-        </w:rPr>
-        <w:t>字段名</w:t>
-      </w:r>
-      <w:r>
-        <w:rPr>
-          <w:rFonts w:hint="eastAsia"/>
-        </w:rPr>
-        <w:t xml:space="preserve"> value </w:t>
-      </w:r>
-      <w:r>
-        <w:rPr>
-          <w:rFonts w:hint="eastAsia"/>
-        </w:rPr>
-        <w:t>字段值（两个均为</w:t>
-      </w:r>
-      <w:r>
-        <w:rPr>
-          <w:rFonts w:hint="eastAsia"/>
-        </w:rPr>
-        <w:t>string</w:t>
-      </w:r>
-      <w:r>
-        <w:rPr>
-          <w:rFonts w:hint="eastAsia"/>
-        </w:rPr>
-        <w:t>）</w:t>
-      </w:r>
-    </w:p>
-    <w:p>
-      <w:pPr>
-        <w:pStyle w:val="a5"/>
-      </w:pPr>
-      <w:proofErr w:type="gramStart"/>
-      <w:r>
-        <w:rPr>
-          <w:rFonts w:hint="eastAsia"/>
-          <w:i/>
-        </w:rPr>
-        <w:t>return</w:t>
-      </w:r>
-      <w:proofErr w:type="gramEnd"/>
-      <w:r>
-        <w:rPr>
-          <w:rFonts w:hint="eastAsia"/>
-          <w:i/>
-        </w:rPr>
-        <w:t>:</w:t>
-      </w:r>
-      <w:r>
-        <w:rPr>
-          <w:rFonts w:hint="eastAsia"/>
-        </w:rPr>
-        <w:t xml:space="preserve"> true or false</w:t>
-      </w:r>
-    </w:p>
-    <w:p>
-      <w:pPr>
-        <w:pStyle w:val="a"/>
-      </w:pPr>
-      <w:proofErr w:type="spellStart"/>
-      <w:r>
-        <w:rPr>
-          <w:rFonts w:hint="eastAsia"/>
-        </w:rPr>
-        <w:t>bool</w:t>
-      </w:r>
-      <w:proofErr w:type="spellEnd"/>
-      <w:r>
-        <w:rPr>
-          <w:rFonts w:hint="eastAsia"/>
-        </w:rPr>
-        <w:t xml:space="preserve"> </w:t>
-      </w:r>
-      <w:proofErr w:type="spellStart"/>
-      <w:r>
-        <w:t>ClearFields</w:t>
-      </w:r>
-      <w:proofErr w:type="spellEnd"/>
-      <w:r>
-        <w:rPr>
-          <w:rFonts w:hint="eastAsia"/>
-        </w:rPr>
-        <w:t>(void)</w:t>
-      </w:r>
-    </w:p>
-    <w:p>
-      <w:pPr>
-        <w:pStyle w:val="a5"/>
-      </w:pPr>
-      <w:r>
-        <w:rPr>
-          <w:rFonts w:hint="eastAsia"/>
-        </w:rPr>
-        <w:t>清除所有添加的字段</w:t>
-      </w:r>
-    </w:p>
-    <w:p>
-      <w:pPr>
-        <w:pStyle w:val="a5"/>
-      </w:pPr>
-      <w:proofErr w:type="spellStart"/>
-      <w:proofErr w:type="gramStart"/>
-      <w:r>
-        <w:rPr>
-          <w:rFonts w:hint="eastAsia"/>
-          <w:i/>
-        </w:rPr>
-        <w:t>param</w:t>
-      </w:r>
-      <w:proofErr w:type="spellEnd"/>
-      <w:proofErr w:type="gramEnd"/>
-      <w:r>
-        <w:rPr>
-          <w:rFonts w:hint="eastAsia"/>
-          <w:i/>
-        </w:rPr>
-        <w:t>:</w:t>
-      </w:r>
-      <w:r>
-        <w:rPr>
-          <w:rFonts w:hint="eastAsia"/>
-        </w:rPr>
-        <w:t xml:space="preserve"> void</w:t>
-      </w:r>
-    </w:p>
-    <w:p>
-      <w:pPr>
-        <w:pStyle w:val="a5"/>
-      </w:pPr>
-      <w:proofErr w:type="gramStart"/>
-      <w:r>
-        <w:rPr>
-          <w:rFonts w:hint="eastAsia"/>
-          <w:i/>
-        </w:rPr>
-        <w:t>return</w:t>
-      </w:r>
-      <w:proofErr w:type="gramEnd"/>
-      <w:r>
-        <w:rPr>
-          <w:rFonts w:hint="eastAsia"/>
-          <w:i/>
-        </w:rPr>
-        <w:t xml:space="preserve">: </w:t>
-      </w:r>
-      <w:r>
-        <w:rPr>
-          <w:rFonts w:hint="eastAsia"/>
-        </w:rPr>
-        <w:t>true or false</w:t>
-      </w:r>
-    </w:p>
-    <w:p>
-      <w:pPr>
-        <w:pStyle w:val="a"/>
-      </w:pPr>
-      <w:proofErr w:type="spellStart"/>
-      <w:r>
-        <w:rPr>
-          <w:rFonts w:hint="eastAsia"/>
-        </w:rPr>
-        <w:t>bool</w:t>
-      </w:r>
-      <w:proofErr w:type="spellEnd"/>
-      <w:r>
-        <w:rPr>
-          <w:rFonts w:hint="eastAsia"/>
-        </w:rPr>
-        <w:t xml:space="preserve"> </w:t>
-      </w:r>
-      <w:proofErr w:type="spellStart"/>
-      <w:r>
-        <w:t>CheckFile</w:t>
-      </w:r>
-      <w:proofErr w:type="spellEnd"/>
-      <w:r>
-        <w:rPr>
-          <w:rFonts w:hint="eastAsia"/>
-        </w:rPr>
-        <w:t>(void)</w:t>
-      </w:r>
-    </w:p>
-    <w:p>
-      <w:pPr>
-        <w:pStyle w:val="a5"/>
-      </w:pPr>
-      <w:r>
-        <w:rPr>
-          <w:rFonts w:hint="eastAsia"/>
-        </w:rPr>
-        <w:t>计算文件</w:t>
-      </w:r>
-      <w:r>
-        <w:rPr>
-          <w:rFonts w:hint="eastAsia"/>
-        </w:rPr>
-        <w:t>MD5</w:t>
-      </w:r>
-    </w:p>
-    <w:p>
-      <w:pPr>
-        <w:pStyle w:val="a5"/>
-      </w:pPr>
-      <w:proofErr w:type="spellStart"/>
-      <w:proofErr w:type="gramStart"/>
-      <w:r>
-        <w:rPr>
-          <w:rFonts w:hint="eastAsia"/>
-          <w:i/>
-        </w:rPr>
-        <w:t>param</w:t>
-      </w:r>
-      <w:proofErr w:type="spellEnd"/>
-      <w:proofErr w:type="gramEnd"/>
-      <w:r>
-        <w:rPr>
-          <w:rFonts w:hint="eastAsia"/>
-          <w:i/>
-        </w:rPr>
-        <w:t>:</w:t>
-      </w:r>
-      <w:r>
-        <w:rPr>
-          <w:rFonts w:hint="eastAsia"/>
-        </w:rPr>
-        <w:t xml:space="preserve"> void</w:t>
-      </w:r>
-    </w:p>
-    <w:p>
-      <w:pPr>
-        <w:pStyle w:val="a5"/>
-      </w:pPr>
-      <w:proofErr w:type="gramStart"/>
-      <w:r>
-        <w:rPr>
-          <w:rFonts w:hint="eastAsia"/>
-          <w:i/>
-        </w:rPr>
-        <w:t>return</w:t>
-      </w:r>
-      <w:proofErr w:type="gramEnd"/>
-      <w:r>
-        <w:rPr>
-          <w:rFonts w:hint="eastAsia"/>
-          <w:i/>
-        </w:rPr>
-        <w:t>:</w:t>
-      </w:r>
-      <w:r>
-        <w:rPr>
-          <w:rFonts w:hint="eastAsia"/>
-        </w:rPr>
-        <w:t xml:space="preserve"> true or false</w:t>
-      </w:r>
-    </w:p>
-    <w:p>
-      <w:pPr>
-        <w:pStyle w:val="a"/>
-      </w:pPr>
-      <w:proofErr w:type="spellStart"/>
-      <w:r>
-        <w:rPr>
-          <w:rFonts w:hint="eastAsia"/>
-        </w:rPr>
-        <w:t>bool</w:t>
-      </w:r>
-      <w:proofErr w:type="spellEnd"/>
-      <w:r>
-        <w:rPr>
-          <w:rFonts w:hint="eastAsia"/>
-        </w:rPr>
-        <w:t xml:space="preserve"> </w:t>
-      </w:r>
-      <w:r>
-        <w:rPr>
-          <w:rFonts w:hint="eastAsia"/>
-        </w:rPr>
-        <w:t>Post(void)</w:t>
-      </w:r>
-    </w:p>
-    <w:p>
-      <w:pPr>
-        <w:pStyle w:val="a5"/>
-      </w:pPr>
-      <w:r>
-        <w:rPr>
-          <w:rFonts w:hint="eastAsia"/>
-        </w:rPr>
-        <w:t>开始上传文件</w:t>
-      </w:r>
-    </w:p>
-    <w:p>
-      <w:pPr>
-        <w:pStyle w:val="a5"/>
-      </w:pPr>
-      <w:proofErr w:type="spellStart"/>
-      <w:proofErr w:type="gramStart"/>
-      <w:r>
-        <w:rPr>
-          <w:rFonts w:hint="eastAsia"/>
-          <w:i/>
-        </w:rPr>
-        <w:t>param</w:t>
-      </w:r>
-      <w:proofErr w:type="spellEnd"/>
-      <w:proofErr w:type="gramEnd"/>
-      <w:r>
-        <w:rPr>
-          <w:rFonts w:hint="eastAsia"/>
-          <w:i/>
-        </w:rPr>
-        <w:t>:</w:t>
-      </w:r>
-      <w:r>
-        <w:rPr>
-          <w:rFonts w:hint="eastAsia"/>
-          <w:i/>
-        </w:rPr>
-        <w:t xml:space="preserve"> </w:t>
-      </w:r>
-      <w:r>
-        <w:rPr>
-          <w:rFonts w:hint="eastAsia"/>
-        </w:rPr>
-        <w:t>void</w:t>
-      </w:r>
-    </w:p>
-    <w:p>
-      <w:pPr>
-        <w:pStyle w:val="a5"/>
-        <w:rPr>
-          <w:rFonts w:hint="eastAsia"/>
-        </w:rPr>
-      </w:pPr>
-      <w:proofErr w:type="gramStart"/>
-      <w:r>
-        <w:rPr>
-          <w:rFonts w:hint="eastAsia"/>
-          <w:i/>
-        </w:rPr>
-        <w:t>return</w:t>
-      </w:r>
-      <w:proofErr w:type="gramEnd"/>
-      <w:r>
-        <w:rPr>
-          <w:rFonts w:hint="eastAsia"/>
-          <w:i/>
-        </w:rPr>
-        <w:t>:</w:t>
-      </w:r>
-      <w:r>
-        <w:rPr>
-          <w:rFonts w:hint="eastAsia"/>
-          <w:i/>
-        </w:rPr>
-        <w:t xml:space="preserve"> </w:t>
-      </w:r>
-      <w:r>
-        <w:rPr>
-          <w:rFonts w:hint="eastAsia"/>
-        </w:rPr>
-        <w:t>true or false</w:t>
-      </w:r>
-    </w:p>
-    <w:p>
-      <w:pPr>
-        <w:pStyle w:val="a"/>
-        <w:rPr>
-          <w:rFonts w:hint="eastAsia"/>
-        </w:rPr>
-      </w:pPr>
-      <w:proofErr w:type="spellStart"/>
-      <w:r>
-        <w:rPr>
-          <w:rFonts w:hint="eastAsia"/>
-        </w:rPr>
-        <w:t>bool</w:t>
-      </w:r>
-      <w:proofErr w:type="spellEnd"/>
-      <w:r>
-        <w:rPr>
-          <w:rFonts w:hint="eastAsia"/>
-        </w:rPr>
-        <w:t xml:space="preserve"> </w:t>
-      </w:r>
-      <w:proofErr w:type="spellStart"/>
-      <w:r>
-        <w:rPr>
-          <w:rFonts w:hint="eastAsia"/>
-        </w:rPr>
-        <w:t>PostFromPosition</w:t>
-      </w:r>
-      <w:proofErr w:type="spellEnd"/>
-      <w:r>
-        <w:rPr>
-          <w:rFonts w:hint="eastAsia"/>
-        </w:rPr>
-        <w:t>(position)</w:t>
-      </w:r>
-    </w:p>
-    <w:p>
-      <w:pPr>
-        <w:pStyle w:val="a5"/>
-        <w:rPr>
-          <w:rFonts w:hint="eastAsia"/>
-        </w:rPr>
-      </w:pPr>
-      <w:r>
-        <w:rPr>
-          <w:rFonts w:hint="eastAsia"/>
-        </w:rPr>
-        <w:t>从指定位置开始上传</w:t>
-      </w:r>
-    </w:p>
-    <w:p>
-      <w:pPr>
-        <w:pStyle w:val="a5"/>
-        <w:rPr>
-          <w:rFonts w:hint="eastAsia"/>
-        </w:rPr>
-      </w:pPr>
-      <w:proofErr w:type="spellStart"/>
-      <w:r>
-        <w:rPr>
-          <w:rFonts w:hint="eastAsia"/>
-          <w:i/>
-        </w:rPr>
-        <w:t>param</w:t>
-      </w:r>
-      <w:proofErr w:type="spellEnd"/>
-      <w:r>
-        <w:rPr>
-          <w:rFonts w:hint="eastAsia"/>
-          <w:i/>
-        </w:rPr>
-        <w:t>:</w:t>
-      </w:r>
-      <w:r>
-        <w:rPr>
-          <w:rFonts w:hint="eastAsia"/>
-        </w:rPr>
-        <w:t xml:space="preserve"> position </w:t>
-      </w:r>
-      <w:r>
-        <w:rPr>
-          <w:rFonts w:hint="eastAsia"/>
-        </w:rPr>
-        <w:t>数字类型</w:t>
-      </w:r>
-    </w:p>
-    <w:p>
-      <w:pPr>
-        <w:pStyle w:val="a5"/>
-        <w:rPr>
-          <w:rFonts w:hint="eastAsia"/>
-        </w:rPr>
-      </w:pPr>
-      <w:proofErr w:type="gramStart"/>
-      <w:r>
-        <w:rPr>
-          <w:rFonts w:hint="eastAsia"/>
-          <w:i/>
-        </w:rPr>
-        <w:t>return</w:t>
-      </w:r>
-      <w:proofErr w:type="gramEnd"/>
-      <w:r>
-        <w:rPr>
-          <w:rFonts w:hint="eastAsia"/>
-          <w:i/>
-        </w:rPr>
-        <w:t>:</w:t>
-      </w:r>
-      <w:r>
-        <w:rPr>
-          <w:rFonts w:hint="eastAsia"/>
-        </w:rPr>
-        <w:t xml:space="preserve"> true or false</w:t>
-      </w:r>
-    </w:p>
-    <w:p>
-      <w:pPr>
-        <w:pStyle w:val="a"/>
-      </w:pPr>
-      <w:proofErr w:type="spellStart"/>
-      <w:r>
-        <w:rPr>
-          <w:rFonts w:hint="eastAsia"/>
-        </w:rPr>
-        <w:t>bool</w:t>
-      </w:r>
-      <w:proofErr w:type="spellEnd"/>
-      <w:r>
-        <w:rPr>
-          <w:rFonts w:hint="eastAsia"/>
-        </w:rPr>
-        <w:t xml:space="preserve"> </w:t>
-      </w:r>
-      <w:r>
-        <w:rPr>
-          <w:rFonts w:hint="eastAsia"/>
-        </w:rPr>
-        <w:t>Stop(void)</w:t>
-      </w:r>
-    </w:p>
-    <w:p>
-      <w:pPr>
-        <w:pStyle w:val="a5"/>
-      </w:pPr>
-      <w:r>
-        <w:rPr>
-          <w:rFonts w:hint="eastAsia"/>
-        </w:rPr>
-        <w:t>停止文件上传</w:t>
-      </w:r>
-    </w:p>
-    <w:p>
-      <w:pPr>
-        <w:pStyle w:val="a5"/>
-      </w:pPr>
-      <w:proofErr w:type="spellStart"/>
-      <w:proofErr w:type="gramStart"/>
-      <w:r>
-        <w:rPr>
-          <w:rFonts w:hint="eastAsia"/>
-          <w:i/>
-        </w:rPr>
-        <w:t>param</w:t>
-      </w:r>
-      <w:proofErr w:type="spellEnd"/>
-      <w:proofErr w:type="gramEnd"/>
-      <w:r>
-        <w:rPr>
-          <w:rFonts w:hint="eastAsia"/>
-          <w:i/>
-        </w:rPr>
-        <w:t>:</w:t>
-      </w:r>
-      <w:r>
-        <w:rPr>
-          <w:rFonts w:hint="eastAsia"/>
-          <w:i/>
-        </w:rPr>
-        <w:t xml:space="preserve"> </w:t>
-      </w:r>
-      <w:r>
-        <w:rPr>
-          <w:rFonts w:hint="eastAsia"/>
-        </w:rPr>
-        <w:t>void</w:t>
-      </w:r>
-    </w:p>
-    <w:p>
-      <w:pPr>
-        <w:pStyle w:val="a5"/>
-        <w:rPr>
-          <w:i/>
-        </w:rPr>
-      </w:pPr>
-      <w:proofErr w:type="gramStart"/>
-      <w:r>
-        <w:rPr>
-          <w:rFonts w:hint="eastAsia"/>
-          <w:i/>
-        </w:rPr>
-        <w:t>return</w:t>
-      </w:r>
-      <w:proofErr w:type="gramEnd"/>
-      <w:r>
-        <w:rPr>
-          <w:rFonts w:hint="eastAsia"/>
-          <w:i/>
-        </w:rPr>
-        <w:t>:</w:t>
-      </w:r>
-      <w:r>
-        <w:rPr>
-          <w:rFonts w:hint="eastAsia"/>
-          <w:i/>
-        </w:rPr>
-        <w:t xml:space="preserve"> </w:t>
-      </w:r>
-      <w:r>
-        <w:rPr>
-          <w:rFonts w:hint="eastAsia"/>
-        </w:rPr>
-        <w:t>true or false</w:t>
-      </w:r>
-    </w:p>
-    <w:p>
-      <w:pPr>
-        <w:pStyle w:val="a5"/>
-      </w:pPr>
-    </w:p>
-    <w:p>
-      <w:pPr>
-        <w:pStyle w:val="3"/>
-      </w:pPr>
-      <w:r>
-        <w:rPr>
-          <w:rFonts w:hint="eastAsia"/>
-        </w:rPr>
-        <w:t>属性：</w:t>
-      </w:r>
-    </w:p>
-    <w:p>
-      <w:pPr>
-        <w:pStyle w:val="a5"/>
-      </w:pPr>
-      <w:r>
-        <w:rPr>
-          <w:rFonts w:hint="eastAsia"/>
-        </w:rPr>
-        <w:t>属性中，有些必须被赋值才能上传，有些在上传过程中，会自动修改，用来被回调函获取状态</w:t>
-      </w:r>
-      <w:r>
-        <w:rPr>
-          <w:rFonts w:hint="eastAsia"/>
-        </w:rPr>
-        <w:t>，部分属性只能读取，不能被赋值。</w:t>
-      </w:r>
-    </w:p>
-    <w:p>
-      <w:pPr>
-        <w:pStyle w:val="a"/>
-      </w:pPr>
-      <w:r>
-        <w:t>Object</w:t>
-      </w:r>
-    </w:p>
-    <w:p>
-      <w:pPr>
-        <w:pStyle w:val="a5"/>
-      </w:pPr>
-      <w:proofErr w:type="spellStart"/>
-      <w:r>
-        <w:rPr>
-          <w:rFonts w:hint="eastAsia"/>
-        </w:rPr>
-        <w:t>obj</w:t>
-      </w:r>
-      <w:proofErr w:type="spellEnd"/>
-      <w:r>
-        <w:rPr>
-          <w:rFonts w:hint="eastAsia"/>
-        </w:rPr>
-        <w:t xml:space="preserve">, </w:t>
-      </w:r>
-      <w:r>
-        <w:rPr>
-          <w:rFonts w:hint="eastAsia"/>
-        </w:rPr>
-        <w:t>设置用来回调的</w:t>
-      </w:r>
-      <w:r>
-        <w:rPr>
-          <w:rFonts w:hint="eastAsia"/>
-        </w:rPr>
-        <w:t>JS</w:t>
-      </w:r>
-      <w:r>
-        <w:rPr>
-          <w:rFonts w:hint="eastAsia"/>
-        </w:rPr>
-        <w:t>对象，插件内部不对该对象做任何更改，仅在回调中将其</w:t>
-      </w:r>
-      <w:proofErr w:type="gramStart"/>
-      <w:r>
-        <w:rPr>
-          <w:rFonts w:hint="eastAsia"/>
-        </w:rPr>
-        <w:t>做为</w:t>
-      </w:r>
-      <w:proofErr w:type="gramEnd"/>
-      <w:r>
-        <w:rPr>
-          <w:rFonts w:hint="eastAsia"/>
-        </w:rPr>
-        <w:t>第一个参数传回</w:t>
-      </w:r>
-    </w:p>
-    <w:p>
-      <w:pPr>
-        <w:pStyle w:val="a"/>
-      </w:pPr>
-      <w:proofErr w:type="spellStart"/>
-      <w:r>
-        <w:t>PostUrl</w:t>
-      </w:r>
-      <w:proofErr w:type="spellEnd"/>
-    </w:p>
-    <w:p>
-      <w:pPr>
-        <w:pStyle w:val="a5"/>
-      </w:pPr>
-      <w:r>
-        <w:rPr>
-          <w:rFonts w:hint="eastAsia"/>
-        </w:rPr>
-        <w:t xml:space="preserve">string, </w:t>
-      </w:r>
-      <w:r>
-        <w:rPr>
-          <w:rFonts w:hint="eastAsia"/>
-        </w:rPr>
-        <w:t>上传地址</w:t>
-      </w:r>
-    </w:p>
-    <w:p>
-      <w:pPr>
-        <w:pStyle w:val="a"/>
-      </w:pPr>
-      <w:proofErr w:type="spellStart"/>
-      <w:r>
-        <w:t>OnPost</w:t>
-      </w:r>
-      <w:proofErr w:type="spellEnd"/>
-    </w:p>
-    <w:p>
-      <w:pPr>
-        <w:pStyle w:val="a5"/>
-      </w:pPr>
-      <w:r>
-        <w:rPr>
-          <w:rFonts w:hint="eastAsia"/>
-        </w:rPr>
-        <w:lastRenderedPageBreak/>
+      <w:r>
+        <w:t>OnStateChanged</w:t>
+      </w:r>
+    </w:p>
+    <w:p>
+      <w:pPr>
+        <w:pStyle w:val="a5"/>
+      </w:pPr>
+      <w:r>
+        <w:rPr>
+          <w:rFonts w:hint="eastAsia"/>
+        </w:rPr>
         <w:t xml:space="preserve">function, </w:t>
       </w:r>
       <w:r>
         <w:rPr>
           <w:rFonts w:hint="eastAsia"/>
         </w:rPr>
-        <w:t>设置上传回调函数</w:t>
+        <w:t>状态变化时回调</w:t>
       </w:r>
     </w:p>
     <w:p>
@@ -2092,237 +1929,14 @@
       <w:pPr>
         <w:pStyle w:val="a5"/>
       </w:pPr>
-      <w:proofErr w:type="gramStart"/>
-      <w:r>
-        <w:rPr>
-          <w:rFonts w:hint="eastAsia"/>
-        </w:rPr>
-        <w:t>void</w:t>
-      </w:r>
-      <w:proofErr w:type="gramEnd"/>
-      <w:r>
-        <w:rPr>
-          <w:rFonts w:hint="eastAsia"/>
-        </w:rPr>
-        <w:t xml:space="preserve"> </w:t>
-      </w:r>
-      <w:proofErr w:type="spellStart"/>
-      <w:r>
-        <w:rPr>
-          <w:rFonts w:hint="eastAsia"/>
-        </w:rPr>
-        <w:t>OnPost</w:t>
-      </w:r>
-      <w:proofErr w:type="spellEnd"/>
-      <w:r>
-        <w:rPr>
-          <w:rFonts w:hint="eastAsia"/>
-        </w:rPr>
-        <w:t>(</w:t>
-      </w:r>
-      <w:proofErr w:type="spellStart"/>
-      <w:r>
-        <w:t>obj</w:t>
-      </w:r>
-      <w:proofErr w:type="spellEnd"/>
-      <w:r>
-        <w:t xml:space="preserve">, speed, </w:t>
-      </w:r>
-      <w:proofErr w:type="spellStart"/>
-      <w:r>
-        <w:t>posted</w:t>
-      </w:r>
-      <w:r>
-        <w:rPr>
-          <w:rFonts w:hint="eastAsia"/>
-        </w:rPr>
-        <w:t>_l</w:t>
-      </w:r>
-      <w:r>
-        <w:t>ength</w:t>
-      </w:r>
-      <w:proofErr w:type="spellEnd"/>
-      <w:r>
-        <w:t xml:space="preserve">, percent, </w:t>
-      </w:r>
-      <w:proofErr w:type="spellStart"/>
-      <w:r>
-        <w:rPr>
-          <w:rFonts w:hint="eastAsia"/>
-        </w:rPr>
-        <w:t>left_</w:t>
-      </w:r>
-      <w:r>
-        <w:t>time</w:t>
-      </w:r>
-      <w:proofErr w:type="spellEnd"/>
-      <w:r>
-        <w:t>)</w:t>
-      </w:r>
-    </w:p>
-    <w:p>
-      <w:pPr>
-        <w:pStyle w:val="a5"/>
-      </w:pPr>
-      <w:proofErr w:type="spellStart"/>
-      <w:r>
-        <w:rPr>
-          <w:rFonts w:hint="eastAsia"/>
-        </w:rPr>
-        <w:t>obj</w:t>
-      </w:r>
-      <w:proofErr w:type="spellEnd"/>
-      <w:r>
-        <w:rPr>
-          <w:rFonts w:hint="eastAsia"/>
-        </w:rPr>
-        <w:t xml:space="preserve"> </w:t>
-      </w:r>
-      <w:r>
-        <w:rPr>
-          <w:rFonts w:hint="eastAsia"/>
-        </w:rPr>
-        <w:t>插件</w:t>
-      </w:r>
-      <w:r>
-        <w:rPr>
-          <w:rFonts w:hint="eastAsia"/>
-        </w:rPr>
-        <w:t>Object</w:t>
-      </w:r>
-      <w:r>
-        <w:rPr>
-          <w:rFonts w:hint="eastAsia"/>
-        </w:rPr>
-        <w:t>属性设置的对象，</w:t>
-      </w:r>
-      <w:r>
-        <w:rPr>
-          <w:rFonts w:hint="eastAsia"/>
-        </w:rPr>
-        <w:t>speed(byte/s)</w:t>
-      </w:r>
-      <w:r>
-        <w:rPr>
-          <w:rFonts w:hint="eastAsia"/>
-        </w:rPr>
-        <w:t>,</w:t>
-      </w:r>
-      <w:r>
-        <w:rPr>
-          <w:rFonts w:hint="eastAsia"/>
-        </w:rPr>
-        <w:t xml:space="preserve"> </w:t>
-      </w:r>
-      <w:proofErr w:type="spellStart"/>
-      <w:r>
-        <w:rPr>
-          <w:rFonts w:hint="eastAsia"/>
-        </w:rPr>
-        <w:t>posted_length</w:t>
-      </w:r>
-      <w:proofErr w:type="spellEnd"/>
-      <w:r>
-        <w:rPr>
-          <w:rFonts w:hint="eastAsia"/>
-        </w:rPr>
-        <w:t>(byte)</w:t>
-      </w:r>
-      <w:r>
-        <w:rPr>
-          <w:rFonts w:hint="eastAsia"/>
-        </w:rPr>
-        <w:t xml:space="preserve">, </w:t>
-      </w:r>
-      <w:proofErr w:type="spellStart"/>
-      <w:r>
-        <w:rPr>
-          <w:rFonts w:hint="eastAsia"/>
-        </w:rPr>
-        <w:t>left_time</w:t>
-      </w:r>
-      <w:proofErr w:type="spellEnd"/>
-      <w:r>
-        <w:rPr>
-          <w:rFonts w:hint="eastAsia"/>
-        </w:rPr>
-        <w:t>(second)</w:t>
-      </w:r>
-    </w:p>
-    <w:p>
-      <w:pPr>
-        <w:pStyle w:val="a"/>
-      </w:pPr>
-      <w:proofErr w:type="spellStart"/>
-      <w:r>
-        <w:t>OnStateChanged</w:t>
-      </w:r>
-      <w:proofErr w:type="spellEnd"/>
-    </w:p>
-    <w:p>
-      <w:pPr>
-        <w:pStyle w:val="a5"/>
-      </w:pPr>
-      <w:r>
-        <w:rPr>
-          <w:rFonts w:hint="eastAsia"/>
-        </w:rPr>
-        <w:t xml:space="preserve">function, </w:t>
-      </w:r>
-      <w:r>
-        <w:rPr>
-          <w:rFonts w:hint="eastAsia"/>
-        </w:rPr>
-        <w:t>状态变化时回调</w:t>
-      </w:r>
-    </w:p>
-    <w:p>
-      <w:pPr>
-        <w:pStyle w:val="a5"/>
-      </w:pPr>
-      <w:r>
-        <w:rPr>
-          <w:rFonts w:hint="eastAsia"/>
-        </w:rPr>
-        <w:t>函数原型：</w:t>
-      </w:r>
-    </w:p>
-    <w:p>
-      <w:pPr>
-        <w:pStyle w:val="a5"/>
-      </w:pPr>
-      <w:proofErr w:type="gramStart"/>
-      <w:r>
-        <w:rPr>
-          <w:rFonts w:hint="eastAsia"/>
-        </w:rPr>
-        <w:t>void</w:t>
-      </w:r>
-      <w:proofErr w:type="gramEnd"/>
-      <w:r>
-        <w:rPr>
-          <w:rFonts w:hint="eastAsia"/>
-        </w:rPr>
-        <w:t xml:space="preserve"> </w:t>
-      </w:r>
-      <w:proofErr w:type="spellStart"/>
-      <w:r>
-        <w:rPr>
-          <w:rFonts w:hint="eastAsia"/>
-        </w:rPr>
-        <w:t>OnStateChanged</w:t>
-      </w:r>
-      <w:proofErr w:type="spellEnd"/>
-      <w:r>
-        <w:t>(</w:t>
-      </w:r>
-      <w:proofErr w:type="spellStart"/>
-      <w:r>
-        <w:t>obj,state</w:t>
-      </w:r>
-      <w:proofErr w:type="spellEnd"/>
-      <w:r>
-        <w:t>)</w:t>
+      <w:r>
+        <w:rPr>
+          <w:rFonts w:hint="eastAsia"/>
+        </w:rPr>
+        <w:t>void OnStateChanged</w:t>
+      </w:r>
+      <w:r>
+        <w:t>(obj,state)</w:t>
       </w:r>
     </w:p>
     <w:p>
@@ -2449,11 +2063,9 @@
       <w:pPr>
         <w:pStyle w:val="a"/>
       </w:pPr>
-      <w:proofErr w:type="spellStart"/>
       <w:r>
         <w:t>LocalFile</w:t>
       </w:r>
-      <w:proofErr w:type="spellEnd"/>
     </w:p>
     <w:p>
       <w:pPr>
@@ -2476,11 +2088,9 @@
       <w:pPr>
         <w:pStyle w:val="a"/>
       </w:pPr>
-      <w:proofErr w:type="spellStart"/>
       <w:r>
         <w:t>PostedLength</w:t>
       </w:r>
-      <w:proofErr w:type="spellEnd"/>
     </w:p>
     <w:p>
       <w:pPr>
@@ -2508,46 +2118,16 @@
         <w:rPr>
           <w:rFonts w:hint="eastAsia"/>
         </w:rPr>
-        <w:t>，包括续</w:t>
-      </w:r>
-      <w:proofErr w:type="gramStart"/>
-      <w:r>
-        <w:rPr>
-          <w:rFonts w:hint="eastAsia"/>
-        </w:rPr>
-        <w:t>传之前</w:t>
-      </w:r>
-      <w:proofErr w:type="gramEnd"/>
-      <w:r>
-        <w:rPr>
-          <w:rFonts w:hint="eastAsia"/>
-        </w:rPr>
-        <w:t>的位置（即</w:t>
-      </w:r>
-      <w:proofErr w:type="gramStart"/>
-      <w:r>
-        <w:rPr>
-          <w:rFonts w:hint="eastAsia"/>
-        </w:rPr>
-        <w:t>跟是否续</w:t>
-      </w:r>
-      <w:proofErr w:type="gramEnd"/>
-      <w:r>
-        <w:rPr>
-          <w:rFonts w:hint="eastAsia"/>
-        </w:rPr>
-        <w:t>传无关）</w:t>
+        <w:t>，包括续传之前的位置（即跟是否续传无关）</w:t>
       </w:r>
     </w:p>
     <w:p>
       <w:pPr>
         <w:pStyle w:val="a"/>
       </w:pPr>
-      <w:proofErr w:type="spellStart"/>
       <w:r>
         <w:t>FileSizeLimit</w:t>
       </w:r>
-      <w:proofErr w:type="spellEnd"/>
     </w:p>
     <w:p>
       <w:pPr>
@@ -2570,11 +2150,9 @@
       <w:pPr>
         <w:pStyle w:val="a"/>
       </w:pPr>
-      <w:proofErr w:type="spellStart"/>
       <w:r>
         <w:t>RangeSize</w:t>
       </w:r>
-      <w:proofErr w:type="spellEnd"/>
     </w:p>
     <w:p>
       <w:pPr>
@@ -2590,26 +2168,16 @@
         <w:rPr>
           <w:rFonts w:hint="eastAsia"/>
         </w:rPr>
-        <w:t>每次</w:t>
-      </w:r>
-      <w:proofErr w:type="gramStart"/>
-      <w:r>
-        <w:rPr>
-          <w:rFonts w:hint="eastAsia"/>
-        </w:rPr>
-        <w:t>上传块大小</w:t>
-      </w:r>
-      <w:proofErr w:type="gramEnd"/>
+        <w:t>每次上传块大小</w:t>
+      </w:r>
     </w:p>
     <w:p>
       <w:pPr>
         <w:pStyle w:val="a"/>
       </w:pPr>
-      <w:proofErr w:type="spellStart"/>
       <w:r>
         <w:t>CompanyLicensed</w:t>
       </w:r>
-      <w:proofErr w:type="spellEnd"/>
     </w:p>
     <w:p>
       <w:pPr>
@@ -2632,11 +2200,9 @@
       <w:pPr>
         <w:pStyle w:val="a"/>
       </w:pPr>
-      <w:proofErr w:type="spellStart"/>
       <w:r>
         <w:t>EncodeType</w:t>
       </w:r>
-      <w:proofErr w:type="spellEnd"/>
     </w:p>
     <w:p>
       <w:pPr>
@@ -2659,11 +2225,9 @@
       <w:pPr>
         <w:pStyle w:val="a"/>
       </w:pPr>
-      <w:proofErr w:type="spellStart"/>
       <w:r>
         <w:t>FileID</w:t>
       </w:r>
-      <w:proofErr w:type="spellEnd"/>
     </w:p>
     <w:p>
       <w:pPr>
@@ -2757,14 +2321,12 @@
       <w:pPr>
         <w:pStyle w:val="a"/>
       </w:pPr>
-      <w:proofErr w:type="spellStart"/>
       <w:r>
         <w:rPr>
           <w:rFonts w:hint="eastAsia"/>
         </w:rPr>
         <w:t>ErrorCode</w:t>
       </w:r>
-      <w:proofErr w:type="spellEnd"/>
     </w:p>
     <w:p>
       <w:pPr>
@@ -2783,31 +2345,379 @@
         <w:rPr>
           <w:rFonts w:hint="eastAsia"/>
         </w:rPr>
-        <w:t>错误码（未定义）</w:t>
+        <w:t>错误码</w:t>
+      </w:r>
+    </w:p>
+    <w:p>
+      <w:pPr>
+        <w:pStyle w:val="a5"/>
+      </w:pPr>
+      <w:r>
+        <w:rPr>
+          <w:rFonts w:hint="eastAsia"/>
+        </w:rPr>
+        <w:lastRenderedPageBreak/>
+        <w:t>目前可能的取值：</w:t>
+      </w:r>
+      <w:bookmarkStart w:id="0" w:name="_GoBack"/>
+      <w:bookmarkEnd w:id="0"/>
+      <w:r>
+        <w:rPr>
+          <w:rFonts w:hint="eastAsia"/>
+        </w:rPr>
+        <w:t xml:space="preserve">0 </w:t>
+      </w:r>
+      <w:r>
+        <w:rPr>
+          <w:rFonts w:hint="eastAsia"/>
+        </w:rPr>
+        <w:t>连接服务器错误</w:t>
+      </w:r>
+      <w:r>
+        <w:rPr>
+          <w:rFonts w:hint="eastAsia"/>
+        </w:rPr>
+        <w:t xml:space="preserve"> </w:t>
+      </w:r>
+      <w:r>
+        <w:rPr>
+          <w:rFonts w:hint="eastAsia"/>
+        </w:rPr>
+        <w:t>1</w:t>
+      </w:r>
+      <w:r>
+        <w:rPr>
+          <w:rFonts w:hint="eastAsia"/>
+        </w:rPr>
+        <w:t xml:space="preserve"> </w:t>
+      </w:r>
+      <w:r>
+        <w:rPr>
+          <w:rFonts w:hint="eastAsia"/>
+        </w:rPr>
+        <w:t>发送数据错误</w:t>
+      </w:r>
+      <w:r>
+        <w:rPr>
+          <w:rFonts w:hint="eastAsia"/>
+        </w:rPr>
+        <w:t xml:space="preserve"> </w:t>
+      </w:r>
+      <w:r>
+        <w:rPr>
+          <w:rFonts w:hint="eastAsia"/>
+        </w:rPr>
+        <w:t>2</w:t>
+      </w:r>
+      <w:r>
+        <w:rPr>
+          <w:rFonts w:hint="eastAsia"/>
+        </w:rPr>
+        <w:t xml:space="preserve"> </w:t>
+      </w:r>
+      <w:r>
+        <w:rPr>
+          <w:rFonts w:hint="eastAsia"/>
+        </w:rPr>
+        <w:t>接收数据错误</w:t>
+      </w:r>
+      <w:r>
+        <w:rPr>
+          <w:rFonts w:hint="eastAsia"/>
+        </w:rPr>
+        <w:t xml:space="preserve"> </w:t>
+      </w:r>
+      <w:r>
+        <w:rPr>
+          <w:rFonts w:hint="eastAsia"/>
+        </w:rPr>
+        <w:t>3</w:t>
+      </w:r>
+      <w:r>
+        <w:rPr>
+          <w:rFonts w:hint="eastAsia"/>
+        </w:rPr>
+        <w:t xml:space="preserve"> </w:t>
+      </w:r>
+      <w:r>
+        <w:rPr>
+          <w:rFonts w:hint="eastAsia"/>
+        </w:rPr>
+        <w:t>未设置本地文件</w:t>
+      </w:r>
+      <w:r>
+        <w:rPr>
+          <w:rFonts w:hint="eastAsia"/>
+        </w:rPr>
+        <w:t xml:space="preserve"> </w:t>
+      </w:r>
+      <w:r>
+        <w:rPr>
+          <w:rFonts w:hint="eastAsia"/>
+        </w:rPr>
+        <w:t>4</w:t>
+      </w:r>
+      <w:r>
+        <w:rPr>
+          <w:rFonts w:hint="eastAsia"/>
+        </w:rPr>
+        <w:t xml:space="preserve"> </w:t>
+      </w:r>
+      <w:r>
+        <w:rPr>
+          <w:rFonts w:hint="eastAsia"/>
+        </w:rPr>
+        <w:t>本地文件不存在</w:t>
+      </w:r>
+      <w:r>
+        <w:rPr>
+          <w:rFonts w:hint="eastAsia"/>
+        </w:rPr>
+        <w:t xml:space="preserve"> </w:t>
+      </w:r>
+      <w:r>
+        <w:rPr>
+          <w:rFonts w:hint="eastAsia"/>
+        </w:rPr>
+        <w:t>5</w:t>
+      </w:r>
+      <w:r>
+        <w:rPr>
+          <w:rFonts w:hint="eastAsia"/>
+        </w:rPr>
+        <w:t xml:space="preserve"> </w:t>
+      </w:r>
+      <w:r>
+        <w:rPr>
+          <w:rFonts w:hint="eastAsia"/>
+        </w:rPr>
+        <w:t>打开本地文件错误</w:t>
+      </w:r>
+      <w:r>
+        <w:rPr>
+          <w:rFonts w:hint="eastAsia"/>
+        </w:rPr>
+        <w:t xml:space="preserve"> </w:t>
+      </w:r>
+      <w:r>
+        <w:rPr>
+          <w:rFonts w:hint="eastAsia"/>
+        </w:rPr>
+        <w:t>6</w:t>
+      </w:r>
+      <w:r>
+        <w:rPr>
+          <w:rFonts w:hint="eastAsia"/>
+        </w:rPr>
+        <w:t xml:space="preserve"> </w:t>
+      </w:r>
+      <w:r>
+        <w:rPr>
+          <w:rFonts w:hint="eastAsia"/>
+        </w:rPr>
+        <w:t>不能读取本地文件</w:t>
+      </w:r>
+      <w:r>
+        <w:rPr>
+          <w:rFonts w:hint="eastAsia"/>
+        </w:rPr>
+        <w:t xml:space="preserve"> </w:t>
+      </w:r>
+      <w:r>
+        <w:rPr>
+          <w:rFonts w:hint="eastAsia"/>
+        </w:rPr>
+        <w:t>7</w:t>
+      </w:r>
+      <w:r>
+        <w:rPr>
+          <w:rFonts w:hint="eastAsia"/>
+        </w:rPr>
+        <w:t xml:space="preserve"> </w:t>
+      </w:r>
+      <w:r>
+        <w:rPr>
+          <w:rFonts w:hint="eastAsia"/>
+        </w:rPr>
+        <w:t>公司未授权</w:t>
+      </w:r>
+      <w:r>
+        <w:rPr>
+          <w:rFonts w:hint="eastAsia"/>
+        </w:rPr>
+        <w:t xml:space="preserve"> </w:t>
+      </w:r>
+      <w:r>
+        <w:rPr>
+          <w:rFonts w:hint="eastAsia"/>
+        </w:rPr>
+        <w:t>8</w:t>
+      </w:r>
+      <w:r>
+        <w:rPr>
+          <w:rFonts w:hint="eastAsia"/>
+        </w:rPr>
+        <w:t xml:space="preserve"> </w:t>
+      </w:r>
+      <w:r>
+        <w:rPr>
+          <w:rFonts w:hint="eastAsia"/>
+        </w:rPr>
+        <w:t>未设置</w:t>
+      </w:r>
+      <w:r>
+        <w:rPr>
+          <w:rFonts w:hint="eastAsia"/>
+        </w:rPr>
+        <w:t>IP</w:t>
+      </w:r>
+      <w:r>
+        <w:rPr>
+          <w:rFonts w:hint="eastAsia"/>
+        </w:rPr>
+        <w:t xml:space="preserve"> </w:t>
+      </w:r>
+      <w:r>
+        <w:rPr>
+          <w:rFonts w:hint="eastAsia"/>
+        </w:rPr>
+        <w:t>9</w:t>
+      </w:r>
+      <w:r>
+        <w:rPr>
+          <w:rFonts w:hint="eastAsia"/>
+        </w:rPr>
+        <w:t xml:space="preserve"> </w:t>
+      </w:r>
+      <w:r>
+        <w:rPr>
+          <w:rFonts w:hint="eastAsia"/>
+        </w:rPr>
+        <w:t>域名未授权</w:t>
+      </w:r>
+      <w:r>
+        <w:rPr>
+          <w:rFonts w:hint="eastAsia"/>
+        </w:rPr>
+        <w:t xml:space="preserve"> </w:t>
+      </w:r>
+      <w:r>
+        <w:rPr>
+          <w:rFonts w:hint="eastAsia"/>
+        </w:rPr>
+        <w:t>10</w:t>
+      </w:r>
+      <w:r>
+        <w:rPr>
+          <w:rFonts w:hint="eastAsia"/>
+        </w:rPr>
+        <w:t xml:space="preserve"> </w:t>
+      </w:r>
+      <w:r>
+        <w:rPr>
+          <w:rFonts w:hint="eastAsia"/>
+        </w:rPr>
+        <w:t>文件大小超过限制</w:t>
+      </w:r>
+      <w:r>
+        <w:rPr>
+          <w:rFonts w:hint="eastAsia"/>
+        </w:rPr>
+        <w:t>(</w:t>
+      </w:r>
+      <w:r>
+        <w:rPr>
+          <w:rFonts w:hint="eastAsia"/>
+        </w:rPr>
+        <w:t>默认为</w:t>
+      </w:r>
+      <w:r>
+        <w:rPr>
+          <w:rFonts w:hint="eastAsia"/>
+        </w:rPr>
+        <w:t>2G</w:t>
+      </w:r>
+      <w:r>
+        <w:rPr>
+          <w:rFonts w:hint="eastAsia"/>
+        </w:rPr>
+        <w:t xml:space="preserve">) </w:t>
+      </w:r>
+      <w:r>
+        <w:rPr>
+          <w:rFonts w:hint="eastAsia"/>
+        </w:rPr>
+        <w:t>200</w:t>
+      </w:r>
+      <w:r>
+        <w:rPr>
+          <w:rFonts w:hint="eastAsia"/>
+        </w:rPr>
+        <w:t xml:space="preserve"> md5</w:t>
+      </w:r>
+      <w:r>
+        <w:rPr>
+          <w:rFonts w:hint="eastAsia"/>
+        </w:rPr>
+        <w:t>计算</w:t>
+      </w:r>
+      <w:r>
+        <w:rPr>
+          <w:rFonts w:hint="eastAsia"/>
+        </w:rPr>
+        <w:t>无法打开文件</w:t>
+      </w:r>
+      <w:r>
+        <w:rPr>
+          <w:rFonts w:hint="eastAsia"/>
+        </w:rPr>
+        <w:t xml:space="preserve"> </w:t>
+      </w:r>
+      <w:r>
+        <w:rPr>
+          <w:rFonts w:hint="eastAsia"/>
+        </w:rPr>
+        <w:t>201</w:t>
+      </w:r>
+      <w:r>
+        <w:rPr>
+          <w:rFonts w:hint="eastAsia"/>
+        </w:rPr>
+        <w:t xml:space="preserve"> md5</w:t>
+      </w:r>
+      <w:r>
+        <w:rPr>
+          <w:rFonts w:hint="eastAsia"/>
+        </w:rPr>
+        <w:t>计算</w:t>
+      </w:r>
+      <w:r>
+        <w:rPr>
+          <w:rFonts w:hint="eastAsia"/>
+        </w:rPr>
+        <w:t>文件大小为</w:t>
+      </w:r>
+      <w:r>
+        <w:rPr>
+          <w:rFonts w:hint="eastAsia"/>
+        </w:rPr>
+        <w:t>0</w:t>
       </w:r>
     </w:p>
     <w:p>
       <w:pPr>
         <w:pStyle w:val="a"/>
-        <w:rPr>
-          <w:rFonts w:hint="eastAsia"/>
-        </w:rPr>
-      </w:pPr>
-      <w:proofErr w:type="spellStart"/>
+      </w:pPr>
       <w:r>
         <w:rPr>
           <w:rFonts w:hint="eastAsia"/>
         </w:rPr>
         <w:t>ErrorMsg</w:t>
       </w:r>
-      <w:proofErr w:type="spellEnd"/>
-    </w:p>
-    <w:p>
-      <w:pPr>
-        <w:pStyle w:val="a5"/>
-        <w:rPr>
-          <w:rFonts w:hint="eastAsia"/>
-        </w:rPr>
+    </w:p>
+    <w:p>
+      <w:pPr>
+        <w:pStyle w:val="a5"/>
       </w:pPr>
       <w:r>
         <w:rPr>
@@ -2820,6 +2730,24 @@
           <w:rFonts w:hint="eastAsia"/>
         </w:rPr>
         <w:t>出错信息</w:t>
+      </w:r>
+      <w:r>
+        <w:rPr>
+          <w:rFonts w:hint="eastAsia"/>
+        </w:rPr>
+        <w:t>(</w:t>
+      </w:r>
+      <w:r>
+        <w:rPr>
+          <w:rFonts w:hint="eastAsia"/>
+        </w:rPr>
+        <w:t>仅用于调试</w:t>
+      </w:r>
+      <w:r>
+        <w:rPr>
+          <w:rFonts w:hint="eastAsia"/>
+        </w:rPr>
+        <w:t>)</w:t>
       </w:r>
     </w:p>
     <w:sectPr>
@@ -6153,7 +6081,7 @@
 </file>
 
 <file path=customXml/itemProps1.xml><?xml version="1.0" encoding="utf-8"?>
-<ds:datastoreItem xmlns:ds="http://schemas.openxmlformats.org/officeDocument/2006/customXml" ds:itemID="{8853E4AB-E5B2-40CE-92E5-57B8E9454A1D}">
+<ds:datastoreItem xmlns:ds="http://schemas.openxmlformats.org/officeDocument/2006/customXml" ds:itemID="{D01E4EE1-930C-4891-A674-71363DE9BCA0}">
   <ds:schemaRefs>
     <ds:schemaRef ds:uri="http://schemas.openxmlformats.org/officeDocument/2006/bibliography"/>
   </ds:schemaRefs>

</xml_diff>

<commit_message>
fix bug about md5 percent
</commit_message>
<xml_diff>
--- a/doc/HttpUploader插件API设计.docx
+++ b/doc/HttpUploader插件API设计.docx
@@ -359,7 +359,6 @@
               <w:pStyle w:val="1"/>
               <w:cnfStyle w:val="000000100000" w:firstRow="0" w:lastRow="0" w:firstColumn="0" w:lastColumn="0" w:oddVBand="0" w:evenVBand="0" w:oddHBand="1" w:evenHBand="0" w:firstRowFirstColumn="0" w:firstRowLastColumn="0" w:lastRowFirstColumn="0" w:lastRowLastColumn="0"/>
               <w:rPr>
-                <w:rFonts w:hint="eastAsia"/>
                 <w:b w:val="0"/>
                 <w:sz w:val="24"/>
                 <w:szCs w:val="24"/>
@@ -385,7 +384,6 @@
               <w:pStyle w:val="1"/>
               <w:cnfStyle w:val="000000100000" w:firstRow="0" w:lastRow="0" w:firstColumn="0" w:lastColumn="0" w:oddVBand="0" w:evenVBand="0" w:oddHBand="1" w:evenHBand="0" w:firstRowFirstColumn="0" w:firstRowLastColumn="0" w:lastRowFirstColumn="0" w:lastRowLastColumn="0"/>
               <w:rPr>
-                <w:rFonts w:hint="eastAsia"/>
                 <w:b w:val="0"/>
                 <w:sz w:val="24"/>
                 <w:szCs w:val="24"/>
@@ -411,7 +409,6 @@
               <w:pStyle w:val="1"/>
               <w:cnfStyle w:val="000000100000" w:firstRow="0" w:lastRow="0" w:firstColumn="0" w:lastColumn="0" w:oddVBand="0" w:evenVBand="0" w:oddHBand="1" w:evenHBand="0" w:firstRowFirstColumn="0" w:firstRowLastColumn="0" w:lastRowFirstColumn="0" w:lastRowLastColumn="0"/>
               <w:rPr>
-                <w:rFonts w:hint="eastAsia"/>
                 <w:b w:val="0"/>
                 <w:sz w:val="24"/>
                 <w:szCs w:val="24"/>
@@ -924,9 +921,6 @@
     <w:p>
       <w:pPr>
         <w:pStyle w:val="a5"/>
-        <w:rPr>
-          <w:rFonts w:hint="eastAsia"/>
-        </w:rPr>
       </w:pPr>
       <w:r>
         <w:rPr>
@@ -957,9 +951,6 @@
     <w:p>
       <w:pPr>
         <w:pStyle w:val="a"/>
-        <w:rPr>
-          <w:rFonts w:hint="eastAsia"/>
-        </w:rPr>
       </w:pPr>
       <w:r>
         <w:rPr>
@@ -971,9 +962,6 @@
     <w:p>
       <w:pPr>
         <w:pStyle w:val="a5"/>
-        <w:rPr>
-          <w:rFonts w:hint="eastAsia"/>
-        </w:rPr>
       </w:pPr>
       <w:r>
         <w:rPr>
@@ -985,9 +973,6 @@
     <w:p>
       <w:pPr>
         <w:pStyle w:val="a5"/>
-        <w:rPr>
-          <w:rFonts w:hint="eastAsia"/>
-        </w:rPr>
       </w:pPr>
       <w:r>
         <w:rPr>
@@ -1984,7 +1969,15 @@
         <w:rPr>
           <w:rFonts w:hint="eastAsia"/>
         </w:rPr>
-        <w:t>上传中</w:t>
+        <w:t>开始</w:t>
+      </w:r>
+      <w:bookmarkStart w:id="0" w:name="_GoBack"/>
+      <w:bookmarkEnd w:id="0"/>
+      <w:r>
+        <w:rPr>
+          <w:rFonts w:hint="eastAsia"/>
+        </w:rPr>
+        <w:t>上传</w:t>
       </w:r>
       <w:r>
         <w:rPr>
@@ -2331,9 +2324,6 @@
     <w:p>
       <w:pPr>
         <w:pStyle w:val="a5"/>
-        <w:rPr>
-          <w:rFonts w:hint="eastAsia"/>
-        </w:rPr>
       </w:pPr>
       <w:r>
         <w:rPr>
@@ -2359,8 +2349,6 @@
         <w:lastRenderedPageBreak/>
         <w:t>目前可能的取值：</w:t>
       </w:r>
-      <w:bookmarkStart w:id="0" w:name="_GoBack"/>
-      <w:bookmarkEnd w:id="0"/>
       <w:r>
         <w:rPr>
           <w:rFonts w:hint="eastAsia"/>
@@ -2377,19 +2365,7 @@
         <w:rPr>
           <w:rFonts w:hint="eastAsia"/>
         </w:rPr>
-        <w:t xml:space="preserve"> </w:t>
-      </w:r>
-      <w:r>
-        <w:rPr>
-          <w:rFonts w:hint="eastAsia"/>
-        </w:rPr>
-        <w:t>1</w:t>
-      </w:r>
-      <w:r>
-        <w:rPr>
-          <w:rFonts w:hint="eastAsia"/>
-        </w:rPr>
-        <w:t xml:space="preserve"> </w:t>
+        <w:t xml:space="preserve"> 1 </w:t>
       </w:r>
       <w:r>
         <w:rPr>
@@ -2401,19 +2377,7 @@
         <w:rPr>
           <w:rFonts w:hint="eastAsia"/>
         </w:rPr>
-        <w:t xml:space="preserve"> </w:t>
-      </w:r>
-      <w:r>
-        <w:rPr>
-          <w:rFonts w:hint="eastAsia"/>
-        </w:rPr>
-        <w:t>2</w:t>
-      </w:r>
-      <w:r>
-        <w:rPr>
-          <w:rFonts w:hint="eastAsia"/>
-        </w:rPr>
-        <w:t xml:space="preserve"> </w:t>
+        <w:t xml:space="preserve"> 2 </w:t>
       </w:r>
       <w:r>
         <w:rPr>
@@ -2425,19 +2389,7 @@
         <w:rPr>
           <w:rFonts w:hint="eastAsia"/>
         </w:rPr>
-        <w:t xml:space="preserve"> </w:t>
-      </w:r>
-      <w:r>
-        <w:rPr>
-          <w:rFonts w:hint="eastAsia"/>
-        </w:rPr>
-        <w:t>3</w:t>
-      </w:r>
-      <w:r>
-        <w:rPr>
-          <w:rFonts w:hint="eastAsia"/>
-        </w:rPr>
-        <w:t xml:space="preserve"> </w:t>
+        <w:t xml:space="preserve"> 3 </w:t>
       </w:r>
       <w:r>
         <w:rPr>
@@ -2449,19 +2401,7 @@
         <w:rPr>
           <w:rFonts w:hint="eastAsia"/>
         </w:rPr>
-        <w:t xml:space="preserve"> </w:t>
-      </w:r>
-      <w:r>
-        <w:rPr>
-          <w:rFonts w:hint="eastAsia"/>
-        </w:rPr>
-        <w:t>4</w:t>
-      </w:r>
-      <w:r>
-        <w:rPr>
-          <w:rFonts w:hint="eastAsia"/>
-        </w:rPr>
-        <w:t xml:space="preserve"> </w:t>
+        <w:t xml:space="preserve"> 4 </w:t>
       </w:r>
       <w:r>
         <w:rPr>
@@ -2473,19 +2413,7 @@
         <w:rPr>
           <w:rFonts w:hint="eastAsia"/>
         </w:rPr>
-        <w:t xml:space="preserve"> </w:t>
-      </w:r>
-      <w:r>
-        <w:rPr>
-          <w:rFonts w:hint="eastAsia"/>
-        </w:rPr>
-        <w:t>5</w:t>
-      </w:r>
-      <w:r>
-        <w:rPr>
-          <w:rFonts w:hint="eastAsia"/>
-        </w:rPr>
-        <w:t xml:space="preserve"> </w:t>
+        <w:t xml:space="preserve"> 5 </w:t>
       </w:r>
       <w:r>
         <w:rPr>
@@ -2497,19 +2425,7 @@
         <w:rPr>
           <w:rFonts w:hint="eastAsia"/>
         </w:rPr>
-        <w:t xml:space="preserve"> </w:t>
-      </w:r>
-      <w:r>
-        <w:rPr>
-          <w:rFonts w:hint="eastAsia"/>
-        </w:rPr>
-        <w:t>6</w:t>
-      </w:r>
-      <w:r>
-        <w:rPr>
-          <w:rFonts w:hint="eastAsia"/>
-        </w:rPr>
-        <w:t xml:space="preserve"> </w:t>
+        <w:t xml:space="preserve"> 6 </w:t>
       </w:r>
       <w:r>
         <w:rPr>
@@ -2521,19 +2437,7 @@
         <w:rPr>
           <w:rFonts w:hint="eastAsia"/>
         </w:rPr>
-        <w:t xml:space="preserve"> </w:t>
-      </w:r>
-      <w:r>
-        <w:rPr>
-          <w:rFonts w:hint="eastAsia"/>
-        </w:rPr>
-        <w:t>7</w:t>
-      </w:r>
-      <w:r>
-        <w:rPr>
-          <w:rFonts w:hint="eastAsia"/>
-        </w:rPr>
-        <w:t xml:space="preserve"> </w:t>
+        <w:t xml:space="preserve"> 7 </w:t>
       </w:r>
       <w:r>
         <w:rPr>
@@ -2545,19 +2449,7 @@
         <w:rPr>
           <w:rFonts w:hint="eastAsia"/>
         </w:rPr>
-        <w:t xml:space="preserve"> </w:t>
-      </w:r>
-      <w:r>
-        <w:rPr>
-          <w:rFonts w:hint="eastAsia"/>
-        </w:rPr>
-        <w:t>8</w:t>
-      </w:r>
-      <w:r>
-        <w:rPr>
-          <w:rFonts w:hint="eastAsia"/>
-        </w:rPr>
-        <w:t xml:space="preserve"> </w:t>
+        <w:t xml:space="preserve"> 8 </w:t>
       </w:r>
       <w:r>
         <w:rPr>
@@ -2569,25 +2461,7 @@
         <w:rPr>
           <w:rFonts w:hint="eastAsia"/>
         </w:rPr>
-        <w:t>IP</w:t>
-      </w:r>
-      <w:r>
-        <w:rPr>
-          <w:rFonts w:hint="eastAsia"/>
-        </w:rPr>
-        <w:t xml:space="preserve"> </w:t>
-      </w:r>
-      <w:r>
-        <w:rPr>
-          <w:rFonts w:hint="eastAsia"/>
-        </w:rPr>
-        <w:t>9</w:t>
-      </w:r>
-      <w:r>
-        <w:rPr>
-          <w:rFonts w:hint="eastAsia"/>
-        </w:rPr>
-        <w:t xml:space="preserve"> </w:t>
+        <w:t xml:space="preserve">IP 9 </w:t>
       </w:r>
       <w:r>
         <w:rPr>
@@ -2599,19 +2473,7 @@
         <w:rPr>
           <w:rFonts w:hint="eastAsia"/>
         </w:rPr>
-        <w:t xml:space="preserve"> </w:t>
-      </w:r>
-      <w:r>
-        <w:rPr>
-          <w:rFonts w:hint="eastAsia"/>
-        </w:rPr>
-        <w:t>10</w:t>
-      </w:r>
-      <w:r>
-        <w:rPr>
-          <w:rFonts w:hint="eastAsia"/>
-        </w:rPr>
-        <w:t xml:space="preserve"> </w:t>
+        <w:t xml:space="preserve"> 10 </w:t>
       </w:r>
       <w:r>
         <w:rPr>
@@ -2635,67 +2497,25 @@
         <w:rPr>
           <w:rFonts w:hint="eastAsia"/>
         </w:rPr>
-        <w:t>2G</w:t>
-      </w:r>
-      <w:r>
-        <w:rPr>
-          <w:rFonts w:hint="eastAsia"/>
-        </w:rPr>
-        <w:t xml:space="preserve">) </w:t>
-      </w:r>
-      <w:r>
-        <w:rPr>
-          <w:rFonts w:hint="eastAsia"/>
-        </w:rPr>
-        <w:t>200</w:t>
-      </w:r>
-      <w:r>
-        <w:rPr>
-          <w:rFonts w:hint="eastAsia"/>
-        </w:rPr>
-        <w:t xml:space="preserve"> md5</w:t>
-      </w:r>
-      <w:r>
-        <w:rPr>
-          <w:rFonts w:hint="eastAsia"/>
-        </w:rPr>
-        <w:t>计算</w:t>
-      </w:r>
-      <w:r>
-        <w:rPr>
-          <w:rFonts w:hint="eastAsia"/>
-        </w:rPr>
-        <w:t>无法打开文件</w:t>
-      </w:r>
-      <w:r>
-        <w:rPr>
-          <w:rFonts w:hint="eastAsia"/>
-        </w:rPr>
-        <w:t xml:space="preserve"> </w:t>
-      </w:r>
-      <w:r>
-        <w:rPr>
-          <w:rFonts w:hint="eastAsia"/>
-        </w:rPr>
-        <w:t>201</w:t>
-      </w:r>
-      <w:r>
-        <w:rPr>
-          <w:rFonts w:hint="eastAsia"/>
-        </w:rPr>
-        <w:t xml:space="preserve"> md5</w:t>
-      </w:r>
-      <w:r>
-        <w:rPr>
-          <w:rFonts w:hint="eastAsia"/>
-        </w:rPr>
-        <w:t>计算</w:t>
-      </w:r>
-      <w:r>
-        <w:rPr>
-          <w:rFonts w:hint="eastAsia"/>
-        </w:rPr>
-        <w:t>文件大小为</w:t>
+        <w:t>2G) 200 md5</w:t>
+      </w:r>
+      <w:r>
+        <w:rPr>
+          <w:rFonts w:hint="eastAsia"/>
+        </w:rPr>
+        <w:t>计算无法打开文件</w:t>
+      </w:r>
+      <w:r>
+        <w:rPr>
+          <w:rFonts w:hint="eastAsia"/>
+        </w:rPr>
+        <w:t xml:space="preserve"> 201 md5</w:t>
+      </w:r>
+      <w:r>
+        <w:rPr>
+          <w:rFonts w:hint="eastAsia"/>
+        </w:rPr>
+        <w:t>计算文件大小为</w:t>
       </w:r>
       <w:r>
         <w:rPr>
@@ -6081,7 +5901,7 @@
 </file>
 
 <file path=customXml/itemProps1.xml><?xml version="1.0" encoding="utf-8"?>
-<ds:datastoreItem xmlns:ds="http://schemas.openxmlformats.org/officeDocument/2006/customXml" ds:itemID="{D01E4EE1-930C-4891-A674-71363DE9BCA0}">
+<ds:datastoreItem xmlns:ds="http://schemas.openxmlformats.org/officeDocument/2006/customXml" ds:itemID="{62CA2E84-2F47-437D-99BD-30C018F02DDE}">
   <ds:schemaRefs>
     <ds:schemaRef ds:uri="http://schemas.openxmlformats.org/officeDocument/2006/bibliography"/>
   </ds:schemaRefs>

</xml_diff>

<commit_message>
a serious bug about callback need to fix
</commit_message>
<xml_diff>
--- a/doc/HttpUploader插件API设计.docx
+++ b/doc/HttpUploader插件API设计.docx
@@ -459,7 +459,6 @@
               <w:pStyle w:val="1"/>
               <w:cnfStyle w:val="000000000000" w:firstRow="0" w:lastRow="0" w:firstColumn="0" w:lastColumn="0" w:oddVBand="0" w:evenVBand="0" w:oddHBand="0" w:evenHBand="0" w:firstRowFirstColumn="0" w:firstRowLastColumn="0" w:lastRowFirstColumn="0" w:lastRowLastColumn="0"/>
               <w:rPr>
-                <w:rFonts w:hint="eastAsia"/>
                 <w:b w:val="0"/>
                 <w:sz w:val="24"/>
                 <w:szCs w:val="24"/>
@@ -485,7 +484,6 @@
               <w:pStyle w:val="1"/>
               <w:cnfStyle w:val="000000000000" w:firstRow="0" w:lastRow="0" w:firstColumn="0" w:lastColumn="0" w:oddVBand="0" w:evenVBand="0" w:oddHBand="0" w:evenHBand="0" w:firstRowFirstColumn="0" w:firstRowLastColumn="0" w:lastRowFirstColumn="0" w:lastRowLastColumn="0"/>
               <w:rPr>
-                <w:rFonts w:hint="eastAsia"/>
                 <w:b w:val="0"/>
                 <w:sz w:val="24"/>
                 <w:szCs w:val="24"/>
@@ -511,7 +509,6 @@
               <w:pStyle w:val="1"/>
               <w:cnfStyle w:val="000000000000" w:firstRow="0" w:lastRow="0" w:firstColumn="0" w:lastColumn="0" w:oddVBand="0" w:evenVBand="0" w:oddHBand="0" w:evenHBand="0" w:firstRowFirstColumn="0" w:firstRowLastColumn="0" w:lastRowFirstColumn="0" w:lastRowLastColumn="0"/>
               <w:rPr>
-                <w:rFonts w:hint="eastAsia"/>
                 <w:b w:val="0"/>
                 <w:sz w:val="24"/>
                 <w:szCs w:val="24"/>
@@ -529,6 +526,146 @@
           </w:p>
         </w:tc>
       </w:tr>
+      <w:tr>
+        <w:trPr>
+          <w:cnfStyle w:val="000000100000" w:firstRow="0" w:lastRow="0" w:firstColumn="0" w:lastColumn="0" w:oddVBand="0" w:evenVBand="0" w:oddHBand="1" w:evenHBand="0" w:firstRowFirstColumn="0" w:firstRowLastColumn="0" w:lastRowFirstColumn="0" w:lastRowLastColumn="0"/>
+        </w:trPr>
+        <w:tc>
+          <w:tcPr>
+            <w:cnfStyle w:val="001000000000" w:firstRow="0" w:lastRow="0" w:firstColumn="1" w:lastColumn="0" w:oddVBand="0" w:evenVBand="0" w:oddHBand="0" w:evenHBand="0" w:firstRowFirstColumn="0" w:firstRowLastColumn="0" w:lastRowFirstColumn="0" w:lastRowLastColumn="0"/>
+            <w:tcW w:w="1242" w:type="dxa"/>
+          </w:tcPr>
+          <w:p>
+            <w:pPr>
+              <w:pStyle w:val="1"/>
+              <w:rPr>
+                <w:sz w:val="24"/>
+                <w:szCs w:val="24"/>
+              </w:rPr>
+            </w:pPr>
+          </w:p>
+        </w:tc>
+        <w:tc>
+          <w:tcPr>
+            <w:tcW w:w="1418" w:type="dxa"/>
+          </w:tcPr>
+          <w:p>
+            <w:pPr>
+              <w:pStyle w:val="1"/>
+              <w:cnfStyle w:val="000000100000" w:firstRow="0" w:lastRow="0" w:firstColumn="0" w:lastColumn="0" w:oddVBand="0" w:evenVBand="0" w:oddHBand="1" w:evenHBand="0" w:firstRowFirstColumn="0" w:firstRowLastColumn="0" w:lastRowFirstColumn="0" w:lastRowLastColumn="0"/>
+              <w:rPr>
+                <w:b w:val="0"/>
+                <w:sz w:val="24"/>
+                <w:szCs w:val="24"/>
+              </w:rPr>
+            </w:pPr>
+            <w:r>
+              <w:rPr>
+                <w:rFonts w:hint="eastAsia"/>
+                <w:b w:val="0"/>
+                <w:sz w:val="24"/>
+                <w:szCs w:val="24"/>
+              </w:rPr>
+              <w:t>胡海涛</w:t>
+            </w:r>
+          </w:p>
+        </w:tc>
+        <w:tc>
+          <w:tcPr>
+            <w:tcW w:w="1559" w:type="dxa"/>
+          </w:tcPr>
+          <w:p>
+            <w:pPr>
+              <w:pStyle w:val="1"/>
+              <w:cnfStyle w:val="000000100000" w:firstRow="0" w:lastRow="0" w:firstColumn="0" w:lastColumn="0" w:oddVBand="0" w:evenVBand="0" w:oddHBand="1" w:evenHBand="0" w:firstRowFirstColumn="0" w:firstRowLastColumn="0" w:lastRowFirstColumn="0" w:lastRowLastColumn="0"/>
+              <w:rPr>
+                <w:b w:val="0"/>
+                <w:sz w:val="24"/>
+                <w:szCs w:val="24"/>
+              </w:rPr>
+            </w:pPr>
+            <w:r>
+              <w:rPr>
+                <w:rFonts w:hint="eastAsia"/>
+                <w:b w:val="0"/>
+                <w:sz w:val="24"/>
+                <w:szCs w:val="24"/>
+              </w:rPr>
+              <w:t>2012-12-13</w:t>
+            </w:r>
+          </w:p>
+        </w:tc>
+        <w:tc>
+          <w:tcPr>
+            <w:tcW w:w="4303" w:type="dxa"/>
+          </w:tcPr>
+          <w:p>
+            <w:pPr>
+              <w:pStyle w:val="1"/>
+              <w:cnfStyle w:val="000000100000" w:firstRow="0" w:lastRow="0" w:firstColumn="0" w:lastColumn="0" w:oddVBand="0" w:evenVBand="0" w:oddHBand="1" w:evenHBand="0" w:firstRowFirstColumn="0" w:firstRowLastColumn="0" w:lastRowFirstColumn="0" w:lastRowLastColumn="0"/>
+              <w:rPr>
+                <w:b w:val="0"/>
+                <w:sz w:val="24"/>
+                <w:szCs w:val="24"/>
+              </w:rPr>
+            </w:pPr>
+            <w:r>
+              <w:rPr>
+                <w:rFonts w:hint="eastAsia"/>
+                <w:b w:val="0"/>
+                <w:sz w:val="24"/>
+                <w:szCs w:val="24"/>
+              </w:rPr>
+              <w:t>增加</w:t>
+            </w:r>
+            <w:r>
+              <w:rPr>
+                <w:rFonts w:hint="eastAsia"/>
+                <w:b w:val="0"/>
+                <w:sz w:val="24"/>
+                <w:szCs w:val="24"/>
+              </w:rPr>
+              <w:t>HTTP</w:t>
+            </w:r>
+            <w:r>
+              <w:rPr>
+                <w:rFonts w:hint="eastAsia"/>
+                <w:b w:val="0"/>
+                <w:sz w:val="24"/>
+                <w:szCs w:val="24"/>
+              </w:rPr>
+              <w:t>状态码</w:t>
+            </w:r>
+            <w:r>
+              <w:rPr>
+                <w:rFonts w:hint="eastAsia"/>
+                <w:b w:val="0"/>
+                <w:sz w:val="24"/>
+                <w:szCs w:val="24"/>
+              </w:rPr>
+              <w:t>，</w:t>
+            </w:r>
+            <w:r>
+              <w:rPr>
+                <w:rFonts w:hint="eastAsia"/>
+                <w:b w:val="0"/>
+                <w:sz w:val="24"/>
+                <w:szCs w:val="24"/>
+              </w:rPr>
+              <w:t>HTTP</w:t>
+            </w:r>
+            <w:r>
+              <w:rPr>
+                <w:rFonts w:hint="eastAsia"/>
+                <w:b w:val="0"/>
+                <w:sz w:val="24"/>
+                <w:szCs w:val="24"/>
+              </w:rPr>
+              <w:t>返回字串</w:t>
+            </w:r>
+          </w:p>
+        </w:tc>
+      </w:tr>
     </w:tbl>
     <w:p>
       <w:pPr>
@@ -1239,9 +1376,6 @@
     <w:p>
       <w:pPr>
         <w:pStyle w:val="a5"/>
-        <w:rPr>
-          <w:rFonts w:hint="eastAsia"/>
-        </w:rPr>
       </w:pPr>
       <w:r>
         <w:rPr>
@@ -1274,9 +1408,6 @@
     <w:p>
       <w:pPr>
         <w:pStyle w:val="a"/>
-        <w:rPr>
-          <w:rFonts w:hint="eastAsia"/>
-        </w:rPr>
       </w:pPr>
       <w:proofErr w:type="spellStart"/>
       <w:r>
@@ -1307,9 +1438,6 @@
     <w:p>
       <w:pPr>
         <w:pStyle w:val="a5"/>
-        <w:rPr>
-          <w:rFonts w:hint="eastAsia"/>
-        </w:rPr>
       </w:pPr>
       <w:r>
         <w:rPr>
@@ -1321,9 +1449,6 @@
     <w:p>
       <w:pPr>
         <w:pStyle w:val="a5"/>
-        <w:rPr>
-          <w:rFonts w:hint="eastAsia"/>
-        </w:rPr>
       </w:pPr>
       <w:proofErr w:type="spellStart"/>
       <w:proofErr w:type="gramStart"/>
@@ -1348,2071 +1473,2085 @@
           <w:rFonts w:hint="eastAsia"/>
         </w:rPr>
         <w:t xml:space="preserve"> void</w:t>
+      </w:r>
+    </w:p>
+    <w:p>
+      <w:pPr>
+        <w:pStyle w:val="a5"/>
+      </w:pPr>
+      <w:proofErr w:type="gramStart"/>
+      <w:r>
+        <w:rPr>
+          <w:rFonts w:hint="eastAsia"/>
+          <w:i/>
+        </w:rPr>
+        <w:t>return</w:t>
+      </w:r>
+      <w:proofErr w:type="gramEnd"/>
+      <w:r>
+        <w:rPr>
+          <w:rFonts w:hint="eastAsia"/>
+          <w:i/>
+        </w:rPr>
+        <w:t>:</w:t>
+      </w:r>
+      <w:r>
+        <w:rPr>
+          <w:rFonts w:hint="eastAsia"/>
+        </w:rPr>
+        <w:t xml:space="preserve"> true or false</w:t>
+      </w:r>
+    </w:p>
+    <w:p>
+      <w:pPr>
+        <w:pStyle w:val="a"/>
+      </w:pPr>
+      <w:r>
+        <w:rPr>
+          <w:rFonts w:hint="eastAsia"/>
+        </w:rPr>
+        <w:t xml:space="preserve">Integer </w:t>
+      </w:r>
+      <w:proofErr w:type="spellStart"/>
+      <w:r>
+        <w:rPr>
+          <w:rFonts w:hint="eastAsia"/>
+        </w:rPr>
+        <w:t>GetFileSize</w:t>
+      </w:r>
+      <w:proofErr w:type="spellEnd"/>
+      <w:r>
+        <w:rPr>
+          <w:rFonts w:hint="eastAsia"/>
+        </w:rPr>
+        <w:t>(file)</w:t>
+      </w:r>
+    </w:p>
+    <w:p>
+      <w:pPr>
+        <w:pStyle w:val="a5"/>
+      </w:pPr>
+      <w:r>
+        <w:rPr>
+          <w:rFonts w:hint="eastAsia"/>
+        </w:rPr>
+        <w:t>获取指定路径文件大小</w:t>
+      </w:r>
+    </w:p>
+    <w:p>
+      <w:pPr>
+        <w:pStyle w:val="a5"/>
+      </w:pPr>
+      <w:proofErr w:type="spellStart"/>
+      <w:r>
+        <w:rPr>
+          <w:rFonts w:hint="eastAsia"/>
+          <w:i/>
+        </w:rPr>
+        <w:t>param</w:t>
+      </w:r>
+      <w:proofErr w:type="spellEnd"/>
+      <w:r>
+        <w:rPr>
+          <w:rFonts w:hint="eastAsia"/>
+          <w:i/>
+        </w:rPr>
+        <w:t>:</w:t>
+      </w:r>
+      <w:r>
+        <w:rPr>
+          <w:rFonts w:hint="eastAsia"/>
+        </w:rPr>
+        <w:t xml:space="preserve"> </w:t>
+      </w:r>
+      <w:r>
+        <w:rPr>
+          <w:rFonts w:hint="eastAsia"/>
+        </w:rPr>
+        <w:t>文件路径</w:t>
+      </w:r>
+    </w:p>
+    <w:p>
+      <w:pPr>
+        <w:pStyle w:val="a5"/>
+      </w:pPr>
+      <w:r>
+        <w:rPr>
+          <w:rFonts w:hint="eastAsia"/>
+          <w:i/>
+        </w:rPr>
+        <w:t>return:</w:t>
+      </w:r>
+      <w:r>
+        <w:rPr>
+          <w:rFonts w:hint="eastAsia"/>
+        </w:rPr>
+        <w:t xml:space="preserve"> </w:t>
+      </w:r>
+      <w:r>
+        <w:rPr>
+          <w:rFonts w:hint="eastAsia"/>
+        </w:rPr>
+        <w:t>文件大小</w:t>
+      </w:r>
+    </w:p>
+    <w:p>
+      <w:pPr>
+        <w:pStyle w:val="3"/>
+      </w:pPr>
+      <w:r>
+        <w:rPr>
+          <w:rFonts w:hint="eastAsia"/>
+        </w:rPr>
+        <w:t>属性：</w:t>
+      </w:r>
+    </w:p>
+    <w:p>
+      <w:pPr>
+        <w:pStyle w:val="a"/>
+      </w:pPr>
+      <w:proofErr w:type="spellStart"/>
+      <w:r>
+        <w:lastRenderedPageBreak/>
+        <w:t>FileFilter</w:t>
+      </w:r>
+      <w:proofErr w:type="spellEnd"/>
+    </w:p>
+    <w:p>
+      <w:pPr>
+        <w:pStyle w:val="a5"/>
+      </w:pPr>
+      <w:r>
+        <w:rPr>
+          <w:rFonts w:hint="eastAsia"/>
+        </w:rPr>
+        <w:t xml:space="preserve">string, </w:t>
+      </w:r>
+      <w:r>
+        <w:rPr>
+          <w:rFonts w:hint="eastAsia"/>
+        </w:rPr>
+        <w:t>文件类型过滤器，应用于文件选择，多种类型使用</w:t>
+      </w:r>
+      <w:r>
+        <w:rPr>
+          <w:rFonts w:hint="eastAsia"/>
+        </w:rPr>
+        <w:t xml:space="preserve"> , </w:t>
+      </w:r>
+      <w:r>
+        <w:rPr>
+          <w:rFonts w:hint="eastAsia"/>
+        </w:rPr>
+        <w:t>隔开，如：</w:t>
+      </w:r>
+      <w:proofErr w:type="spellStart"/>
+      <w:r>
+        <w:rPr>
+          <w:rFonts w:hint="eastAsia"/>
+        </w:rPr>
+        <w:t>exe,jpg</w:t>
+      </w:r>
+      <w:proofErr w:type="spellEnd"/>
+      <w:r>
+        <w:rPr>
+          <w:rFonts w:hint="eastAsia"/>
+        </w:rPr>
+        <w:t>不限制类型使用</w:t>
+      </w:r>
+      <w:r>
+        <w:rPr>
+          <w:rFonts w:hint="eastAsia"/>
+        </w:rPr>
+        <w:t xml:space="preserve"> *</w:t>
+      </w:r>
+    </w:p>
+    <w:p>
+      <w:pPr>
+        <w:pStyle w:val="a"/>
+      </w:pPr>
+      <w:proofErr w:type="spellStart"/>
+      <w:r>
+        <w:t>AllowMultiSelect</w:t>
+      </w:r>
+      <w:proofErr w:type="spellEnd"/>
+    </w:p>
+    <w:p>
+      <w:pPr>
+        <w:pStyle w:val="a5"/>
+      </w:pPr>
+      <w:proofErr w:type="spellStart"/>
+      <w:r>
+        <w:rPr>
+          <w:rFonts w:hint="eastAsia"/>
+        </w:rPr>
+        <w:t>int</w:t>
+      </w:r>
+      <w:proofErr w:type="spellEnd"/>
+      <w:r>
+        <w:rPr>
+          <w:rFonts w:hint="eastAsia"/>
+        </w:rPr>
+        <w:t xml:space="preserve">, </w:t>
+      </w:r>
+      <w:r>
+        <w:rPr>
+          <w:rFonts w:hint="eastAsia"/>
+        </w:rPr>
+        <w:t>是否允许多文件选择，</w:t>
+      </w:r>
+      <w:r>
+        <w:rPr>
+          <w:rFonts w:hint="eastAsia"/>
+        </w:rPr>
+        <w:t>0</w:t>
+      </w:r>
+      <w:r>
+        <w:rPr>
+          <w:rFonts w:hint="eastAsia"/>
+        </w:rPr>
+        <w:t>为不允许，</w:t>
+      </w:r>
+      <w:r>
+        <w:rPr>
+          <w:rFonts w:hint="eastAsia"/>
+        </w:rPr>
+        <w:t>1</w:t>
+      </w:r>
+      <w:r>
+        <w:rPr>
+          <w:rFonts w:hint="eastAsia"/>
+        </w:rPr>
+        <w:t>为允许</w:t>
+      </w:r>
+    </w:p>
+    <w:p>
+      <w:pPr>
+        <w:pStyle w:val="2"/>
+      </w:pPr>
+      <w:proofErr w:type="spellStart"/>
+      <w:r>
+        <w:rPr>
+          <w:rFonts w:hint="eastAsia"/>
+        </w:rPr>
+        <w:t>Uploader</w:t>
+      </w:r>
+      <w:proofErr w:type="spellEnd"/>
+      <w:r>
+        <w:rPr>
+          <w:rFonts w:hint="eastAsia"/>
+        </w:rPr>
+        <w:t>对象</w:t>
+      </w:r>
+    </w:p>
+    <w:p>
+      <w:pPr>
+        <w:pStyle w:val="a5"/>
+      </w:pPr>
+      <w:r>
+        <w:rPr>
+          <w:rFonts w:hint="eastAsia"/>
+        </w:rPr>
+        <w:t>该对象负责上传，</w:t>
+      </w:r>
+      <w:r>
+        <w:rPr>
+          <w:rFonts w:hint="eastAsia"/>
+        </w:rPr>
+        <w:t>MD5</w:t>
+      </w:r>
+      <w:r>
+        <w:rPr>
+          <w:rFonts w:hint="eastAsia"/>
+        </w:rPr>
+        <w:t>计算及工作状态回调</w:t>
+      </w:r>
+    </w:p>
+    <w:p>
+      <w:pPr>
+        <w:pStyle w:val="3"/>
+      </w:pPr>
+      <w:r>
+        <w:rPr>
+          <w:rFonts w:hint="eastAsia"/>
+        </w:rPr>
+        <w:t>方法：</w:t>
+      </w:r>
+    </w:p>
+    <w:p>
+      <w:pPr>
+        <w:pStyle w:val="a"/>
+      </w:pPr>
+      <w:proofErr w:type="spellStart"/>
+      <w:r>
+        <w:rPr>
+          <w:rFonts w:hint="eastAsia"/>
+        </w:rPr>
+        <w:t>bool</w:t>
+      </w:r>
+      <w:proofErr w:type="spellEnd"/>
+      <w:r>
+        <w:rPr>
+          <w:rFonts w:hint="eastAsia"/>
+        </w:rPr>
+        <w:t xml:space="preserve"> </w:t>
+      </w:r>
+      <w:proofErr w:type="spellStart"/>
+      <w:r>
+        <w:t>AddField</w:t>
+      </w:r>
+      <w:proofErr w:type="spellEnd"/>
+      <w:r>
+        <w:rPr>
+          <w:rFonts w:hint="eastAsia"/>
+        </w:rPr>
+        <w:t>(key, value)</w:t>
+      </w:r>
+    </w:p>
+    <w:p>
+      <w:pPr>
+        <w:pStyle w:val="a5"/>
+      </w:pPr>
+      <w:r>
+        <w:rPr>
+          <w:rFonts w:hint="eastAsia"/>
+        </w:rPr>
+        <w:t>增加一个</w:t>
+      </w:r>
+      <w:r>
+        <w:rPr>
+          <w:rFonts w:hint="eastAsia"/>
+        </w:rPr>
+        <w:t>post</w:t>
+      </w:r>
+      <w:r>
+        <w:rPr>
+          <w:rFonts w:hint="eastAsia"/>
+        </w:rPr>
+        <w:t>字段</w:t>
+      </w:r>
+    </w:p>
+    <w:p>
+      <w:pPr>
+        <w:pStyle w:val="a5"/>
+      </w:pPr>
+      <w:proofErr w:type="spellStart"/>
+      <w:r>
+        <w:rPr>
+          <w:rFonts w:hint="eastAsia"/>
+          <w:i/>
+        </w:rPr>
+        <w:t>param</w:t>
+      </w:r>
+      <w:proofErr w:type="spellEnd"/>
+      <w:r>
+        <w:rPr>
+          <w:rFonts w:hint="eastAsia"/>
+          <w:i/>
+        </w:rPr>
+        <w:t>:</w:t>
+      </w:r>
+      <w:r>
+        <w:rPr>
+          <w:rFonts w:hint="eastAsia"/>
+        </w:rPr>
+        <w:t xml:space="preserve"> key </w:t>
+      </w:r>
+      <w:r>
+        <w:rPr>
+          <w:rFonts w:hint="eastAsia"/>
+        </w:rPr>
+        <w:t>字段名</w:t>
+      </w:r>
+      <w:r>
+        <w:rPr>
+          <w:rFonts w:hint="eastAsia"/>
+        </w:rPr>
+        <w:t xml:space="preserve"> value </w:t>
+      </w:r>
+      <w:r>
+        <w:rPr>
+          <w:rFonts w:hint="eastAsia"/>
+        </w:rPr>
+        <w:t>字段值（两个均为</w:t>
+      </w:r>
+      <w:r>
+        <w:rPr>
+          <w:rFonts w:hint="eastAsia"/>
+        </w:rPr>
+        <w:t>string</w:t>
+      </w:r>
+      <w:r>
+        <w:rPr>
+          <w:rFonts w:hint="eastAsia"/>
+        </w:rPr>
+        <w:t>）</w:t>
+      </w:r>
+    </w:p>
+    <w:p>
+      <w:pPr>
+        <w:pStyle w:val="a5"/>
+      </w:pPr>
+      <w:proofErr w:type="gramStart"/>
+      <w:r>
+        <w:rPr>
+          <w:rFonts w:hint="eastAsia"/>
+          <w:i/>
+        </w:rPr>
+        <w:t>return</w:t>
+      </w:r>
+      <w:proofErr w:type="gramEnd"/>
+      <w:r>
+        <w:rPr>
+          <w:rFonts w:hint="eastAsia"/>
+          <w:i/>
+        </w:rPr>
+        <w:t>:</w:t>
+      </w:r>
+      <w:r>
+        <w:rPr>
+          <w:rFonts w:hint="eastAsia"/>
+        </w:rPr>
+        <w:t xml:space="preserve"> true or false</w:t>
+      </w:r>
+    </w:p>
+    <w:p>
+      <w:pPr>
+        <w:pStyle w:val="a"/>
+      </w:pPr>
+      <w:proofErr w:type="spellStart"/>
+      <w:r>
+        <w:rPr>
+          <w:rFonts w:hint="eastAsia"/>
+        </w:rPr>
+        <w:t>bool</w:t>
+      </w:r>
+      <w:proofErr w:type="spellEnd"/>
+      <w:r>
+        <w:rPr>
+          <w:rFonts w:hint="eastAsia"/>
+        </w:rPr>
+        <w:t xml:space="preserve"> </w:t>
+      </w:r>
+      <w:proofErr w:type="spellStart"/>
+      <w:r>
+        <w:t>ClearFields</w:t>
+      </w:r>
+      <w:proofErr w:type="spellEnd"/>
+      <w:r>
+        <w:rPr>
+          <w:rFonts w:hint="eastAsia"/>
+        </w:rPr>
+        <w:t>(void)</w:t>
+      </w:r>
+    </w:p>
+    <w:p>
+      <w:pPr>
+        <w:pStyle w:val="a5"/>
+      </w:pPr>
+      <w:r>
+        <w:rPr>
+          <w:rFonts w:hint="eastAsia"/>
+        </w:rPr>
+        <w:t>清除所有添加的字段</w:t>
+      </w:r>
+    </w:p>
+    <w:p>
+      <w:pPr>
+        <w:pStyle w:val="a5"/>
+      </w:pPr>
+      <w:proofErr w:type="spellStart"/>
+      <w:proofErr w:type="gramStart"/>
+      <w:r>
+        <w:rPr>
+          <w:rFonts w:hint="eastAsia"/>
+          <w:i/>
+        </w:rPr>
+        <w:t>param</w:t>
+      </w:r>
+      <w:proofErr w:type="spellEnd"/>
+      <w:proofErr w:type="gramEnd"/>
+      <w:r>
+        <w:rPr>
+          <w:rFonts w:hint="eastAsia"/>
+          <w:i/>
+        </w:rPr>
+        <w:t>:</w:t>
+      </w:r>
+      <w:r>
+        <w:rPr>
+          <w:rFonts w:hint="eastAsia"/>
+        </w:rPr>
+        <w:t xml:space="preserve"> void</w:t>
+      </w:r>
+    </w:p>
+    <w:p>
+      <w:pPr>
+        <w:pStyle w:val="a5"/>
+      </w:pPr>
+      <w:proofErr w:type="gramStart"/>
+      <w:r>
+        <w:rPr>
+          <w:rFonts w:hint="eastAsia"/>
+          <w:i/>
+        </w:rPr>
+        <w:t>return</w:t>
+      </w:r>
+      <w:proofErr w:type="gramEnd"/>
+      <w:r>
+        <w:rPr>
+          <w:rFonts w:hint="eastAsia"/>
+          <w:i/>
+        </w:rPr>
+        <w:t xml:space="preserve">: </w:t>
+      </w:r>
+      <w:r>
+        <w:rPr>
+          <w:rFonts w:hint="eastAsia"/>
+        </w:rPr>
+        <w:t>true or false</w:t>
+      </w:r>
+    </w:p>
+    <w:p>
+      <w:pPr>
+        <w:pStyle w:val="a"/>
+      </w:pPr>
+      <w:proofErr w:type="spellStart"/>
+      <w:r>
+        <w:rPr>
+          <w:rFonts w:hint="eastAsia"/>
+        </w:rPr>
+        <w:t>bool</w:t>
+      </w:r>
+      <w:proofErr w:type="spellEnd"/>
+      <w:r>
+        <w:rPr>
+          <w:rFonts w:hint="eastAsia"/>
+        </w:rPr>
+        <w:t xml:space="preserve"> </w:t>
+      </w:r>
+      <w:proofErr w:type="spellStart"/>
+      <w:r>
+        <w:t>CheckFile</w:t>
+      </w:r>
+      <w:proofErr w:type="spellEnd"/>
+      <w:r>
+        <w:rPr>
+          <w:rFonts w:hint="eastAsia"/>
+        </w:rPr>
+        <w:t>(void)</w:t>
+      </w:r>
+    </w:p>
+    <w:p>
+      <w:pPr>
+        <w:pStyle w:val="a5"/>
+      </w:pPr>
+      <w:r>
+        <w:rPr>
+          <w:rFonts w:hint="eastAsia"/>
+        </w:rPr>
+        <w:t>计算文件</w:t>
+      </w:r>
+      <w:r>
+        <w:rPr>
+          <w:rFonts w:hint="eastAsia"/>
+        </w:rPr>
+        <w:t>MD5</w:t>
+      </w:r>
+    </w:p>
+    <w:p>
+      <w:pPr>
+        <w:pStyle w:val="a5"/>
+      </w:pPr>
+      <w:proofErr w:type="spellStart"/>
+      <w:proofErr w:type="gramStart"/>
+      <w:r>
+        <w:rPr>
+          <w:rFonts w:hint="eastAsia"/>
+          <w:i/>
+        </w:rPr>
+        <w:t>param</w:t>
+      </w:r>
+      <w:proofErr w:type="spellEnd"/>
+      <w:proofErr w:type="gramEnd"/>
+      <w:r>
+        <w:rPr>
+          <w:rFonts w:hint="eastAsia"/>
+          <w:i/>
+        </w:rPr>
+        <w:t>:</w:t>
+      </w:r>
+      <w:r>
+        <w:rPr>
+          <w:rFonts w:hint="eastAsia"/>
+        </w:rPr>
+        <w:t xml:space="preserve"> void</w:t>
+      </w:r>
+    </w:p>
+    <w:p>
+      <w:pPr>
+        <w:pStyle w:val="a5"/>
+      </w:pPr>
+      <w:proofErr w:type="gramStart"/>
+      <w:r>
+        <w:rPr>
+          <w:rFonts w:hint="eastAsia"/>
+          <w:i/>
+        </w:rPr>
+        <w:t>return</w:t>
+      </w:r>
+      <w:proofErr w:type="gramEnd"/>
+      <w:r>
+        <w:rPr>
+          <w:rFonts w:hint="eastAsia"/>
+          <w:i/>
+        </w:rPr>
+        <w:t>:</w:t>
+      </w:r>
+      <w:r>
+        <w:rPr>
+          <w:rFonts w:hint="eastAsia"/>
+        </w:rPr>
+        <w:t xml:space="preserve"> true or false</w:t>
+      </w:r>
+    </w:p>
+    <w:p>
+      <w:pPr>
+        <w:pStyle w:val="a"/>
+      </w:pPr>
+      <w:proofErr w:type="spellStart"/>
+      <w:r>
+        <w:rPr>
+          <w:rFonts w:hint="eastAsia"/>
+        </w:rPr>
+        <w:t>bool</w:t>
+      </w:r>
+      <w:proofErr w:type="spellEnd"/>
+      <w:r>
+        <w:rPr>
+          <w:rFonts w:hint="eastAsia"/>
+        </w:rPr>
+        <w:t xml:space="preserve"> </w:t>
+      </w:r>
+      <w:r>
+        <w:rPr>
+          <w:rFonts w:hint="eastAsia"/>
+        </w:rPr>
+        <w:t>Post(void)</w:t>
+      </w:r>
+    </w:p>
+    <w:p>
+      <w:pPr>
+        <w:pStyle w:val="a5"/>
+      </w:pPr>
+      <w:r>
+        <w:rPr>
+          <w:rFonts w:hint="eastAsia"/>
+        </w:rPr>
+        <w:t>开始上传文件</w:t>
+      </w:r>
+    </w:p>
+    <w:p>
+      <w:pPr>
+        <w:pStyle w:val="a5"/>
+      </w:pPr>
+      <w:proofErr w:type="spellStart"/>
+      <w:proofErr w:type="gramStart"/>
+      <w:r>
+        <w:rPr>
+          <w:rFonts w:hint="eastAsia"/>
+          <w:i/>
+        </w:rPr>
+        <w:t>param</w:t>
+      </w:r>
+      <w:proofErr w:type="spellEnd"/>
+      <w:proofErr w:type="gramEnd"/>
+      <w:r>
+        <w:rPr>
+          <w:rFonts w:hint="eastAsia"/>
+          <w:i/>
+        </w:rPr>
+        <w:t>:</w:t>
+      </w:r>
+      <w:r>
+        <w:rPr>
+          <w:rFonts w:hint="eastAsia"/>
+          <w:i/>
+        </w:rPr>
+        <w:t xml:space="preserve"> </w:t>
+      </w:r>
+      <w:r>
+        <w:rPr>
+          <w:rFonts w:hint="eastAsia"/>
+        </w:rPr>
+        <w:t>void</w:t>
+      </w:r>
+    </w:p>
+    <w:p>
+      <w:pPr>
+        <w:pStyle w:val="a5"/>
+      </w:pPr>
+      <w:proofErr w:type="gramStart"/>
+      <w:r>
+        <w:rPr>
+          <w:rFonts w:hint="eastAsia"/>
+          <w:i/>
+        </w:rPr>
+        <w:t>return</w:t>
+      </w:r>
+      <w:proofErr w:type="gramEnd"/>
+      <w:r>
+        <w:rPr>
+          <w:rFonts w:hint="eastAsia"/>
+          <w:i/>
+        </w:rPr>
+        <w:t>:</w:t>
+      </w:r>
+      <w:r>
+        <w:rPr>
+          <w:rFonts w:hint="eastAsia"/>
+          <w:i/>
+        </w:rPr>
+        <w:t xml:space="preserve"> </w:t>
+      </w:r>
+      <w:r>
+        <w:rPr>
+          <w:rFonts w:hint="eastAsia"/>
+        </w:rPr>
+        <w:t>true or false</w:t>
+      </w:r>
+    </w:p>
+    <w:p>
+      <w:pPr>
+        <w:pStyle w:val="a"/>
+      </w:pPr>
+      <w:proofErr w:type="spellStart"/>
+      <w:r>
+        <w:rPr>
+          <w:rFonts w:hint="eastAsia"/>
+        </w:rPr>
+        <w:t>bool</w:t>
+      </w:r>
+      <w:proofErr w:type="spellEnd"/>
+      <w:r>
+        <w:rPr>
+          <w:rFonts w:hint="eastAsia"/>
+        </w:rPr>
+        <w:t xml:space="preserve"> </w:t>
+      </w:r>
+      <w:proofErr w:type="spellStart"/>
+      <w:r>
+        <w:rPr>
+          <w:rFonts w:hint="eastAsia"/>
+        </w:rPr>
+        <w:t>PostFromPosition</w:t>
+      </w:r>
+      <w:proofErr w:type="spellEnd"/>
+      <w:r>
+        <w:rPr>
+          <w:rFonts w:hint="eastAsia"/>
+        </w:rPr>
+        <w:t>(position)</w:t>
+      </w:r>
+    </w:p>
+    <w:p>
+      <w:pPr>
+        <w:pStyle w:val="a5"/>
+      </w:pPr>
+      <w:r>
+        <w:rPr>
+          <w:rFonts w:hint="eastAsia"/>
+        </w:rPr>
+        <w:t>从指定位置开始上传</w:t>
+      </w:r>
+    </w:p>
+    <w:p>
+      <w:pPr>
+        <w:pStyle w:val="a5"/>
+      </w:pPr>
+      <w:proofErr w:type="spellStart"/>
+      <w:r>
+        <w:rPr>
+          <w:rFonts w:hint="eastAsia"/>
+          <w:i/>
+        </w:rPr>
+        <w:t>param</w:t>
+      </w:r>
+      <w:proofErr w:type="spellEnd"/>
+      <w:r>
+        <w:rPr>
+          <w:rFonts w:hint="eastAsia"/>
+          <w:i/>
+        </w:rPr>
+        <w:t>:</w:t>
+      </w:r>
+      <w:r>
+        <w:rPr>
+          <w:rFonts w:hint="eastAsia"/>
+        </w:rPr>
+        <w:t xml:space="preserve"> position </w:t>
+      </w:r>
+      <w:r>
+        <w:rPr>
+          <w:rFonts w:hint="eastAsia"/>
+        </w:rPr>
+        <w:t>数字类型</w:t>
+      </w:r>
+    </w:p>
+    <w:p>
+      <w:pPr>
+        <w:pStyle w:val="a5"/>
+      </w:pPr>
+      <w:proofErr w:type="gramStart"/>
+      <w:r>
+        <w:rPr>
+          <w:rFonts w:hint="eastAsia"/>
+          <w:i/>
+        </w:rPr>
+        <w:t>return</w:t>
+      </w:r>
+      <w:proofErr w:type="gramEnd"/>
+      <w:r>
+        <w:rPr>
+          <w:rFonts w:hint="eastAsia"/>
+          <w:i/>
+        </w:rPr>
+        <w:t>:</w:t>
+      </w:r>
+      <w:r>
+        <w:rPr>
+          <w:rFonts w:hint="eastAsia"/>
+        </w:rPr>
+        <w:t xml:space="preserve"> true or false</w:t>
+      </w:r>
+    </w:p>
+    <w:p>
+      <w:pPr>
+        <w:pStyle w:val="a"/>
+      </w:pPr>
+      <w:proofErr w:type="spellStart"/>
+      <w:r>
+        <w:rPr>
+          <w:rFonts w:hint="eastAsia"/>
+        </w:rPr>
+        <w:t>bool</w:t>
+      </w:r>
+      <w:proofErr w:type="spellEnd"/>
+      <w:r>
+        <w:rPr>
+          <w:rFonts w:hint="eastAsia"/>
+        </w:rPr>
+        <w:t xml:space="preserve"> </w:t>
+      </w:r>
+      <w:r>
+        <w:rPr>
+          <w:rFonts w:hint="eastAsia"/>
+        </w:rPr>
+        <w:t>Stop(void)</w:t>
+      </w:r>
+    </w:p>
+    <w:p>
+      <w:pPr>
+        <w:pStyle w:val="a5"/>
+      </w:pPr>
+      <w:r>
+        <w:rPr>
+          <w:rFonts w:hint="eastAsia"/>
+        </w:rPr>
+        <w:t>停止文件上传</w:t>
+      </w:r>
+    </w:p>
+    <w:p>
+      <w:pPr>
+        <w:pStyle w:val="a5"/>
+      </w:pPr>
+      <w:proofErr w:type="spellStart"/>
+      <w:r>
+        <w:rPr>
+          <w:rFonts w:hint="eastAsia"/>
+          <w:i/>
+        </w:rPr>
+        <w:t>param</w:t>
+      </w:r>
+      <w:proofErr w:type="spellEnd"/>
+      <w:r>
+        <w:rPr>
+          <w:rFonts w:hint="eastAsia"/>
+          <w:i/>
+        </w:rPr>
+        <w:t>:</w:t>
+      </w:r>
+      <w:r>
+        <w:rPr>
+          <w:rFonts w:hint="eastAsia"/>
+          <w:i/>
+        </w:rPr>
+        <w:t xml:space="preserve"> </w:t>
+      </w:r>
+      <w:r>
+        <w:rPr>
+          <w:rFonts w:hint="eastAsia"/>
+        </w:rPr>
+        <w:t>void</w:t>
+      </w:r>
+    </w:p>
+    <w:p>
+      <w:pPr>
+        <w:pStyle w:val="a5"/>
+        <w:rPr>
+          <w:i/>
+        </w:rPr>
+      </w:pPr>
+      <w:r>
+        <w:rPr>
+          <w:rFonts w:hint="eastAsia"/>
+          <w:i/>
+        </w:rPr>
+        <w:t>return:</w:t>
+      </w:r>
+      <w:r>
+        <w:rPr>
+          <w:rFonts w:hint="eastAsia"/>
+          <w:i/>
+        </w:rPr>
+        <w:t xml:space="preserve"> </w:t>
+      </w:r>
+      <w:r>
+        <w:rPr>
+          <w:rFonts w:hint="eastAsia"/>
+        </w:rPr>
+        <w:t>true or false</w:t>
+      </w:r>
+    </w:p>
+    <w:p>
+      <w:pPr>
+        <w:pStyle w:val="a5"/>
+      </w:pPr>
+    </w:p>
+    <w:p>
+      <w:pPr>
+        <w:pStyle w:val="3"/>
+      </w:pPr>
+      <w:r>
+        <w:rPr>
+          <w:rFonts w:hint="eastAsia"/>
+        </w:rPr>
+        <w:t>属性：</w:t>
+      </w:r>
+    </w:p>
+    <w:p>
+      <w:pPr>
+        <w:pStyle w:val="a5"/>
+      </w:pPr>
+      <w:r>
+        <w:rPr>
+          <w:rFonts w:hint="eastAsia"/>
+        </w:rPr>
+        <w:t>属性中，有些必须被赋值才能上传，有些在上传过程中，会自动修改，用来被回调函获</w:t>
+      </w:r>
+      <w:r>
+        <w:rPr>
+          <w:rFonts w:hint="eastAsia"/>
+        </w:rPr>
+        <w:lastRenderedPageBreak/>
+        <w:t>取状态</w:t>
+      </w:r>
+      <w:r>
+        <w:rPr>
+          <w:rFonts w:hint="eastAsia"/>
+        </w:rPr>
+        <w:t>，部分属性只能读取，不能被赋值。</w:t>
+      </w:r>
+    </w:p>
+    <w:p>
+      <w:pPr>
+        <w:pStyle w:val="a"/>
+      </w:pPr>
+      <w:r>
+        <w:t>Object</w:t>
+      </w:r>
+    </w:p>
+    <w:p>
+      <w:pPr>
+        <w:pStyle w:val="a5"/>
+      </w:pPr>
+      <w:proofErr w:type="spellStart"/>
+      <w:r>
+        <w:rPr>
+          <w:rFonts w:hint="eastAsia"/>
+        </w:rPr>
+        <w:t>obj</w:t>
+      </w:r>
+      <w:proofErr w:type="spellEnd"/>
+      <w:r>
+        <w:rPr>
+          <w:rFonts w:hint="eastAsia"/>
+        </w:rPr>
+        <w:t xml:space="preserve">, </w:t>
+      </w:r>
+      <w:r>
+        <w:rPr>
+          <w:rFonts w:hint="eastAsia"/>
+        </w:rPr>
+        <w:t>设置用来回调的</w:t>
+      </w:r>
+      <w:r>
+        <w:rPr>
+          <w:rFonts w:hint="eastAsia"/>
+        </w:rPr>
+        <w:t>JS</w:t>
+      </w:r>
+      <w:r>
+        <w:rPr>
+          <w:rFonts w:hint="eastAsia"/>
+        </w:rPr>
+        <w:t>对象，插件内部不对该对象做任何更改，仅在回调中将其做为第一个参数传回</w:t>
+      </w:r>
+    </w:p>
+    <w:p>
+      <w:pPr>
+        <w:pStyle w:val="a"/>
+      </w:pPr>
+      <w:proofErr w:type="spellStart"/>
+      <w:r>
+        <w:t>PostUrl</w:t>
+      </w:r>
+      <w:proofErr w:type="spellEnd"/>
+    </w:p>
+    <w:p>
+      <w:pPr>
+        <w:pStyle w:val="a5"/>
+      </w:pPr>
+      <w:r>
+        <w:rPr>
+          <w:rFonts w:hint="eastAsia"/>
+        </w:rPr>
+        <w:t xml:space="preserve">string, </w:t>
+      </w:r>
+      <w:r>
+        <w:rPr>
+          <w:rFonts w:hint="eastAsia"/>
+        </w:rPr>
+        <w:t>上传地址</w:t>
+      </w:r>
+    </w:p>
+    <w:p>
+      <w:pPr>
+        <w:pStyle w:val="a"/>
+      </w:pPr>
+      <w:proofErr w:type="spellStart"/>
+      <w:r>
+        <w:t>OnPost</w:t>
+      </w:r>
+      <w:proofErr w:type="spellEnd"/>
+    </w:p>
+    <w:p>
+      <w:pPr>
+        <w:pStyle w:val="a5"/>
+      </w:pPr>
+      <w:r>
+        <w:rPr>
+          <w:rFonts w:hint="eastAsia"/>
+        </w:rPr>
+        <w:t xml:space="preserve">function, </w:t>
+      </w:r>
+      <w:r>
+        <w:rPr>
+          <w:rFonts w:hint="eastAsia"/>
+        </w:rPr>
+        <w:t>设置上传回调函数</w:t>
+      </w:r>
+    </w:p>
+    <w:p>
+      <w:pPr>
+        <w:pStyle w:val="a5"/>
+      </w:pPr>
+      <w:r>
+        <w:rPr>
+          <w:rFonts w:hint="eastAsia"/>
+        </w:rPr>
+        <w:t>函数原型：</w:t>
+      </w:r>
+    </w:p>
+    <w:p>
+      <w:pPr>
+        <w:pStyle w:val="a5"/>
+      </w:pPr>
+      <w:r>
+        <w:rPr>
+          <w:rFonts w:hint="eastAsia"/>
+        </w:rPr>
+        <w:t xml:space="preserve">void </w:t>
+      </w:r>
+      <w:proofErr w:type="spellStart"/>
+      <w:r>
+        <w:rPr>
+          <w:rFonts w:hint="eastAsia"/>
+        </w:rPr>
+        <w:t>OnPost</w:t>
+      </w:r>
+      <w:proofErr w:type="spellEnd"/>
+      <w:r>
+        <w:rPr>
+          <w:rFonts w:hint="eastAsia"/>
+        </w:rPr>
+        <w:t>(</w:t>
+      </w:r>
+      <w:proofErr w:type="spellStart"/>
+      <w:r>
+        <w:t>obj</w:t>
+      </w:r>
+      <w:proofErr w:type="spellEnd"/>
+      <w:r>
+        <w:t xml:space="preserve">, speed, </w:t>
+      </w:r>
+      <w:proofErr w:type="spellStart"/>
+      <w:r>
+        <w:t>posted</w:t>
+      </w:r>
+      <w:r>
+        <w:rPr>
+          <w:rFonts w:hint="eastAsia"/>
+        </w:rPr>
+        <w:t>_l</w:t>
+      </w:r>
+      <w:r>
+        <w:t>ength</w:t>
+      </w:r>
+      <w:proofErr w:type="spellEnd"/>
+      <w:r>
+        <w:t xml:space="preserve">, percent, </w:t>
+      </w:r>
+      <w:proofErr w:type="spellStart"/>
+      <w:r>
+        <w:rPr>
+          <w:rFonts w:hint="eastAsia"/>
+        </w:rPr>
+        <w:t>left_</w:t>
+      </w:r>
+      <w:r>
+        <w:t>time</w:t>
+      </w:r>
+      <w:proofErr w:type="spellEnd"/>
+      <w:r>
+        <w:t>)</w:t>
+      </w:r>
+    </w:p>
+    <w:p>
+      <w:pPr>
+        <w:pStyle w:val="a5"/>
+      </w:pPr>
+      <w:proofErr w:type="spellStart"/>
+      <w:r>
+        <w:rPr>
+          <w:rFonts w:hint="eastAsia"/>
+        </w:rPr>
+        <w:t>obj</w:t>
+      </w:r>
+      <w:proofErr w:type="spellEnd"/>
+      <w:r>
+        <w:rPr>
+          <w:rFonts w:hint="eastAsia"/>
+        </w:rPr>
+        <w:t xml:space="preserve"> </w:t>
+      </w:r>
+      <w:r>
+        <w:rPr>
+          <w:rFonts w:hint="eastAsia"/>
+        </w:rPr>
+        <w:t>插件</w:t>
+      </w:r>
+      <w:r>
+        <w:rPr>
+          <w:rFonts w:hint="eastAsia"/>
+        </w:rPr>
+        <w:t>Object</w:t>
+      </w:r>
+      <w:r>
+        <w:rPr>
+          <w:rFonts w:hint="eastAsia"/>
+        </w:rPr>
+        <w:t>属性设置的对象，</w:t>
+      </w:r>
+      <w:r>
+        <w:rPr>
+          <w:rFonts w:hint="eastAsia"/>
+        </w:rPr>
+        <w:t>speed(byte/s)</w:t>
+      </w:r>
+      <w:r>
+        <w:rPr>
+          <w:rFonts w:hint="eastAsia"/>
+        </w:rPr>
+        <w:t>,</w:t>
+      </w:r>
+      <w:r>
+        <w:rPr>
+          <w:rFonts w:hint="eastAsia"/>
+        </w:rPr>
+        <w:t xml:space="preserve"> </w:t>
+      </w:r>
+      <w:proofErr w:type="spellStart"/>
+      <w:r>
+        <w:rPr>
+          <w:rFonts w:hint="eastAsia"/>
+        </w:rPr>
+        <w:t>posted_length</w:t>
+      </w:r>
+      <w:proofErr w:type="spellEnd"/>
+      <w:r>
+        <w:rPr>
+          <w:rFonts w:hint="eastAsia"/>
+        </w:rPr>
+        <w:t>(byte)</w:t>
+      </w:r>
+      <w:r>
+        <w:rPr>
+          <w:rFonts w:hint="eastAsia"/>
+        </w:rPr>
+        <w:t xml:space="preserve">, </w:t>
+      </w:r>
+      <w:proofErr w:type="spellStart"/>
+      <w:r>
+        <w:rPr>
+          <w:rFonts w:hint="eastAsia"/>
+        </w:rPr>
+        <w:t>left_time</w:t>
+      </w:r>
+      <w:proofErr w:type="spellEnd"/>
+      <w:r>
+        <w:rPr>
+          <w:rFonts w:hint="eastAsia"/>
+        </w:rPr>
+        <w:t>(second)</w:t>
+      </w:r>
+    </w:p>
+    <w:p>
+      <w:pPr>
+        <w:pStyle w:val="a"/>
+      </w:pPr>
+      <w:proofErr w:type="spellStart"/>
+      <w:r>
+        <w:t>OnStateChanged</w:t>
+      </w:r>
+      <w:proofErr w:type="spellEnd"/>
+    </w:p>
+    <w:p>
+      <w:pPr>
+        <w:pStyle w:val="a5"/>
+      </w:pPr>
+      <w:r>
+        <w:rPr>
+          <w:rFonts w:hint="eastAsia"/>
+        </w:rPr>
+        <w:t xml:space="preserve">function, </w:t>
+      </w:r>
+      <w:r>
+        <w:rPr>
+          <w:rFonts w:hint="eastAsia"/>
+        </w:rPr>
+        <w:t>状态变化时回调</w:t>
+      </w:r>
+    </w:p>
+    <w:p>
+      <w:pPr>
+        <w:pStyle w:val="a5"/>
+      </w:pPr>
+      <w:r>
+        <w:rPr>
+          <w:rFonts w:hint="eastAsia"/>
+        </w:rPr>
+        <w:t>函数原型：</w:t>
+      </w:r>
+    </w:p>
+    <w:p>
+      <w:pPr>
+        <w:pStyle w:val="a5"/>
+      </w:pPr>
+      <w:r>
+        <w:rPr>
+          <w:rFonts w:hint="eastAsia"/>
+        </w:rPr>
+        <w:t xml:space="preserve">void </w:t>
+      </w:r>
+      <w:proofErr w:type="spellStart"/>
+      <w:r>
+        <w:rPr>
+          <w:rFonts w:hint="eastAsia"/>
+        </w:rPr>
+        <w:t>OnStateChanged</w:t>
+      </w:r>
+      <w:proofErr w:type="spellEnd"/>
+      <w:r>
+        <w:t>(</w:t>
+      </w:r>
+      <w:proofErr w:type="spellStart"/>
+      <w:r>
+        <w:t>obj,state</w:t>
+      </w:r>
+      <w:proofErr w:type="spellEnd"/>
+      <w:r>
+        <w:t>)</w:t>
+      </w:r>
+    </w:p>
+    <w:p>
+      <w:pPr>
+        <w:pStyle w:val="a5"/>
+      </w:pPr>
+      <w:r>
+        <w:rPr>
+          <w:rFonts w:hint="eastAsia"/>
+        </w:rPr>
+        <w:t>state</w:t>
+      </w:r>
+      <w:r>
+        <w:rPr>
+          <w:rFonts w:hint="eastAsia"/>
+        </w:rPr>
+        <w:t>可能取值：</w:t>
+      </w:r>
+      <w:r>
+        <w:rPr>
+          <w:rFonts w:hint="eastAsia"/>
+        </w:rPr>
+        <w:t xml:space="preserve"> 0 </w:t>
+      </w:r>
+      <w:r>
+        <w:rPr>
+          <w:rFonts w:hint="eastAsia"/>
+        </w:rPr>
+        <w:t>空闲</w:t>
+      </w:r>
+      <w:r>
+        <w:rPr>
+          <w:rFonts w:hint="eastAsia"/>
+        </w:rPr>
+        <w:t xml:space="preserve"> 1</w:t>
+      </w:r>
+      <w:r>
+        <w:rPr>
+          <w:rFonts w:hint="eastAsia"/>
+        </w:rPr>
+        <w:tab/>
+        <w:t xml:space="preserve"> </w:t>
+      </w:r>
+      <w:r>
+        <w:rPr>
+          <w:rFonts w:hint="eastAsia"/>
+        </w:rPr>
+        <w:t>开始上传</w:t>
+      </w:r>
+      <w:r>
+        <w:rPr>
+          <w:rFonts w:hint="eastAsia"/>
+        </w:rPr>
+        <w:t xml:space="preserve"> 2 </w:t>
+      </w:r>
+      <w:r>
+        <w:rPr>
+          <w:rFonts w:hint="eastAsia"/>
+        </w:rPr>
+        <w:t>停止</w:t>
+      </w:r>
+      <w:r>
+        <w:rPr>
+          <w:rFonts w:hint="eastAsia"/>
+        </w:rPr>
+        <w:t xml:space="preserve"> 3 </w:t>
+      </w:r>
+      <w:r>
+        <w:rPr>
+          <w:rFonts w:hint="eastAsia"/>
+        </w:rPr>
+        <w:t>传输完毕</w:t>
+      </w:r>
+      <w:r>
+        <w:rPr>
+          <w:rFonts w:hint="eastAsia"/>
+        </w:rPr>
+        <w:t xml:space="preserve"> 4 </w:t>
+      </w:r>
+      <w:r>
+        <w:rPr>
+          <w:rFonts w:hint="eastAsia"/>
+        </w:rPr>
+        <w:t>错误</w:t>
+      </w:r>
+      <w:r>
+        <w:rPr>
+          <w:rFonts w:hint="eastAsia"/>
+        </w:rPr>
+        <w:t xml:space="preserve"> 5 </w:t>
+      </w:r>
+      <w:r>
+        <w:rPr>
+          <w:rFonts w:hint="eastAsia"/>
+        </w:rPr>
+        <w:t>服务器已连接</w:t>
+      </w:r>
+      <w:r>
+        <w:rPr>
+          <w:rFonts w:hint="eastAsia"/>
+        </w:rPr>
+        <w:t xml:space="preserve"> 6 MD5</w:t>
+      </w:r>
+      <w:r>
+        <w:rPr>
+          <w:rFonts w:hint="eastAsia"/>
+        </w:rPr>
+        <w:t>计算中</w:t>
+      </w:r>
+      <w:r>
+        <w:rPr>
+          <w:rFonts w:hint="eastAsia"/>
+        </w:rPr>
+        <w:t xml:space="preserve"> 7 MD5</w:t>
+      </w:r>
+      <w:r>
+        <w:rPr>
+          <w:rFonts w:hint="eastAsia"/>
+        </w:rPr>
+        <w:t>计算完毕</w:t>
+      </w:r>
+    </w:p>
+    <w:p>
+      <w:pPr>
+        <w:pStyle w:val="a"/>
+      </w:pPr>
+      <w:proofErr w:type="spellStart"/>
+      <w:r>
+        <w:t>LocalFile</w:t>
+      </w:r>
+      <w:proofErr w:type="spellEnd"/>
+    </w:p>
+    <w:p>
+      <w:pPr>
+        <w:pStyle w:val="a5"/>
+      </w:pPr>
+      <w:r>
+        <w:rPr>
+          <w:rFonts w:hint="eastAsia"/>
+        </w:rPr>
+        <w:t xml:space="preserve">function, </w:t>
+      </w:r>
+      <w:r>
+        <w:rPr>
+          <w:rFonts w:hint="eastAsia"/>
+        </w:rPr>
+        <w:t>要上传的文件路径</w:t>
+      </w:r>
+    </w:p>
+    <w:p>
+      <w:pPr>
+        <w:pStyle w:val="a"/>
+      </w:pPr>
+      <w:proofErr w:type="spellStart"/>
+      <w:r>
+        <w:t>PostedLength</w:t>
+      </w:r>
+      <w:proofErr w:type="spellEnd"/>
+    </w:p>
+    <w:p>
+      <w:pPr>
+        <w:pStyle w:val="a5"/>
+      </w:pPr>
+      <w:r>
+        <w:rPr>
+          <w:rFonts w:hint="eastAsia"/>
+        </w:rPr>
+        <w:t xml:space="preserve">number, </w:t>
+      </w:r>
+      <w:r>
+        <w:rPr>
+          <w:rFonts w:hint="eastAsia"/>
+        </w:rPr>
+        <w:t>文件</w:t>
+      </w:r>
+      <w:r>
+        <w:rPr>
+          <w:rFonts w:hint="eastAsia"/>
+        </w:rPr>
+        <w:t>已经上传的长度</w:t>
+      </w:r>
+      <w:r>
+        <w:rPr>
+          <w:rFonts w:hint="eastAsia"/>
+        </w:rPr>
+        <w:t>，包括续传之前的位置（即跟是否续传无关）</w:t>
+      </w:r>
+    </w:p>
+    <w:p>
+      <w:pPr>
+        <w:pStyle w:val="a"/>
+      </w:pPr>
+      <w:proofErr w:type="spellStart"/>
+      <w:r>
+        <w:t>FileSizeLimit</w:t>
+      </w:r>
+      <w:proofErr w:type="spellEnd"/>
+    </w:p>
+    <w:p>
+      <w:pPr>
+        <w:pStyle w:val="a5"/>
+      </w:pPr>
+      <w:r>
+        <w:rPr>
+          <w:rFonts w:hint="eastAsia"/>
+        </w:rPr>
+        <w:t xml:space="preserve">number, </w:t>
+      </w:r>
+      <w:r>
+        <w:rPr>
+          <w:rFonts w:hint="eastAsia"/>
+        </w:rPr>
+        <w:t>文件限制大小</w:t>
+      </w:r>
+    </w:p>
+    <w:p>
+      <w:pPr>
+        <w:pStyle w:val="a"/>
+      </w:pPr>
+      <w:proofErr w:type="spellStart"/>
+      <w:r>
+        <w:t>RangeSize</w:t>
+      </w:r>
+      <w:proofErr w:type="spellEnd"/>
+    </w:p>
+    <w:p>
+      <w:pPr>
+        <w:pStyle w:val="a5"/>
+      </w:pPr>
+      <w:r>
+        <w:rPr>
+          <w:rFonts w:hint="eastAsia"/>
+        </w:rPr>
+        <w:t xml:space="preserve">number, </w:t>
+      </w:r>
+      <w:r>
+        <w:rPr>
+          <w:rFonts w:hint="eastAsia"/>
+        </w:rPr>
+        <w:t>每次上传块大小</w:t>
+      </w:r>
+    </w:p>
+    <w:p>
+      <w:pPr>
+        <w:pStyle w:val="a"/>
+      </w:pPr>
+      <w:proofErr w:type="spellStart"/>
+      <w:r>
+        <w:t>CompanyLicensed</w:t>
+      </w:r>
+      <w:proofErr w:type="spellEnd"/>
+    </w:p>
+    <w:p>
+      <w:pPr>
+        <w:pStyle w:val="a5"/>
+      </w:pPr>
+      <w:r>
+        <w:rPr>
+          <w:rFonts w:hint="eastAsia"/>
+        </w:rPr>
+        <w:t xml:space="preserve">string, </w:t>
+      </w:r>
+      <w:r>
+        <w:rPr>
+          <w:rFonts w:hint="eastAsia"/>
+        </w:rPr>
+        <w:t>公司标识</w:t>
+      </w:r>
+    </w:p>
+    <w:p>
+      <w:pPr>
+        <w:pStyle w:val="a"/>
+      </w:pPr>
+      <w:proofErr w:type="spellStart"/>
+      <w:r>
+        <w:t>EncodeType</w:t>
+      </w:r>
+      <w:proofErr w:type="spellEnd"/>
+    </w:p>
+    <w:p>
+      <w:pPr>
+        <w:pStyle w:val="a5"/>
+      </w:pPr>
+      <w:r>
+        <w:rPr>
+          <w:rFonts w:hint="eastAsia"/>
+        </w:rPr>
+        <w:t xml:space="preserve">string, </w:t>
+      </w:r>
+      <w:r>
+        <w:rPr>
+          <w:rFonts w:hint="eastAsia"/>
+        </w:rPr>
+        <w:t>编码方式</w:t>
+      </w:r>
+    </w:p>
+    <w:p>
+      <w:pPr>
+        <w:pStyle w:val="a"/>
+      </w:pPr>
+      <w:proofErr w:type="spellStart"/>
+      <w:r>
+        <w:t>FileID</w:t>
+      </w:r>
+      <w:proofErr w:type="spellEnd"/>
+    </w:p>
+    <w:p>
+      <w:pPr>
+        <w:pStyle w:val="a5"/>
+      </w:pPr>
+      <w:r>
+        <w:rPr>
+          <w:rFonts w:hint="eastAsia"/>
+        </w:rPr>
+        <w:t xml:space="preserve">string, </w:t>
+      </w:r>
+      <w:r>
+        <w:rPr>
+          <w:rFonts w:hint="eastAsia"/>
+        </w:rPr>
+        <w:t>文件</w:t>
+      </w:r>
+      <w:r>
+        <w:rPr>
+          <w:rFonts w:hint="eastAsia"/>
+        </w:rPr>
+        <w:t>ID</w:t>
+      </w:r>
+    </w:p>
+    <w:p>
+      <w:pPr>
+        <w:pStyle w:val="a"/>
+      </w:pPr>
+      <w:r>
+        <w:t>Md5Percent</w:t>
+      </w:r>
+    </w:p>
+    <w:p>
+      <w:pPr>
+        <w:pStyle w:val="a5"/>
+      </w:pPr>
+      <w:r>
+        <w:rPr>
+          <w:rFonts w:hint="eastAsia"/>
+        </w:rPr>
+        <w:lastRenderedPageBreak/>
+        <w:t>number, MD5</w:t>
+      </w:r>
+      <w:r>
+        <w:rPr>
+          <w:rFonts w:hint="eastAsia"/>
+        </w:rPr>
+        <w:t>计算进度</w:t>
+      </w:r>
+    </w:p>
+    <w:p>
+      <w:pPr>
+        <w:pStyle w:val="a"/>
+      </w:pPr>
+      <w:r>
+        <w:rPr>
+          <w:rFonts w:hint="eastAsia"/>
+        </w:rPr>
+        <w:t>MD5</w:t>
+      </w:r>
+    </w:p>
+    <w:p>
+      <w:pPr>
+        <w:pStyle w:val="a5"/>
+      </w:pPr>
+      <w:r>
+        <w:rPr>
+          <w:rFonts w:hint="eastAsia"/>
+        </w:rPr>
+        <w:t xml:space="preserve">string, </w:t>
+      </w:r>
+      <w:r>
+        <w:rPr>
+          <w:rFonts w:hint="eastAsia"/>
+        </w:rPr>
+        <w:t>文件已经计算出的</w:t>
+      </w:r>
+      <w:r>
+        <w:rPr>
+          <w:rFonts w:hint="eastAsia"/>
+        </w:rPr>
+        <w:t>MD5</w:t>
+      </w:r>
+      <w:r>
+        <w:rPr>
+          <w:rFonts w:hint="eastAsia"/>
+        </w:rPr>
+        <w:t>值</w:t>
+      </w:r>
+    </w:p>
+    <w:p>
+      <w:pPr>
+        <w:pStyle w:val="a"/>
+      </w:pPr>
+      <w:proofErr w:type="spellStart"/>
+      <w:r>
+        <w:rPr>
+          <w:rFonts w:hint="eastAsia"/>
+        </w:rPr>
+        <w:t>ErrorCode</w:t>
+      </w:r>
+      <w:proofErr w:type="spellEnd"/>
+    </w:p>
+    <w:p>
+      <w:pPr>
+        <w:pStyle w:val="a5"/>
+      </w:pPr>
+      <w:r>
+        <w:rPr>
+          <w:rFonts w:hint="eastAsia"/>
+        </w:rPr>
+        <w:t xml:space="preserve">number, </w:t>
+      </w:r>
+      <w:r>
+        <w:rPr>
+          <w:rFonts w:hint="eastAsia"/>
+        </w:rPr>
+        <w:t>错误码</w:t>
+      </w:r>
+    </w:p>
+    <w:p>
+      <w:pPr>
+        <w:pStyle w:val="a5"/>
+      </w:pPr>
+      <w:r>
+        <w:rPr>
+          <w:rFonts w:hint="eastAsia"/>
+        </w:rPr>
+        <w:t>目前可能的取值：</w:t>
+      </w:r>
+      <w:r>
+        <w:rPr>
+          <w:rFonts w:hint="eastAsia"/>
+        </w:rPr>
+        <w:t xml:space="preserve">0 </w:t>
+      </w:r>
+      <w:r>
+        <w:rPr>
+          <w:rFonts w:hint="eastAsia"/>
+        </w:rPr>
+        <w:t>连接服务器错误</w:t>
+      </w:r>
+      <w:r>
+        <w:rPr>
+          <w:rFonts w:hint="eastAsia"/>
+        </w:rPr>
+        <w:t xml:space="preserve"> 1 </w:t>
+      </w:r>
+      <w:r>
+        <w:rPr>
+          <w:rFonts w:hint="eastAsia"/>
+        </w:rPr>
+        <w:t>发送数据错误</w:t>
+      </w:r>
+      <w:r>
+        <w:rPr>
+          <w:rFonts w:hint="eastAsia"/>
+        </w:rPr>
+        <w:t xml:space="preserve"> 2 </w:t>
+      </w:r>
+      <w:r>
+        <w:rPr>
+          <w:rFonts w:hint="eastAsia"/>
+        </w:rPr>
+        <w:t>接收数据错误</w:t>
+      </w:r>
+      <w:r>
+        <w:rPr>
+          <w:rFonts w:hint="eastAsia"/>
+        </w:rPr>
+        <w:t xml:space="preserve"> 3 </w:t>
+      </w:r>
+      <w:r>
+        <w:rPr>
+          <w:rFonts w:hint="eastAsia"/>
+        </w:rPr>
+        <w:t>未设置本地文件</w:t>
+      </w:r>
+      <w:r>
+        <w:rPr>
+          <w:rFonts w:hint="eastAsia"/>
+        </w:rPr>
+        <w:t xml:space="preserve"> 4 </w:t>
+      </w:r>
+      <w:r>
+        <w:rPr>
+          <w:rFonts w:hint="eastAsia"/>
+        </w:rPr>
+        <w:t>本地文件不存在</w:t>
+      </w:r>
+      <w:r>
+        <w:rPr>
+          <w:rFonts w:hint="eastAsia"/>
+        </w:rPr>
+        <w:t xml:space="preserve"> 5 </w:t>
+      </w:r>
+      <w:r>
+        <w:rPr>
+          <w:rFonts w:hint="eastAsia"/>
+        </w:rPr>
+        <w:t>打开本地文件错误</w:t>
+      </w:r>
+      <w:r>
+        <w:rPr>
+          <w:rFonts w:hint="eastAsia"/>
+        </w:rPr>
+        <w:t xml:space="preserve"> 6 </w:t>
+      </w:r>
+      <w:r>
+        <w:rPr>
+          <w:rFonts w:hint="eastAsia"/>
+        </w:rPr>
+        <w:t>不能读取本地文件</w:t>
+      </w:r>
+      <w:r>
+        <w:rPr>
+          <w:rFonts w:hint="eastAsia"/>
+        </w:rPr>
+        <w:t xml:space="preserve"> 7 </w:t>
+      </w:r>
+      <w:r>
+        <w:rPr>
+          <w:rFonts w:hint="eastAsia"/>
+        </w:rPr>
+        <w:t>公司未授权</w:t>
+      </w:r>
+      <w:r>
+        <w:rPr>
+          <w:rFonts w:hint="eastAsia"/>
+        </w:rPr>
+        <w:t xml:space="preserve"> 8 </w:t>
+      </w:r>
+      <w:r>
+        <w:rPr>
+          <w:rFonts w:hint="eastAsia"/>
+        </w:rPr>
+        <w:t>未设置</w:t>
+      </w:r>
+      <w:r>
+        <w:rPr>
+          <w:rFonts w:hint="eastAsia"/>
+        </w:rPr>
+        <w:t xml:space="preserve">IP 9 </w:t>
+      </w:r>
+      <w:r>
+        <w:rPr>
+          <w:rFonts w:hint="eastAsia"/>
+        </w:rPr>
+        <w:t>域名未授权</w:t>
+      </w:r>
+      <w:r>
+        <w:rPr>
+          <w:rFonts w:hint="eastAsia"/>
+        </w:rPr>
+        <w:t xml:space="preserve"> 10 </w:t>
+      </w:r>
+      <w:r>
+        <w:rPr>
+          <w:rFonts w:hint="eastAsia"/>
+        </w:rPr>
+        <w:t>文件大小超过限制</w:t>
+      </w:r>
+      <w:r>
+        <w:rPr>
+          <w:rFonts w:hint="eastAsia"/>
+        </w:rPr>
+        <w:t>(</w:t>
+      </w:r>
+      <w:r>
+        <w:rPr>
+          <w:rFonts w:hint="eastAsia"/>
+        </w:rPr>
+        <w:t>默认为</w:t>
+      </w:r>
+      <w:r>
+        <w:rPr>
+          <w:rFonts w:hint="eastAsia"/>
+        </w:rPr>
+        <w:t>2G) 200 md5</w:t>
+      </w:r>
+      <w:r>
+        <w:rPr>
+          <w:rFonts w:hint="eastAsia"/>
+        </w:rPr>
+        <w:t>计算无法打开文件</w:t>
+      </w:r>
+      <w:r>
+        <w:rPr>
+          <w:rFonts w:hint="eastAsia"/>
+        </w:rPr>
+        <w:t xml:space="preserve"> 201 md5</w:t>
+      </w:r>
+      <w:r>
+        <w:rPr>
+          <w:rFonts w:hint="eastAsia"/>
+        </w:rPr>
+        <w:t>计算文件大小为</w:t>
+      </w:r>
+      <w:r>
+        <w:rPr>
+          <w:rFonts w:hint="eastAsia"/>
+        </w:rPr>
+        <w:t>0</w:t>
+      </w:r>
+    </w:p>
+    <w:p>
+      <w:pPr>
+        <w:pStyle w:val="a"/>
+      </w:pPr>
+      <w:proofErr w:type="spellStart"/>
+      <w:r>
+        <w:rPr>
+          <w:rFonts w:hint="eastAsia"/>
+        </w:rPr>
+        <w:t>ErrorMsg</w:t>
+      </w:r>
+      <w:proofErr w:type="spellEnd"/>
+    </w:p>
+    <w:p>
+      <w:pPr>
+        <w:pStyle w:val="a5"/>
+      </w:pPr>
+      <w:r>
+        <w:rPr>
+          <w:rFonts w:hint="eastAsia"/>
+        </w:rPr>
+        <w:t xml:space="preserve">string, </w:t>
+      </w:r>
+      <w:r>
+        <w:rPr>
+          <w:rFonts w:hint="eastAsia"/>
+        </w:rPr>
+        <w:t>出错信息</w:t>
+      </w:r>
+      <w:r>
+        <w:rPr>
+          <w:rFonts w:hint="eastAsia"/>
+        </w:rPr>
+        <w:t>(</w:t>
+      </w:r>
+      <w:r>
+        <w:rPr>
+          <w:rFonts w:hint="eastAsia"/>
+        </w:rPr>
+        <w:t>仅用于调试</w:t>
+      </w:r>
+      <w:r>
+        <w:rPr>
+          <w:rFonts w:hint="eastAsia"/>
+        </w:rPr>
+        <w:t>)</w:t>
+      </w:r>
+    </w:p>
+    <w:p>
+      <w:pPr>
+        <w:pStyle w:val="a"/>
+      </w:pPr>
+      <w:proofErr w:type="spellStart"/>
+      <w:r>
+        <w:rPr>
+          <w:rFonts w:hint="eastAsia"/>
+        </w:rPr>
+        <w:t>HttpStatus</w:t>
+      </w:r>
+      <w:proofErr w:type="spellEnd"/>
+    </w:p>
+    <w:p>
+      <w:pPr>
+        <w:pStyle w:val="a5"/>
+        <w:rPr>
+          <w:rFonts w:hint="eastAsia"/>
+        </w:rPr>
+      </w:pPr>
+      <w:r>
+        <w:rPr>
+          <w:rFonts w:hint="eastAsia"/>
+        </w:rPr>
+        <w:t xml:space="preserve">number, </w:t>
+      </w:r>
+      <w:r>
+        <w:rPr>
+          <w:rFonts w:hint="eastAsia"/>
+        </w:rPr>
+        <w:t>传输完成后</w:t>
+      </w:r>
+      <w:r>
+        <w:rPr>
+          <w:rFonts w:hint="eastAsia"/>
+        </w:rPr>
+        <w:t>Http</w:t>
+      </w:r>
+      <w:r>
+        <w:rPr>
+          <w:rFonts w:hint="eastAsia"/>
+        </w:rPr>
+        <w:t>状态码</w:t>
+      </w:r>
+    </w:p>
+    <w:p>
+      <w:pPr>
+        <w:pStyle w:val="a"/>
+        <w:rPr>
+          <w:rFonts w:hint="eastAsia"/>
+        </w:rPr>
+      </w:pPr>
+      <w:proofErr w:type="spellStart"/>
+      <w:r>
+        <w:rPr>
+          <w:rFonts w:hint="eastAsia"/>
+        </w:rPr>
+        <w:t>ReturnedString</w:t>
+      </w:r>
+      <w:proofErr w:type="spellEnd"/>
+    </w:p>
+    <w:p>
+      <w:pPr>
+        <w:pStyle w:val="a5"/>
+      </w:pPr>
+      <w:r>
+        <w:rPr>
+          <w:rFonts w:hint="eastAsia"/>
+        </w:rPr>
+        <w:t xml:space="preserve">string, </w:t>
+      </w:r>
+      <w:r>
+        <w:rPr>
+          <w:rFonts w:hint="eastAsia"/>
+        </w:rPr>
+        <w:t>服务器返回字符串</w:t>
       </w:r>
       <w:bookmarkStart w:id="0" w:name="_GoBack"/>
       <w:bookmarkEnd w:id="0"/>
-    </w:p>
-    <w:p>
-      <w:pPr>
-        <w:pStyle w:val="a5"/>
-        <w:rPr>
-          <w:rFonts w:hint="eastAsia"/>
-        </w:rPr>
-      </w:pPr>
-      <w:proofErr w:type="gramStart"/>
-      <w:r>
-        <w:rPr>
-          <w:rFonts w:hint="eastAsia"/>
-          <w:i/>
-        </w:rPr>
-        <w:t>return</w:t>
-      </w:r>
-      <w:proofErr w:type="gramEnd"/>
-      <w:r>
-        <w:rPr>
-          <w:rFonts w:hint="eastAsia"/>
-          <w:i/>
-        </w:rPr>
-        <w:t>:</w:t>
-      </w:r>
-      <w:r>
-        <w:rPr>
-          <w:rFonts w:hint="eastAsia"/>
-        </w:rPr>
-        <w:t xml:space="preserve"> true or false</w:t>
-      </w:r>
-    </w:p>
-    <w:p>
-      <w:pPr>
-        <w:pStyle w:val="a"/>
-      </w:pPr>
-      <w:r>
-        <w:rPr>
-          <w:rFonts w:hint="eastAsia"/>
-        </w:rPr>
-        <w:t xml:space="preserve">Integer </w:t>
-      </w:r>
-      <w:proofErr w:type="spellStart"/>
-      <w:r>
-        <w:rPr>
-          <w:rFonts w:hint="eastAsia"/>
-        </w:rPr>
-        <w:t>GetFileSize</w:t>
-      </w:r>
-      <w:proofErr w:type="spellEnd"/>
-      <w:r>
-        <w:rPr>
-          <w:rFonts w:hint="eastAsia"/>
-        </w:rPr>
-        <w:t>(file)</w:t>
-      </w:r>
-    </w:p>
-    <w:p>
-      <w:pPr>
-        <w:pStyle w:val="a5"/>
-      </w:pPr>
-      <w:r>
-        <w:rPr>
-          <w:rFonts w:hint="eastAsia"/>
-        </w:rPr>
-        <w:t>获取指定路径文件大小</w:t>
-      </w:r>
-    </w:p>
-    <w:p>
-      <w:pPr>
-        <w:pStyle w:val="a5"/>
-      </w:pPr>
-      <w:proofErr w:type="spellStart"/>
-      <w:r>
-        <w:rPr>
-          <w:rFonts w:hint="eastAsia"/>
-          <w:i/>
-        </w:rPr>
-        <w:t>param</w:t>
-      </w:r>
-      <w:proofErr w:type="spellEnd"/>
-      <w:r>
-        <w:rPr>
-          <w:rFonts w:hint="eastAsia"/>
-          <w:i/>
-        </w:rPr>
-        <w:t>:</w:t>
-      </w:r>
-      <w:r>
-        <w:rPr>
-          <w:rFonts w:hint="eastAsia"/>
-        </w:rPr>
-        <w:t xml:space="preserve"> </w:t>
-      </w:r>
-      <w:r>
-        <w:rPr>
-          <w:rFonts w:hint="eastAsia"/>
-        </w:rPr>
-        <w:t>文件路径</w:t>
-      </w:r>
-    </w:p>
-    <w:p>
-      <w:pPr>
-        <w:pStyle w:val="a5"/>
-      </w:pPr>
-      <w:r>
-        <w:rPr>
-          <w:rFonts w:hint="eastAsia"/>
-          <w:i/>
-        </w:rPr>
-        <w:t>return:</w:t>
-      </w:r>
-      <w:r>
-        <w:rPr>
-          <w:rFonts w:hint="eastAsia"/>
-        </w:rPr>
-        <w:t xml:space="preserve"> </w:t>
-      </w:r>
-      <w:r>
-        <w:rPr>
-          <w:rFonts w:hint="eastAsia"/>
-        </w:rPr>
-        <w:t>文件大小</w:t>
-      </w:r>
-    </w:p>
-    <w:p>
-      <w:pPr>
-        <w:pStyle w:val="3"/>
-      </w:pPr>
-      <w:r>
-        <w:rPr>
-          <w:rFonts w:hint="eastAsia"/>
-        </w:rPr>
-        <w:t>属性：</w:t>
-      </w:r>
-    </w:p>
-    <w:p>
-      <w:pPr>
-        <w:pStyle w:val="a"/>
-      </w:pPr>
-      <w:proofErr w:type="spellStart"/>
-      <w:r>
-        <w:lastRenderedPageBreak/>
-        <w:t>FileFilter</w:t>
-      </w:r>
-      <w:proofErr w:type="spellEnd"/>
-    </w:p>
-    <w:p>
-      <w:pPr>
-        <w:pStyle w:val="a5"/>
-      </w:pPr>
-      <w:r>
-        <w:rPr>
-          <w:rFonts w:hint="eastAsia"/>
-        </w:rPr>
-        <w:t xml:space="preserve">string, </w:t>
-      </w:r>
-      <w:r>
-        <w:rPr>
-          <w:rFonts w:hint="eastAsia"/>
-        </w:rPr>
-        <w:t>文件类型过滤器，应用于文件选择，多种类型使用</w:t>
-      </w:r>
-      <w:r>
-        <w:rPr>
-          <w:rFonts w:hint="eastAsia"/>
-        </w:rPr>
-        <w:t xml:space="preserve"> , </w:t>
-      </w:r>
-      <w:r>
-        <w:rPr>
-          <w:rFonts w:hint="eastAsia"/>
-        </w:rPr>
-        <w:t>隔开，如：</w:t>
-      </w:r>
-      <w:proofErr w:type="spellStart"/>
-      <w:r>
-        <w:rPr>
-          <w:rFonts w:hint="eastAsia"/>
-        </w:rPr>
-        <w:t>exe,jpg</w:t>
-      </w:r>
-      <w:proofErr w:type="spellEnd"/>
-      <w:r>
-        <w:rPr>
-          <w:rFonts w:hint="eastAsia"/>
-        </w:rPr>
-        <w:t>不限制类型使用</w:t>
-      </w:r>
-      <w:r>
-        <w:rPr>
-          <w:rFonts w:hint="eastAsia"/>
-        </w:rPr>
-        <w:t xml:space="preserve"> *</w:t>
-      </w:r>
-    </w:p>
-    <w:p>
-      <w:pPr>
-        <w:pStyle w:val="a"/>
-      </w:pPr>
-      <w:proofErr w:type="spellStart"/>
-      <w:r>
-        <w:t>AllowMultiSelect</w:t>
-      </w:r>
-      <w:proofErr w:type="spellEnd"/>
-    </w:p>
-    <w:p>
-      <w:pPr>
-        <w:pStyle w:val="a5"/>
-      </w:pPr>
-      <w:proofErr w:type="spellStart"/>
-      <w:r>
-        <w:rPr>
-          <w:rFonts w:hint="eastAsia"/>
-        </w:rPr>
-        <w:t>int</w:t>
-      </w:r>
-      <w:proofErr w:type="spellEnd"/>
-      <w:r>
-        <w:rPr>
-          <w:rFonts w:hint="eastAsia"/>
-        </w:rPr>
-        <w:t xml:space="preserve">, </w:t>
-      </w:r>
-      <w:r>
-        <w:rPr>
-          <w:rFonts w:hint="eastAsia"/>
-        </w:rPr>
-        <w:t>是否允许多文件选择，</w:t>
-      </w:r>
-      <w:r>
-        <w:rPr>
-          <w:rFonts w:hint="eastAsia"/>
-        </w:rPr>
-        <w:t>0</w:t>
-      </w:r>
-      <w:r>
-        <w:rPr>
-          <w:rFonts w:hint="eastAsia"/>
-        </w:rPr>
-        <w:t>为不允许，</w:t>
-      </w:r>
-      <w:r>
-        <w:rPr>
-          <w:rFonts w:hint="eastAsia"/>
-        </w:rPr>
-        <w:t>1</w:t>
-      </w:r>
-      <w:r>
-        <w:rPr>
-          <w:rFonts w:hint="eastAsia"/>
-        </w:rPr>
-        <w:t>为允许</w:t>
-      </w:r>
-    </w:p>
-    <w:p>
-      <w:pPr>
-        <w:pStyle w:val="2"/>
-      </w:pPr>
-      <w:proofErr w:type="spellStart"/>
-      <w:r>
-        <w:rPr>
-          <w:rFonts w:hint="eastAsia"/>
-        </w:rPr>
-        <w:t>Uploader</w:t>
-      </w:r>
-      <w:proofErr w:type="spellEnd"/>
-      <w:r>
-        <w:rPr>
-          <w:rFonts w:hint="eastAsia"/>
-        </w:rPr>
-        <w:t>对象</w:t>
-      </w:r>
-    </w:p>
-    <w:p>
-      <w:pPr>
-        <w:pStyle w:val="a5"/>
-      </w:pPr>
-      <w:r>
-        <w:rPr>
-          <w:rFonts w:hint="eastAsia"/>
-        </w:rPr>
-        <w:t>该对象负责上传，</w:t>
-      </w:r>
-      <w:r>
-        <w:rPr>
-          <w:rFonts w:hint="eastAsia"/>
-        </w:rPr>
-        <w:t>MD5</w:t>
-      </w:r>
-      <w:r>
-        <w:rPr>
-          <w:rFonts w:hint="eastAsia"/>
-        </w:rPr>
-        <w:t>计算及工作状态回调</w:t>
-      </w:r>
-    </w:p>
-    <w:p>
-      <w:pPr>
-        <w:pStyle w:val="3"/>
-      </w:pPr>
-      <w:r>
-        <w:rPr>
-          <w:rFonts w:hint="eastAsia"/>
-        </w:rPr>
-        <w:t>方法：</w:t>
-      </w:r>
-    </w:p>
-    <w:p>
-      <w:pPr>
-        <w:pStyle w:val="a"/>
-      </w:pPr>
-      <w:proofErr w:type="spellStart"/>
-      <w:r>
-        <w:rPr>
-          <w:rFonts w:hint="eastAsia"/>
-        </w:rPr>
-        <w:t>bool</w:t>
-      </w:r>
-      <w:proofErr w:type="spellEnd"/>
-      <w:r>
-        <w:rPr>
-          <w:rFonts w:hint="eastAsia"/>
-        </w:rPr>
-        <w:t xml:space="preserve"> </w:t>
-      </w:r>
-      <w:proofErr w:type="spellStart"/>
-      <w:r>
-        <w:t>AddField</w:t>
-      </w:r>
-      <w:proofErr w:type="spellEnd"/>
-      <w:r>
-        <w:rPr>
-          <w:rFonts w:hint="eastAsia"/>
-        </w:rPr>
-        <w:t>(key, value)</w:t>
-      </w:r>
-    </w:p>
-    <w:p>
-      <w:pPr>
-        <w:pStyle w:val="a5"/>
-      </w:pPr>
-      <w:r>
-        <w:rPr>
-          <w:rFonts w:hint="eastAsia"/>
-        </w:rPr>
-        <w:t>增加一个</w:t>
-      </w:r>
-      <w:r>
-        <w:rPr>
-          <w:rFonts w:hint="eastAsia"/>
-        </w:rPr>
-        <w:t>post</w:t>
-      </w:r>
-      <w:r>
-        <w:rPr>
-          <w:rFonts w:hint="eastAsia"/>
-        </w:rPr>
-        <w:t>字段</w:t>
-      </w:r>
-    </w:p>
-    <w:p>
-      <w:pPr>
-        <w:pStyle w:val="a5"/>
-      </w:pPr>
-      <w:proofErr w:type="spellStart"/>
-      <w:r>
-        <w:rPr>
-          <w:rFonts w:hint="eastAsia"/>
-          <w:i/>
-        </w:rPr>
-        <w:t>param</w:t>
-      </w:r>
-      <w:proofErr w:type="spellEnd"/>
-      <w:r>
-        <w:rPr>
-          <w:rFonts w:hint="eastAsia"/>
-          <w:i/>
-        </w:rPr>
-        <w:t>:</w:t>
-      </w:r>
-      <w:r>
-        <w:rPr>
-          <w:rFonts w:hint="eastAsia"/>
-        </w:rPr>
-        <w:t xml:space="preserve"> key </w:t>
-      </w:r>
-      <w:r>
-        <w:rPr>
-          <w:rFonts w:hint="eastAsia"/>
-        </w:rPr>
-        <w:t>字段名</w:t>
-      </w:r>
-      <w:r>
-        <w:rPr>
-          <w:rFonts w:hint="eastAsia"/>
-        </w:rPr>
-        <w:t xml:space="preserve"> value </w:t>
-      </w:r>
-      <w:r>
-        <w:rPr>
-          <w:rFonts w:hint="eastAsia"/>
-        </w:rPr>
-        <w:t>字段值（两个均为</w:t>
-      </w:r>
-      <w:r>
-        <w:rPr>
-          <w:rFonts w:hint="eastAsia"/>
-        </w:rPr>
-        <w:t>string</w:t>
-      </w:r>
-      <w:r>
-        <w:rPr>
-          <w:rFonts w:hint="eastAsia"/>
-        </w:rPr>
-        <w:t>）</w:t>
-      </w:r>
-    </w:p>
-    <w:p>
-      <w:pPr>
-        <w:pStyle w:val="a5"/>
-      </w:pPr>
-      <w:proofErr w:type="gramStart"/>
-      <w:r>
-        <w:rPr>
-          <w:rFonts w:hint="eastAsia"/>
-          <w:i/>
-        </w:rPr>
-        <w:t>return</w:t>
-      </w:r>
-      <w:proofErr w:type="gramEnd"/>
-      <w:r>
-        <w:rPr>
-          <w:rFonts w:hint="eastAsia"/>
-          <w:i/>
-        </w:rPr>
-        <w:t>:</w:t>
-      </w:r>
-      <w:r>
-        <w:rPr>
-          <w:rFonts w:hint="eastAsia"/>
-        </w:rPr>
-        <w:t xml:space="preserve"> true or false</w:t>
-      </w:r>
-    </w:p>
-    <w:p>
-      <w:pPr>
-        <w:pStyle w:val="a"/>
-      </w:pPr>
-      <w:proofErr w:type="spellStart"/>
-      <w:r>
-        <w:rPr>
-          <w:rFonts w:hint="eastAsia"/>
-        </w:rPr>
-        <w:t>bool</w:t>
-      </w:r>
-      <w:proofErr w:type="spellEnd"/>
-      <w:r>
-        <w:rPr>
-          <w:rFonts w:hint="eastAsia"/>
-        </w:rPr>
-        <w:t xml:space="preserve"> </w:t>
-      </w:r>
-      <w:proofErr w:type="spellStart"/>
-      <w:r>
-        <w:t>ClearFields</w:t>
-      </w:r>
-      <w:proofErr w:type="spellEnd"/>
-      <w:r>
-        <w:rPr>
-          <w:rFonts w:hint="eastAsia"/>
-        </w:rPr>
-        <w:t>(void)</w:t>
-      </w:r>
-    </w:p>
-    <w:p>
-      <w:pPr>
-        <w:pStyle w:val="a5"/>
-      </w:pPr>
-      <w:r>
-        <w:rPr>
-          <w:rFonts w:hint="eastAsia"/>
-        </w:rPr>
-        <w:t>清除所有添加的字段</w:t>
-      </w:r>
-    </w:p>
-    <w:p>
-      <w:pPr>
-        <w:pStyle w:val="a5"/>
-      </w:pPr>
-      <w:proofErr w:type="spellStart"/>
-      <w:proofErr w:type="gramStart"/>
-      <w:r>
-        <w:rPr>
-          <w:rFonts w:hint="eastAsia"/>
-          <w:i/>
-        </w:rPr>
-        <w:t>param</w:t>
-      </w:r>
-      <w:proofErr w:type="spellEnd"/>
-      <w:proofErr w:type="gramEnd"/>
-      <w:r>
-        <w:rPr>
-          <w:rFonts w:hint="eastAsia"/>
-          <w:i/>
-        </w:rPr>
-        <w:t>:</w:t>
-      </w:r>
-      <w:r>
-        <w:rPr>
-          <w:rFonts w:hint="eastAsia"/>
-        </w:rPr>
-        <w:t xml:space="preserve"> void</w:t>
-      </w:r>
-    </w:p>
-    <w:p>
-      <w:pPr>
-        <w:pStyle w:val="a5"/>
-      </w:pPr>
-      <w:proofErr w:type="gramStart"/>
-      <w:r>
-        <w:rPr>
-          <w:rFonts w:hint="eastAsia"/>
-          <w:i/>
-        </w:rPr>
-        <w:t>return</w:t>
-      </w:r>
-      <w:proofErr w:type="gramEnd"/>
-      <w:r>
-        <w:rPr>
-          <w:rFonts w:hint="eastAsia"/>
-          <w:i/>
-        </w:rPr>
-        <w:t xml:space="preserve">: </w:t>
-      </w:r>
-      <w:r>
-        <w:rPr>
-          <w:rFonts w:hint="eastAsia"/>
-        </w:rPr>
-        <w:t>true or false</w:t>
-      </w:r>
-    </w:p>
-    <w:p>
-      <w:pPr>
-        <w:pStyle w:val="a"/>
-      </w:pPr>
-      <w:proofErr w:type="spellStart"/>
-      <w:r>
-        <w:rPr>
-          <w:rFonts w:hint="eastAsia"/>
-        </w:rPr>
-        <w:t>bool</w:t>
-      </w:r>
-      <w:proofErr w:type="spellEnd"/>
-      <w:r>
-        <w:rPr>
-          <w:rFonts w:hint="eastAsia"/>
-        </w:rPr>
-        <w:t xml:space="preserve"> </w:t>
-      </w:r>
-      <w:proofErr w:type="spellStart"/>
-      <w:r>
-        <w:t>CheckFile</w:t>
-      </w:r>
-      <w:proofErr w:type="spellEnd"/>
-      <w:r>
-        <w:rPr>
-          <w:rFonts w:hint="eastAsia"/>
-        </w:rPr>
-        <w:t>(void)</w:t>
-      </w:r>
-    </w:p>
-    <w:p>
-      <w:pPr>
-        <w:pStyle w:val="a5"/>
-      </w:pPr>
-      <w:r>
-        <w:rPr>
-          <w:rFonts w:hint="eastAsia"/>
-        </w:rPr>
-        <w:t>计算文件</w:t>
-      </w:r>
-      <w:r>
-        <w:rPr>
-          <w:rFonts w:hint="eastAsia"/>
-        </w:rPr>
-        <w:t>MD5</w:t>
-      </w:r>
-    </w:p>
-    <w:p>
-      <w:pPr>
-        <w:pStyle w:val="a5"/>
-      </w:pPr>
-      <w:proofErr w:type="spellStart"/>
-      <w:proofErr w:type="gramStart"/>
-      <w:r>
-        <w:rPr>
-          <w:rFonts w:hint="eastAsia"/>
-          <w:i/>
-        </w:rPr>
-        <w:t>param</w:t>
-      </w:r>
-      <w:proofErr w:type="spellEnd"/>
-      <w:proofErr w:type="gramEnd"/>
-      <w:r>
-        <w:rPr>
-          <w:rFonts w:hint="eastAsia"/>
-          <w:i/>
-        </w:rPr>
-        <w:t>:</w:t>
-      </w:r>
-      <w:r>
-        <w:rPr>
-          <w:rFonts w:hint="eastAsia"/>
-        </w:rPr>
-        <w:t xml:space="preserve"> void</w:t>
-      </w:r>
-    </w:p>
-    <w:p>
-      <w:pPr>
-        <w:pStyle w:val="a5"/>
-      </w:pPr>
-      <w:proofErr w:type="gramStart"/>
-      <w:r>
-        <w:rPr>
-          <w:rFonts w:hint="eastAsia"/>
-          <w:i/>
-        </w:rPr>
-        <w:t>return</w:t>
-      </w:r>
-      <w:proofErr w:type="gramEnd"/>
-      <w:r>
-        <w:rPr>
-          <w:rFonts w:hint="eastAsia"/>
-          <w:i/>
-        </w:rPr>
-        <w:t>:</w:t>
-      </w:r>
-      <w:r>
-        <w:rPr>
-          <w:rFonts w:hint="eastAsia"/>
-        </w:rPr>
-        <w:t xml:space="preserve"> true or false</w:t>
-      </w:r>
-    </w:p>
-    <w:p>
-      <w:pPr>
-        <w:pStyle w:val="a"/>
-      </w:pPr>
-      <w:proofErr w:type="spellStart"/>
-      <w:r>
-        <w:rPr>
-          <w:rFonts w:hint="eastAsia"/>
-        </w:rPr>
-        <w:t>bool</w:t>
-      </w:r>
-      <w:proofErr w:type="spellEnd"/>
-      <w:r>
-        <w:rPr>
-          <w:rFonts w:hint="eastAsia"/>
-        </w:rPr>
-        <w:t xml:space="preserve"> </w:t>
-      </w:r>
-      <w:r>
-        <w:rPr>
-          <w:rFonts w:hint="eastAsia"/>
-        </w:rPr>
-        <w:t>Post(void)</w:t>
-      </w:r>
-    </w:p>
-    <w:p>
-      <w:pPr>
-        <w:pStyle w:val="a5"/>
-      </w:pPr>
-      <w:r>
-        <w:rPr>
-          <w:rFonts w:hint="eastAsia"/>
-        </w:rPr>
-        <w:t>开始上传文件</w:t>
-      </w:r>
-    </w:p>
-    <w:p>
-      <w:pPr>
-        <w:pStyle w:val="a5"/>
-      </w:pPr>
-      <w:proofErr w:type="spellStart"/>
-      <w:proofErr w:type="gramStart"/>
-      <w:r>
-        <w:rPr>
-          <w:rFonts w:hint="eastAsia"/>
-          <w:i/>
-        </w:rPr>
-        <w:t>param</w:t>
-      </w:r>
-      <w:proofErr w:type="spellEnd"/>
-      <w:proofErr w:type="gramEnd"/>
-      <w:r>
-        <w:rPr>
-          <w:rFonts w:hint="eastAsia"/>
-          <w:i/>
-        </w:rPr>
-        <w:t>:</w:t>
-      </w:r>
-      <w:r>
-        <w:rPr>
-          <w:rFonts w:hint="eastAsia"/>
-          <w:i/>
-        </w:rPr>
-        <w:t xml:space="preserve"> </w:t>
-      </w:r>
-      <w:r>
-        <w:rPr>
-          <w:rFonts w:hint="eastAsia"/>
-        </w:rPr>
-        <w:t>void</w:t>
-      </w:r>
-    </w:p>
-    <w:p>
-      <w:pPr>
-        <w:pStyle w:val="a5"/>
-      </w:pPr>
-      <w:proofErr w:type="gramStart"/>
-      <w:r>
-        <w:rPr>
-          <w:rFonts w:hint="eastAsia"/>
-          <w:i/>
-        </w:rPr>
-        <w:t>return</w:t>
-      </w:r>
-      <w:proofErr w:type="gramEnd"/>
-      <w:r>
-        <w:rPr>
-          <w:rFonts w:hint="eastAsia"/>
-          <w:i/>
-        </w:rPr>
-        <w:t>:</w:t>
-      </w:r>
-      <w:r>
-        <w:rPr>
-          <w:rFonts w:hint="eastAsia"/>
-          <w:i/>
-        </w:rPr>
-        <w:t xml:space="preserve"> </w:t>
-      </w:r>
-      <w:r>
-        <w:rPr>
-          <w:rFonts w:hint="eastAsia"/>
-        </w:rPr>
-        <w:t>true or false</w:t>
-      </w:r>
-    </w:p>
-    <w:p>
-      <w:pPr>
-        <w:pStyle w:val="a"/>
-      </w:pPr>
-      <w:proofErr w:type="spellStart"/>
-      <w:r>
-        <w:rPr>
-          <w:rFonts w:hint="eastAsia"/>
-        </w:rPr>
-        <w:t>bool</w:t>
-      </w:r>
-      <w:proofErr w:type="spellEnd"/>
-      <w:r>
-        <w:rPr>
-          <w:rFonts w:hint="eastAsia"/>
-        </w:rPr>
-        <w:t xml:space="preserve"> </w:t>
-      </w:r>
-      <w:proofErr w:type="spellStart"/>
-      <w:r>
-        <w:rPr>
-          <w:rFonts w:hint="eastAsia"/>
-        </w:rPr>
-        <w:t>PostFromPosition</w:t>
-      </w:r>
-      <w:proofErr w:type="spellEnd"/>
-      <w:r>
-        <w:rPr>
-          <w:rFonts w:hint="eastAsia"/>
-        </w:rPr>
-        <w:t>(position)</w:t>
-      </w:r>
-    </w:p>
-    <w:p>
-      <w:pPr>
-        <w:pStyle w:val="a5"/>
-      </w:pPr>
-      <w:r>
-        <w:rPr>
-          <w:rFonts w:hint="eastAsia"/>
-        </w:rPr>
-        <w:t>从指定位置开始上传</w:t>
-      </w:r>
-    </w:p>
-    <w:p>
-      <w:pPr>
-        <w:pStyle w:val="a5"/>
-      </w:pPr>
-      <w:proofErr w:type="spellStart"/>
-      <w:r>
-        <w:rPr>
-          <w:rFonts w:hint="eastAsia"/>
-          <w:i/>
-        </w:rPr>
-        <w:t>param</w:t>
-      </w:r>
-      <w:proofErr w:type="spellEnd"/>
-      <w:r>
-        <w:rPr>
-          <w:rFonts w:hint="eastAsia"/>
-          <w:i/>
-        </w:rPr>
-        <w:t>:</w:t>
-      </w:r>
-      <w:r>
-        <w:rPr>
-          <w:rFonts w:hint="eastAsia"/>
-        </w:rPr>
-        <w:t xml:space="preserve"> position </w:t>
-      </w:r>
-      <w:r>
-        <w:rPr>
-          <w:rFonts w:hint="eastAsia"/>
-        </w:rPr>
-        <w:t>数字类型</w:t>
-      </w:r>
-    </w:p>
-    <w:p>
-      <w:pPr>
-        <w:pStyle w:val="a5"/>
-      </w:pPr>
-      <w:proofErr w:type="gramStart"/>
-      <w:r>
-        <w:rPr>
-          <w:rFonts w:hint="eastAsia"/>
-          <w:i/>
-        </w:rPr>
-        <w:t>return</w:t>
-      </w:r>
-      <w:proofErr w:type="gramEnd"/>
-      <w:r>
-        <w:rPr>
-          <w:rFonts w:hint="eastAsia"/>
-          <w:i/>
-        </w:rPr>
-        <w:t>:</w:t>
-      </w:r>
-      <w:r>
-        <w:rPr>
-          <w:rFonts w:hint="eastAsia"/>
-        </w:rPr>
-        <w:t xml:space="preserve"> true or false</w:t>
-      </w:r>
-    </w:p>
-    <w:p>
-      <w:pPr>
-        <w:pStyle w:val="a"/>
-      </w:pPr>
-      <w:proofErr w:type="spellStart"/>
-      <w:r>
-        <w:rPr>
-          <w:rFonts w:hint="eastAsia"/>
-        </w:rPr>
-        <w:t>bool</w:t>
-      </w:r>
-      <w:proofErr w:type="spellEnd"/>
-      <w:r>
-        <w:rPr>
-          <w:rFonts w:hint="eastAsia"/>
-        </w:rPr>
-        <w:t xml:space="preserve"> </w:t>
-      </w:r>
-      <w:r>
-        <w:rPr>
-          <w:rFonts w:hint="eastAsia"/>
-        </w:rPr>
-        <w:t>Stop(void)</w:t>
-      </w:r>
-    </w:p>
-    <w:p>
-      <w:pPr>
-        <w:pStyle w:val="a5"/>
-      </w:pPr>
-      <w:r>
-        <w:rPr>
-          <w:rFonts w:hint="eastAsia"/>
-        </w:rPr>
-        <w:t>停止文件上传</w:t>
-      </w:r>
-    </w:p>
-    <w:p>
-      <w:pPr>
-        <w:pStyle w:val="a5"/>
-      </w:pPr>
-      <w:proofErr w:type="spellStart"/>
-      <w:proofErr w:type="gramStart"/>
-      <w:r>
-        <w:rPr>
-          <w:rFonts w:hint="eastAsia"/>
-          <w:i/>
-        </w:rPr>
-        <w:t>param</w:t>
-      </w:r>
-      <w:proofErr w:type="spellEnd"/>
-      <w:proofErr w:type="gramEnd"/>
-      <w:r>
-        <w:rPr>
-          <w:rFonts w:hint="eastAsia"/>
-          <w:i/>
-        </w:rPr>
-        <w:t>:</w:t>
-      </w:r>
-      <w:r>
-        <w:rPr>
-          <w:rFonts w:hint="eastAsia"/>
-          <w:i/>
-        </w:rPr>
-        <w:t xml:space="preserve"> </w:t>
-      </w:r>
-      <w:r>
-        <w:rPr>
-          <w:rFonts w:hint="eastAsia"/>
-        </w:rPr>
-        <w:t>void</w:t>
-      </w:r>
-    </w:p>
-    <w:p>
-      <w:pPr>
-        <w:pStyle w:val="a5"/>
-        <w:rPr>
-          <w:i/>
-        </w:rPr>
-      </w:pPr>
-      <w:proofErr w:type="gramStart"/>
-      <w:r>
-        <w:rPr>
-          <w:rFonts w:hint="eastAsia"/>
-          <w:i/>
-        </w:rPr>
-        <w:t>return</w:t>
-      </w:r>
-      <w:proofErr w:type="gramEnd"/>
-      <w:r>
-        <w:rPr>
-          <w:rFonts w:hint="eastAsia"/>
-          <w:i/>
-        </w:rPr>
-        <w:t>:</w:t>
-      </w:r>
-      <w:r>
-        <w:rPr>
-          <w:rFonts w:hint="eastAsia"/>
-          <w:i/>
-        </w:rPr>
-        <w:t xml:space="preserve"> </w:t>
-      </w:r>
-      <w:r>
-        <w:rPr>
-          <w:rFonts w:hint="eastAsia"/>
-        </w:rPr>
-        <w:t>true or false</w:t>
-      </w:r>
-    </w:p>
-    <w:p>
-      <w:pPr>
-        <w:pStyle w:val="a5"/>
-      </w:pPr>
-    </w:p>
-    <w:p>
-      <w:pPr>
-        <w:pStyle w:val="3"/>
-      </w:pPr>
-      <w:r>
-        <w:rPr>
-          <w:rFonts w:hint="eastAsia"/>
-        </w:rPr>
-        <w:t>属性：</w:t>
-      </w:r>
-    </w:p>
-    <w:p>
-      <w:pPr>
-        <w:pStyle w:val="a5"/>
-      </w:pPr>
-      <w:r>
-        <w:rPr>
-          <w:rFonts w:hint="eastAsia"/>
-        </w:rPr>
-        <w:t>属性中，有些必须被赋值才能上传，有些在上传过程中，会自动修改，用来被回调函获</w:t>
-      </w:r>
-      <w:r>
-        <w:rPr>
-          <w:rFonts w:hint="eastAsia"/>
-        </w:rPr>
-        <w:lastRenderedPageBreak/>
-        <w:t>取状态</w:t>
-      </w:r>
-      <w:r>
-        <w:rPr>
-          <w:rFonts w:hint="eastAsia"/>
-        </w:rPr>
-        <w:t>，部分属性只能读取，不能被赋值。</w:t>
-      </w:r>
-    </w:p>
-    <w:p>
-      <w:pPr>
-        <w:pStyle w:val="a"/>
-      </w:pPr>
-      <w:r>
-        <w:t>Object</w:t>
-      </w:r>
-    </w:p>
-    <w:p>
-      <w:pPr>
-        <w:pStyle w:val="a5"/>
-      </w:pPr>
-      <w:proofErr w:type="spellStart"/>
-      <w:r>
-        <w:rPr>
-          <w:rFonts w:hint="eastAsia"/>
-        </w:rPr>
-        <w:t>obj</w:t>
-      </w:r>
-      <w:proofErr w:type="spellEnd"/>
-      <w:r>
-        <w:rPr>
-          <w:rFonts w:hint="eastAsia"/>
-        </w:rPr>
-        <w:t xml:space="preserve">, </w:t>
-      </w:r>
-      <w:r>
-        <w:rPr>
-          <w:rFonts w:hint="eastAsia"/>
-        </w:rPr>
-        <w:t>设置用来回调的</w:t>
-      </w:r>
-      <w:r>
-        <w:rPr>
-          <w:rFonts w:hint="eastAsia"/>
-        </w:rPr>
-        <w:t>JS</w:t>
-      </w:r>
-      <w:r>
-        <w:rPr>
-          <w:rFonts w:hint="eastAsia"/>
-        </w:rPr>
-        <w:t>对象，插件内部不对该对象做任何更改，仅在回调中将其</w:t>
-      </w:r>
-      <w:proofErr w:type="gramStart"/>
-      <w:r>
-        <w:rPr>
-          <w:rFonts w:hint="eastAsia"/>
-        </w:rPr>
-        <w:t>做为</w:t>
-      </w:r>
-      <w:proofErr w:type="gramEnd"/>
-      <w:r>
-        <w:rPr>
-          <w:rFonts w:hint="eastAsia"/>
-        </w:rPr>
-        <w:t>第一个参数传回</w:t>
-      </w:r>
-    </w:p>
-    <w:p>
-      <w:pPr>
-        <w:pStyle w:val="a"/>
-      </w:pPr>
-      <w:proofErr w:type="spellStart"/>
-      <w:r>
-        <w:t>PostUrl</w:t>
-      </w:r>
-      <w:proofErr w:type="spellEnd"/>
-    </w:p>
-    <w:p>
-      <w:pPr>
-        <w:pStyle w:val="a5"/>
-      </w:pPr>
-      <w:r>
-        <w:rPr>
-          <w:rFonts w:hint="eastAsia"/>
-        </w:rPr>
-        <w:t xml:space="preserve">string, </w:t>
-      </w:r>
-      <w:r>
-        <w:rPr>
-          <w:rFonts w:hint="eastAsia"/>
-        </w:rPr>
-        <w:t>上传地址</w:t>
-      </w:r>
-    </w:p>
-    <w:p>
-      <w:pPr>
-        <w:pStyle w:val="a"/>
-      </w:pPr>
-      <w:proofErr w:type="spellStart"/>
-      <w:r>
-        <w:t>OnPost</w:t>
-      </w:r>
-      <w:proofErr w:type="spellEnd"/>
-    </w:p>
-    <w:p>
-      <w:pPr>
-        <w:pStyle w:val="a5"/>
-      </w:pPr>
-      <w:r>
-        <w:rPr>
-          <w:rFonts w:hint="eastAsia"/>
-        </w:rPr>
-        <w:t xml:space="preserve">function, </w:t>
-      </w:r>
-      <w:r>
-        <w:rPr>
-          <w:rFonts w:hint="eastAsia"/>
-        </w:rPr>
-        <w:t>设置上传回调函数</w:t>
-      </w:r>
-    </w:p>
-    <w:p>
-      <w:pPr>
-        <w:pStyle w:val="a5"/>
-      </w:pPr>
-      <w:r>
-        <w:rPr>
-          <w:rFonts w:hint="eastAsia"/>
-        </w:rPr>
-        <w:t>函数原型：</w:t>
-      </w:r>
-    </w:p>
-    <w:p>
-      <w:pPr>
-        <w:pStyle w:val="a5"/>
-      </w:pPr>
-      <w:proofErr w:type="gramStart"/>
-      <w:r>
-        <w:rPr>
-          <w:rFonts w:hint="eastAsia"/>
-        </w:rPr>
-        <w:t>void</w:t>
-      </w:r>
-      <w:proofErr w:type="gramEnd"/>
-      <w:r>
-        <w:rPr>
-          <w:rFonts w:hint="eastAsia"/>
-        </w:rPr>
-        <w:t xml:space="preserve"> </w:t>
-      </w:r>
-      <w:proofErr w:type="spellStart"/>
-      <w:r>
-        <w:rPr>
-          <w:rFonts w:hint="eastAsia"/>
-        </w:rPr>
-        <w:t>OnPost</w:t>
-      </w:r>
-      <w:proofErr w:type="spellEnd"/>
-      <w:r>
-        <w:rPr>
-          <w:rFonts w:hint="eastAsia"/>
-        </w:rPr>
-        <w:t>(</w:t>
-      </w:r>
-      <w:proofErr w:type="spellStart"/>
-      <w:r>
-        <w:t>obj</w:t>
-      </w:r>
-      <w:proofErr w:type="spellEnd"/>
-      <w:r>
-        <w:t xml:space="preserve">, speed, </w:t>
-      </w:r>
-      <w:proofErr w:type="spellStart"/>
-      <w:r>
-        <w:t>posted</w:t>
-      </w:r>
-      <w:r>
-        <w:rPr>
-          <w:rFonts w:hint="eastAsia"/>
-        </w:rPr>
-        <w:t>_l</w:t>
-      </w:r>
-      <w:r>
-        <w:t>ength</w:t>
-      </w:r>
-      <w:proofErr w:type="spellEnd"/>
-      <w:r>
-        <w:t xml:space="preserve">, percent, </w:t>
-      </w:r>
-      <w:proofErr w:type="spellStart"/>
-      <w:r>
-        <w:rPr>
-          <w:rFonts w:hint="eastAsia"/>
-        </w:rPr>
-        <w:t>left_</w:t>
-      </w:r>
-      <w:r>
-        <w:t>time</w:t>
-      </w:r>
-      <w:proofErr w:type="spellEnd"/>
-      <w:r>
-        <w:t>)</w:t>
-      </w:r>
-    </w:p>
-    <w:p>
-      <w:pPr>
-        <w:pStyle w:val="a5"/>
-      </w:pPr>
-      <w:proofErr w:type="spellStart"/>
-      <w:r>
-        <w:rPr>
-          <w:rFonts w:hint="eastAsia"/>
-        </w:rPr>
-        <w:t>obj</w:t>
-      </w:r>
-      <w:proofErr w:type="spellEnd"/>
-      <w:r>
-        <w:rPr>
-          <w:rFonts w:hint="eastAsia"/>
-        </w:rPr>
-        <w:t xml:space="preserve"> </w:t>
-      </w:r>
-      <w:r>
-        <w:rPr>
-          <w:rFonts w:hint="eastAsia"/>
-        </w:rPr>
-        <w:t>插件</w:t>
-      </w:r>
-      <w:r>
-        <w:rPr>
-          <w:rFonts w:hint="eastAsia"/>
-        </w:rPr>
-        <w:t>Object</w:t>
-      </w:r>
-      <w:r>
-        <w:rPr>
-          <w:rFonts w:hint="eastAsia"/>
-        </w:rPr>
-        <w:t>属性设置的对象，</w:t>
-      </w:r>
-      <w:r>
-        <w:rPr>
-          <w:rFonts w:hint="eastAsia"/>
-        </w:rPr>
-        <w:t>speed(byte/s)</w:t>
-      </w:r>
-      <w:r>
-        <w:rPr>
-          <w:rFonts w:hint="eastAsia"/>
-        </w:rPr>
-        <w:t>,</w:t>
-      </w:r>
-      <w:r>
-        <w:rPr>
-          <w:rFonts w:hint="eastAsia"/>
-        </w:rPr>
-        <w:t xml:space="preserve"> </w:t>
-      </w:r>
-      <w:proofErr w:type="spellStart"/>
-      <w:r>
-        <w:rPr>
-          <w:rFonts w:hint="eastAsia"/>
-        </w:rPr>
-        <w:t>posted_length</w:t>
-      </w:r>
-      <w:proofErr w:type="spellEnd"/>
-      <w:r>
-        <w:rPr>
-          <w:rFonts w:hint="eastAsia"/>
-        </w:rPr>
-        <w:t>(byte)</w:t>
-      </w:r>
-      <w:r>
-        <w:rPr>
-          <w:rFonts w:hint="eastAsia"/>
-        </w:rPr>
-        <w:t xml:space="preserve">, </w:t>
-      </w:r>
-      <w:proofErr w:type="spellStart"/>
-      <w:r>
-        <w:rPr>
-          <w:rFonts w:hint="eastAsia"/>
-        </w:rPr>
-        <w:t>left_time</w:t>
-      </w:r>
-      <w:proofErr w:type="spellEnd"/>
-      <w:r>
-        <w:rPr>
-          <w:rFonts w:hint="eastAsia"/>
-        </w:rPr>
-        <w:t>(second)</w:t>
-      </w:r>
-    </w:p>
-    <w:p>
-      <w:pPr>
-        <w:pStyle w:val="a"/>
-      </w:pPr>
-      <w:proofErr w:type="spellStart"/>
-      <w:r>
-        <w:t>OnStateChanged</w:t>
-      </w:r>
-      <w:proofErr w:type="spellEnd"/>
-    </w:p>
-    <w:p>
-      <w:pPr>
-        <w:pStyle w:val="a5"/>
-      </w:pPr>
-      <w:r>
-        <w:rPr>
-          <w:rFonts w:hint="eastAsia"/>
-        </w:rPr>
-        <w:t xml:space="preserve">function, </w:t>
-      </w:r>
-      <w:r>
-        <w:rPr>
-          <w:rFonts w:hint="eastAsia"/>
-        </w:rPr>
-        <w:t>状态变化时回调</w:t>
-      </w:r>
-    </w:p>
-    <w:p>
-      <w:pPr>
-        <w:pStyle w:val="a5"/>
-      </w:pPr>
-      <w:r>
-        <w:rPr>
-          <w:rFonts w:hint="eastAsia"/>
-        </w:rPr>
-        <w:t>函数原型：</w:t>
-      </w:r>
-    </w:p>
-    <w:p>
-      <w:pPr>
-        <w:pStyle w:val="a5"/>
-      </w:pPr>
-      <w:proofErr w:type="gramStart"/>
-      <w:r>
-        <w:rPr>
-          <w:rFonts w:hint="eastAsia"/>
-        </w:rPr>
-        <w:t>void</w:t>
-      </w:r>
-      <w:proofErr w:type="gramEnd"/>
-      <w:r>
-        <w:rPr>
-          <w:rFonts w:hint="eastAsia"/>
-        </w:rPr>
-        <w:t xml:space="preserve"> </w:t>
-      </w:r>
-      <w:proofErr w:type="spellStart"/>
-      <w:r>
-        <w:rPr>
-          <w:rFonts w:hint="eastAsia"/>
-        </w:rPr>
-        <w:t>OnStateChanged</w:t>
-      </w:r>
-      <w:proofErr w:type="spellEnd"/>
-      <w:r>
-        <w:t>(</w:t>
-      </w:r>
-      <w:proofErr w:type="spellStart"/>
-      <w:r>
-        <w:t>obj,state</w:t>
-      </w:r>
-      <w:proofErr w:type="spellEnd"/>
-      <w:r>
-        <w:t>)</w:t>
-      </w:r>
-    </w:p>
-    <w:p>
-      <w:pPr>
-        <w:pStyle w:val="a5"/>
-      </w:pPr>
-      <w:r>
-        <w:rPr>
-          <w:rFonts w:hint="eastAsia"/>
-        </w:rPr>
-        <w:t>state</w:t>
-      </w:r>
-      <w:r>
-        <w:rPr>
-          <w:rFonts w:hint="eastAsia"/>
-        </w:rPr>
-        <w:t>可能取值：</w:t>
-      </w:r>
-      <w:r>
-        <w:rPr>
-          <w:rFonts w:hint="eastAsia"/>
-        </w:rPr>
-        <w:t xml:space="preserve"> 0 </w:t>
-      </w:r>
-      <w:r>
-        <w:rPr>
-          <w:rFonts w:hint="eastAsia"/>
-        </w:rPr>
-        <w:t>空闲</w:t>
-      </w:r>
-      <w:r>
-        <w:rPr>
-          <w:rFonts w:hint="eastAsia"/>
-        </w:rPr>
-        <w:t xml:space="preserve"> 1</w:t>
-      </w:r>
-      <w:r>
-        <w:rPr>
-          <w:rFonts w:hint="eastAsia"/>
-        </w:rPr>
-        <w:tab/>
-        <w:t xml:space="preserve"> </w:t>
-      </w:r>
-      <w:r>
-        <w:rPr>
-          <w:rFonts w:hint="eastAsia"/>
-        </w:rPr>
-        <w:t>开始上传</w:t>
-      </w:r>
-      <w:r>
-        <w:rPr>
-          <w:rFonts w:hint="eastAsia"/>
-        </w:rPr>
-        <w:t xml:space="preserve"> 2 </w:t>
-      </w:r>
-      <w:r>
-        <w:rPr>
-          <w:rFonts w:hint="eastAsia"/>
-        </w:rPr>
-        <w:t>停止</w:t>
-      </w:r>
-      <w:r>
-        <w:rPr>
-          <w:rFonts w:hint="eastAsia"/>
-        </w:rPr>
-        <w:t xml:space="preserve"> 3 </w:t>
-      </w:r>
-      <w:r>
-        <w:rPr>
-          <w:rFonts w:hint="eastAsia"/>
-        </w:rPr>
-        <w:t>传输完毕</w:t>
-      </w:r>
-      <w:r>
-        <w:rPr>
-          <w:rFonts w:hint="eastAsia"/>
-        </w:rPr>
-        <w:t xml:space="preserve"> 4 </w:t>
-      </w:r>
-      <w:r>
-        <w:rPr>
-          <w:rFonts w:hint="eastAsia"/>
-        </w:rPr>
-        <w:t>错误</w:t>
-      </w:r>
-      <w:r>
-        <w:rPr>
-          <w:rFonts w:hint="eastAsia"/>
-        </w:rPr>
-        <w:t xml:space="preserve"> 5 </w:t>
-      </w:r>
-      <w:r>
-        <w:rPr>
-          <w:rFonts w:hint="eastAsia"/>
-        </w:rPr>
-        <w:t>服务器已连接</w:t>
-      </w:r>
-      <w:r>
-        <w:rPr>
-          <w:rFonts w:hint="eastAsia"/>
-        </w:rPr>
-        <w:t xml:space="preserve"> 6 MD5</w:t>
-      </w:r>
-      <w:r>
-        <w:rPr>
-          <w:rFonts w:hint="eastAsia"/>
-        </w:rPr>
-        <w:t>计算中</w:t>
-      </w:r>
-      <w:r>
-        <w:rPr>
-          <w:rFonts w:hint="eastAsia"/>
-        </w:rPr>
-        <w:t xml:space="preserve"> 7 MD5</w:t>
-      </w:r>
-      <w:r>
-        <w:rPr>
-          <w:rFonts w:hint="eastAsia"/>
-        </w:rPr>
-        <w:t>计算完毕</w:t>
-      </w:r>
-    </w:p>
-    <w:p>
-      <w:pPr>
-        <w:pStyle w:val="a"/>
-      </w:pPr>
-      <w:proofErr w:type="spellStart"/>
-      <w:r>
-        <w:t>LocalFile</w:t>
-      </w:r>
-      <w:proofErr w:type="spellEnd"/>
-    </w:p>
-    <w:p>
-      <w:pPr>
-        <w:pStyle w:val="a5"/>
-      </w:pPr>
-      <w:r>
-        <w:rPr>
-          <w:rFonts w:hint="eastAsia"/>
-        </w:rPr>
-        <w:t xml:space="preserve">function, </w:t>
-      </w:r>
-      <w:r>
-        <w:rPr>
-          <w:rFonts w:hint="eastAsia"/>
-        </w:rPr>
-        <w:t>要上传的文件路径</w:t>
-      </w:r>
-    </w:p>
-    <w:p>
-      <w:pPr>
-        <w:pStyle w:val="a"/>
-      </w:pPr>
-      <w:proofErr w:type="spellStart"/>
-      <w:r>
-        <w:t>PostedLength</w:t>
-      </w:r>
-      <w:proofErr w:type="spellEnd"/>
-    </w:p>
-    <w:p>
-      <w:pPr>
-        <w:pStyle w:val="a5"/>
-      </w:pPr>
-      <w:r>
-        <w:rPr>
-          <w:rFonts w:hint="eastAsia"/>
-        </w:rPr>
-        <w:t xml:space="preserve">number, </w:t>
-      </w:r>
-      <w:r>
-        <w:rPr>
-          <w:rFonts w:hint="eastAsia"/>
-        </w:rPr>
-        <w:t>文件</w:t>
-      </w:r>
-      <w:r>
-        <w:rPr>
-          <w:rFonts w:hint="eastAsia"/>
-        </w:rPr>
-        <w:t>已经上传的长度</w:t>
-      </w:r>
-      <w:r>
-        <w:rPr>
-          <w:rFonts w:hint="eastAsia"/>
-        </w:rPr>
-        <w:t>，包括续</w:t>
-      </w:r>
-      <w:proofErr w:type="gramStart"/>
-      <w:r>
-        <w:rPr>
-          <w:rFonts w:hint="eastAsia"/>
-        </w:rPr>
-        <w:t>传之前</w:t>
-      </w:r>
-      <w:proofErr w:type="gramEnd"/>
-      <w:r>
-        <w:rPr>
-          <w:rFonts w:hint="eastAsia"/>
-        </w:rPr>
-        <w:t>的位置（即</w:t>
-      </w:r>
-      <w:proofErr w:type="gramStart"/>
-      <w:r>
-        <w:rPr>
-          <w:rFonts w:hint="eastAsia"/>
-        </w:rPr>
-        <w:t>跟是否续</w:t>
-      </w:r>
-      <w:proofErr w:type="gramEnd"/>
-      <w:r>
-        <w:rPr>
-          <w:rFonts w:hint="eastAsia"/>
-        </w:rPr>
-        <w:t>传无关）</w:t>
-      </w:r>
-    </w:p>
-    <w:p>
-      <w:pPr>
-        <w:pStyle w:val="a"/>
-      </w:pPr>
-      <w:proofErr w:type="spellStart"/>
-      <w:r>
-        <w:t>FileSizeLimit</w:t>
-      </w:r>
-      <w:proofErr w:type="spellEnd"/>
-    </w:p>
-    <w:p>
-      <w:pPr>
-        <w:pStyle w:val="a5"/>
-      </w:pPr>
-      <w:r>
-        <w:rPr>
-          <w:rFonts w:hint="eastAsia"/>
-        </w:rPr>
-        <w:t xml:space="preserve">number, </w:t>
-      </w:r>
-      <w:r>
-        <w:rPr>
-          <w:rFonts w:hint="eastAsia"/>
-        </w:rPr>
-        <w:t>文件限制大小</w:t>
-      </w:r>
-    </w:p>
-    <w:p>
-      <w:pPr>
-        <w:pStyle w:val="a"/>
-      </w:pPr>
-      <w:proofErr w:type="spellStart"/>
-      <w:r>
-        <w:t>RangeSize</w:t>
-      </w:r>
-      <w:proofErr w:type="spellEnd"/>
-    </w:p>
-    <w:p>
-      <w:pPr>
-        <w:pStyle w:val="a5"/>
-      </w:pPr>
-      <w:r>
-        <w:rPr>
-          <w:rFonts w:hint="eastAsia"/>
-        </w:rPr>
-        <w:t xml:space="preserve">number, </w:t>
-      </w:r>
-      <w:r>
-        <w:rPr>
-          <w:rFonts w:hint="eastAsia"/>
-        </w:rPr>
-        <w:t>每次</w:t>
-      </w:r>
-      <w:proofErr w:type="gramStart"/>
-      <w:r>
-        <w:rPr>
-          <w:rFonts w:hint="eastAsia"/>
-        </w:rPr>
-        <w:t>上传块大小</w:t>
-      </w:r>
-      <w:proofErr w:type="gramEnd"/>
-    </w:p>
-    <w:p>
-      <w:pPr>
-        <w:pStyle w:val="a"/>
-      </w:pPr>
-      <w:proofErr w:type="spellStart"/>
-      <w:r>
-        <w:t>CompanyLicensed</w:t>
-      </w:r>
-      <w:proofErr w:type="spellEnd"/>
-    </w:p>
-    <w:p>
-      <w:pPr>
-        <w:pStyle w:val="a5"/>
-      </w:pPr>
-      <w:r>
-        <w:rPr>
-          <w:rFonts w:hint="eastAsia"/>
-        </w:rPr>
-        <w:t xml:space="preserve">string, </w:t>
-      </w:r>
-      <w:r>
-        <w:rPr>
-          <w:rFonts w:hint="eastAsia"/>
-        </w:rPr>
-        <w:t>公司标识</w:t>
-      </w:r>
-    </w:p>
-    <w:p>
-      <w:pPr>
-        <w:pStyle w:val="a"/>
-      </w:pPr>
-      <w:proofErr w:type="spellStart"/>
-      <w:r>
-        <w:t>EncodeType</w:t>
-      </w:r>
-      <w:proofErr w:type="spellEnd"/>
-    </w:p>
-    <w:p>
-      <w:pPr>
-        <w:pStyle w:val="a5"/>
-      </w:pPr>
-      <w:r>
-        <w:rPr>
-          <w:rFonts w:hint="eastAsia"/>
-        </w:rPr>
-        <w:t xml:space="preserve">string, </w:t>
-      </w:r>
-      <w:r>
-        <w:rPr>
-          <w:rFonts w:hint="eastAsia"/>
-        </w:rPr>
-        <w:t>编码方式</w:t>
-      </w:r>
-    </w:p>
-    <w:p>
-      <w:pPr>
-        <w:pStyle w:val="a"/>
-      </w:pPr>
-      <w:proofErr w:type="spellStart"/>
-      <w:r>
-        <w:t>FileID</w:t>
-      </w:r>
-      <w:proofErr w:type="spellEnd"/>
-    </w:p>
-    <w:p>
-      <w:pPr>
-        <w:pStyle w:val="a5"/>
-      </w:pPr>
-      <w:r>
-        <w:rPr>
-          <w:rFonts w:hint="eastAsia"/>
-        </w:rPr>
-        <w:t xml:space="preserve">string, </w:t>
-      </w:r>
-      <w:r>
-        <w:rPr>
-          <w:rFonts w:hint="eastAsia"/>
-        </w:rPr>
-        <w:t>文件</w:t>
-      </w:r>
-      <w:r>
-        <w:rPr>
-          <w:rFonts w:hint="eastAsia"/>
-        </w:rPr>
-        <w:t>ID</w:t>
-      </w:r>
-    </w:p>
-    <w:p>
-      <w:pPr>
-        <w:pStyle w:val="a"/>
-      </w:pPr>
-      <w:r>
-        <w:t>Md5Percent</w:t>
-      </w:r>
-    </w:p>
-    <w:p>
-      <w:pPr>
-        <w:pStyle w:val="a5"/>
-      </w:pPr>
-      <w:r>
-        <w:rPr>
-          <w:rFonts w:hint="eastAsia"/>
-        </w:rPr>
-        <w:lastRenderedPageBreak/>
-        <w:t>number, MD5</w:t>
-      </w:r>
-      <w:r>
-        <w:rPr>
-          <w:rFonts w:hint="eastAsia"/>
-        </w:rPr>
-        <w:t>计算进度</w:t>
-      </w:r>
-    </w:p>
-    <w:p>
-      <w:pPr>
-        <w:pStyle w:val="a"/>
-      </w:pPr>
-      <w:r>
-        <w:rPr>
-          <w:rFonts w:hint="eastAsia"/>
-        </w:rPr>
-        <w:t>MD5</w:t>
-      </w:r>
-    </w:p>
-    <w:p>
-      <w:pPr>
-        <w:pStyle w:val="a5"/>
-      </w:pPr>
-      <w:r>
-        <w:rPr>
-          <w:rFonts w:hint="eastAsia"/>
-        </w:rPr>
-        <w:t xml:space="preserve">string, </w:t>
-      </w:r>
-      <w:r>
-        <w:rPr>
-          <w:rFonts w:hint="eastAsia"/>
-        </w:rPr>
-        <w:t>文件已经计算出的</w:t>
-      </w:r>
-      <w:r>
-        <w:rPr>
-          <w:rFonts w:hint="eastAsia"/>
-        </w:rPr>
-        <w:t>MD5</w:t>
-      </w:r>
-      <w:r>
-        <w:rPr>
-          <w:rFonts w:hint="eastAsia"/>
-        </w:rPr>
-        <w:t>值</w:t>
-      </w:r>
-    </w:p>
-    <w:p>
-      <w:pPr>
-        <w:pStyle w:val="a"/>
-      </w:pPr>
-      <w:proofErr w:type="spellStart"/>
-      <w:r>
-        <w:rPr>
-          <w:rFonts w:hint="eastAsia"/>
-        </w:rPr>
-        <w:t>ErrorCode</w:t>
-      </w:r>
-      <w:proofErr w:type="spellEnd"/>
-    </w:p>
-    <w:p>
-      <w:pPr>
-        <w:pStyle w:val="a5"/>
-      </w:pPr>
-      <w:r>
-        <w:rPr>
-          <w:rFonts w:hint="eastAsia"/>
-        </w:rPr>
-        <w:t xml:space="preserve">number, </w:t>
-      </w:r>
-      <w:r>
-        <w:rPr>
-          <w:rFonts w:hint="eastAsia"/>
-        </w:rPr>
-        <w:t>错误码</w:t>
-      </w:r>
-    </w:p>
-    <w:p>
-      <w:pPr>
-        <w:pStyle w:val="a5"/>
-      </w:pPr>
-      <w:r>
-        <w:rPr>
-          <w:rFonts w:hint="eastAsia"/>
-        </w:rPr>
-        <w:t>目前可能的取值：</w:t>
-      </w:r>
-      <w:r>
-        <w:rPr>
-          <w:rFonts w:hint="eastAsia"/>
-        </w:rPr>
-        <w:t xml:space="preserve">0 </w:t>
-      </w:r>
-      <w:r>
-        <w:rPr>
-          <w:rFonts w:hint="eastAsia"/>
-        </w:rPr>
-        <w:t>连接服务器错误</w:t>
-      </w:r>
-      <w:r>
-        <w:rPr>
-          <w:rFonts w:hint="eastAsia"/>
-        </w:rPr>
-        <w:t xml:space="preserve"> 1 </w:t>
-      </w:r>
-      <w:r>
-        <w:rPr>
-          <w:rFonts w:hint="eastAsia"/>
-        </w:rPr>
-        <w:t>发送数据错误</w:t>
-      </w:r>
-      <w:r>
-        <w:rPr>
-          <w:rFonts w:hint="eastAsia"/>
-        </w:rPr>
-        <w:t xml:space="preserve"> 2 </w:t>
-      </w:r>
-      <w:r>
-        <w:rPr>
-          <w:rFonts w:hint="eastAsia"/>
-        </w:rPr>
-        <w:t>接收数据错误</w:t>
-      </w:r>
-      <w:r>
-        <w:rPr>
-          <w:rFonts w:hint="eastAsia"/>
-        </w:rPr>
-        <w:t xml:space="preserve"> 3 </w:t>
-      </w:r>
-      <w:r>
-        <w:rPr>
-          <w:rFonts w:hint="eastAsia"/>
-        </w:rPr>
-        <w:t>未设置本地文件</w:t>
-      </w:r>
-      <w:r>
-        <w:rPr>
-          <w:rFonts w:hint="eastAsia"/>
-        </w:rPr>
-        <w:t xml:space="preserve"> 4 </w:t>
-      </w:r>
-      <w:r>
-        <w:rPr>
-          <w:rFonts w:hint="eastAsia"/>
-        </w:rPr>
-        <w:t>本地文件不存在</w:t>
-      </w:r>
-      <w:r>
-        <w:rPr>
-          <w:rFonts w:hint="eastAsia"/>
-        </w:rPr>
-        <w:t xml:space="preserve"> 5 </w:t>
-      </w:r>
-      <w:r>
-        <w:rPr>
-          <w:rFonts w:hint="eastAsia"/>
-        </w:rPr>
-        <w:t>打开本地文件错误</w:t>
-      </w:r>
-      <w:r>
-        <w:rPr>
-          <w:rFonts w:hint="eastAsia"/>
-        </w:rPr>
-        <w:t xml:space="preserve"> 6 </w:t>
-      </w:r>
-      <w:r>
-        <w:rPr>
-          <w:rFonts w:hint="eastAsia"/>
-        </w:rPr>
-        <w:t>不能读取本地文件</w:t>
-      </w:r>
-      <w:r>
-        <w:rPr>
-          <w:rFonts w:hint="eastAsia"/>
-        </w:rPr>
-        <w:t xml:space="preserve"> 7 </w:t>
-      </w:r>
-      <w:r>
-        <w:rPr>
-          <w:rFonts w:hint="eastAsia"/>
-        </w:rPr>
-        <w:t>公司未授权</w:t>
-      </w:r>
-      <w:r>
-        <w:rPr>
-          <w:rFonts w:hint="eastAsia"/>
-        </w:rPr>
-        <w:t xml:space="preserve"> 8 </w:t>
-      </w:r>
-      <w:r>
-        <w:rPr>
-          <w:rFonts w:hint="eastAsia"/>
-        </w:rPr>
-        <w:t>未设置</w:t>
-      </w:r>
-      <w:r>
-        <w:rPr>
-          <w:rFonts w:hint="eastAsia"/>
-        </w:rPr>
-        <w:t xml:space="preserve">IP 9 </w:t>
-      </w:r>
-      <w:proofErr w:type="gramStart"/>
-      <w:r>
-        <w:rPr>
-          <w:rFonts w:hint="eastAsia"/>
-        </w:rPr>
-        <w:t>域名未</w:t>
-      </w:r>
-      <w:proofErr w:type="gramEnd"/>
-      <w:r>
-        <w:rPr>
-          <w:rFonts w:hint="eastAsia"/>
-        </w:rPr>
-        <w:t>授权</w:t>
-      </w:r>
-      <w:r>
-        <w:rPr>
-          <w:rFonts w:hint="eastAsia"/>
-        </w:rPr>
-        <w:t xml:space="preserve"> 10 </w:t>
-      </w:r>
-      <w:r>
-        <w:rPr>
-          <w:rFonts w:hint="eastAsia"/>
-        </w:rPr>
-        <w:t>文件大小超过限制</w:t>
-      </w:r>
-      <w:r>
-        <w:rPr>
-          <w:rFonts w:hint="eastAsia"/>
-        </w:rPr>
-        <w:t>(</w:t>
-      </w:r>
-      <w:r>
-        <w:rPr>
-          <w:rFonts w:hint="eastAsia"/>
-        </w:rPr>
-        <w:t>默认为</w:t>
-      </w:r>
-      <w:r>
-        <w:rPr>
-          <w:rFonts w:hint="eastAsia"/>
-        </w:rPr>
-        <w:t>2G) 200 md5</w:t>
-      </w:r>
-      <w:r>
-        <w:rPr>
-          <w:rFonts w:hint="eastAsia"/>
-        </w:rPr>
-        <w:t>计算无法打开文件</w:t>
-      </w:r>
-      <w:r>
-        <w:rPr>
-          <w:rFonts w:hint="eastAsia"/>
-        </w:rPr>
-        <w:t xml:space="preserve"> 201 md5</w:t>
-      </w:r>
-      <w:r>
-        <w:rPr>
-          <w:rFonts w:hint="eastAsia"/>
-        </w:rPr>
-        <w:t>计算文件大小为</w:t>
-      </w:r>
-      <w:r>
-        <w:rPr>
-          <w:rFonts w:hint="eastAsia"/>
-        </w:rPr>
-        <w:t>0</w:t>
-      </w:r>
-    </w:p>
-    <w:p>
-      <w:pPr>
-        <w:pStyle w:val="a"/>
-      </w:pPr>
-      <w:proofErr w:type="spellStart"/>
-      <w:r>
-        <w:rPr>
-          <w:rFonts w:hint="eastAsia"/>
-        </w:rPr>
-        <w:t>ErrorMsg</w:t>
-      </w:r>
-      <w:proofErr w:type="spellEnd"/>
-    </w:p>
-    <w:p>
-      <w:pPr>
-        <w:pStyle w:val="a5"/>
-      </w:pPr>
-      <w:r>
-        <w:rPr>
-          <w:rFonts w:hint="eastAsia"/>
-        </w:rPr>
-        <w:t xml:space="preserve">string, </w:t>
-      </w:r>
-      <w:r>
-        <w:rPr>
-          <w:rFonts w:hint="eastAsia"/>
-        </w:rPr>
-        <w:t>出错信息</w:t>
-      </w:r>
-      <w:r>
-        <w:rPr>
-          <w:rFonts w:hint="eastAsia"/>
-        </w:rPr>
-        <w:t>(</w:t>
-      </w:r>
-      <w:r>
-        <w:rPr>
-          <w:rFonts w:hint="eastAsia"/>
-        </w:rPr>
-        <w:t>仅用于调试</w:t>
-      </w:r>
-      <w:r>
-        <w:rPr>
-          <w:rFonts w:hint="eastAsia"/>
-        </w:rPr>
-        <w:t>)</w:t>
+      <w:r>
+        <w:rPr>
+          <w:rFonts w:hint="eastAsia"/>
+        </w:rPr>
+        <w:t>，插件假设服务器使用</w:t>
+      </w:r>
+      <w:r>
+        <w:rPr>
+          <w:rFonts w:hint="eastAsia"/>
+        </w:rPr>
+        <w:t>UTF</w:t>
+      </w:r>
+      <w:r>
+        <w:rPr>
+          <w:rFonts w:hint="eastAsia"/>
+        </w:rPr>
+        <w:t>-8</w:t>
+      </w:r>
+      <w:r>
+        <w:rPr>
+          <w:rFonts w:hint="eastAsia"/>
+        </w:rPr>
+        <w:t>编码</w:t>
       </w:r>
     </w:p>
     <w:sectPr>
@@ -6746,7 +6885,7 @@
 </file>
 
 <file path=customXml/itemProps1.xml><?xml version="1.0" encoding="utf-8"?>
-<ds:datastoreItem xmlns:ds="http://schemas.openxmlformats.org/officeDocument/2006/customXml" ds:itemID="{EED2D3AD-683B-4E9A-B7BC-A654206C3545}">
+<ds:datastoreItem xmlns:ds="http://schemas.openxmlformats.org/officeDocument/2006/customXml" ds:itemID="{E929DC4A-99DA-4B78-B449-57D373DBC0C7}">
   <ds:schemaRefs>
     <ds:schemaRef ds:uri="http://schemas.openxmlformats.org/officeDocument/2006/bibliography"/>
   </ds:schemaRefs>

</xml_diff>